<commit_message>
I must be doing something wrong. Stopping.
</commit_message>
<xml_diff>
--- a/HW5.docx
+++ b/HW5.docx
@@ -234,22 +234,193 @@
         <w:rPr>
           <w:rStyle w:val="KeywordTok"/>
         </w:rPr>
+        <w:t xml:space="preserve">case_when</w:t>
+      </w:r>
+      <w:r>
+        <w:rPr>
+          <w:rStyle w:val="NormalTok"/>
+        </w:rPr>
+        <w:t xml:space="preserve">(</w:t>
+      </w:r>
+      <w:r>
+        <w:br w:type="textWrapping"/>
+      </w:r>
+      <w:r>
+        <w:rPr>
+          <w:rStyle w:val="NormalTok"/>
+        </w:rPr>
+        <w:t xml:space="preserve">      alc_consumption </w:t>
+      </w:r>
+      <w:r>
+        <w:rPr>
+          <w:rStyle w:val="OperatorTok"/>
+        </w:rPr>
+        <w:t xml:space="preserve">==</w:t>
+      </w:r>
+      <w:r>
+        <w:rPr>
+          <w:rStyle w:val="StringTok"/>
+        </w:rPr>
+        <w:t xml:space="preserve"> "CurrentUse"</w:t>
+      </w:r>
+      <w:r>
+        <w:rPr>
+          <w:rStyle w:val="NormalTok"/>
+        </w:rPr>
+        <w:t xml:space="preserve"> </w:t>
+      </w:r>
+      <w:r>
+        <w:rPr>
+          <w:rStyle w:val="OperatorTok"/>
+        </w:rPr>
+        <w:t xml:space="preserve">~</w:t>
+      </w:r>
+      <w:r>
+        <w:rPr>
+          <w:rStyle w:val="StringTok"/>
+        </w:rPr>
+        <w:t xml:space="preserve"> </w:t>
+      </w:r>
+      <w:r>
+        <w:rPr>
+          <w:rStyle w:val="DecValTok"/>
+        </w:rPr>
+        <w:t xml:space="preserve">1</w:t>
+      </w:r>
+      <w:r>
+        <w:rPr>
+          <w:rStyle w:val="NormalTok"/>
+        </w:rPr>
+        <w:t xml:space="preserve">, </w:t>
+      </w:r>
+      <w:r>
+        <w:br w:type="textWrapping"/>
+      </w:r>
+      <w:r>
+        <w:rPr>
+          <w:rStyle w:val="NormalTok"/>
+        </w:rPr>
+        <w:t xml:space="preserve">      alc_consumption </w:t>
+      </w:r>
+      <w:r>
+        <w:rPr>
+          <w:rStyle w:val="OperatorTok"/>
+        </w:rPr>
+        <w:t xml:space="preserve">==</w:t>
+      </w:r>
+      <w:r>
+        <w:rPr>
+          <w:rStyle w:val="StringTok"/>
+        </w:rPr>
+        <w:t xml:space="preserve"> "NotCurrentUse"</w:t>
+      </w:r>
+      <w:r>
+        <w:rPr>
+          <w:rStyle w:val="NormalTok"/>
+        </w:rPr>
+        <w:t xml:space="preserve"> </w:t>
+      </w:r>
+      <w:r>
+        <w:rPr>
+          <w:rStyle w:val="OperatorTok"/>
+        </w:rPr>
+        <w:t xml:space="preserve">~</w:t>
+      </w:r>
+      <w:r>
+        <w:rPr>
+          <w:rStyle w:val="StringTok"/>
+        </w:rPr>
+        <w:t xml:space="preserve"> </w:t>
+      </w:r>
+      <w:r>
+        <w:rPr>
+          <w:rStyle w:val="DecValTok"/>
+        </w:rPr>
+        <w:t xml:space="preserve">0</w:t>
+      </w:r>
+      <w:r>
+        <w:rPr>
+          <w:rStyle w:val="NormalTok"/>
+        </w:rPr>
+        <w:t xml:space="preserve">), </w:t>
+      </w:r>
+      <w:r>
+        <w:br w:type="textWrapping"/>
+      </w:r>
+      <w:r>
+        <w:rPr>
+          <w:rStyle w:val="NormalTok"/>
+        </w:rPr>
+        <w:t xml:space="preserve">    </w:t>
+      </w:r>
+      <w:r>
+        <w:rPr>
+          <w:rStyle w:val="DataTypeTok"/>
+        </w:rPr>
+        <w:t xml:space="preserve">alc_outcome =</w:t>
+      </w:r>
+      <w:r>
+        <w:rPr>
+          <w:rStyle w:val="NormalTok"/>
+        </w:rPr>
+        <w:t xml:space="preserve"> </w:t>
+      </w:r>
+      <w:r>
+        <w:rPr>
+          <w:rStyle w:val="KeywordTok"/>
+        </w:rPr>
         <w:t xml:space="preserve">as.factor</w:t>
       </w:r>
       <w:r>
         <w:rPr>
           <w:rStyle w:val="NormalTok"/>
         </w:rPr>
-        <w:t xml:space="preserve">(alc_consumption)</w:t>
-      </w:r>
-      <w:r>
-        <w:br w:type="textWrapping"/>
-      </w:r>
-      <w:r>
-        <w:rPr>
-          <w:rStyle w:val="NormalTok"/>
-        </w:rPr>
-        <w:t xml:space="preserve">  )</w:t>
+        <w:t xml:space="preserve">(alc_outcome)) </w:t>
+      </w:r>
+      <w:r>
+        <w:rPr>
+          <w:rStyle w:val="OperatorTok"/>
+        </w:rPr>
+        <w:t xml:space="preserve">%&gt;%</w:t>
+      </w:r>
+      <w:r>
+        <w:rPr>
+          <w:rStyle w:val="StringTok"/>
+        </w:rPr>
+        <w:t xml:space="preserve"> </w:t>
+      </w:r>
+      <w:r>
+        <w:br w:type="textWrapping"/>
+      </w:r>
+      <w:r>
+        <w:rPr>
+          <w:rStyle w:val="StringTok"/>
+        </w:rPr>
+        <w:t xml:space="preserve">  </w:t>
+      </w:r>
+      <w:r>
+        <w:rPr>
+          <w:rStyle w:val="KeywordTok"/>
+        </w:rPr>
+        <w:t xml:space="preserve">select</w:t>
+      </w:r>
+      <w:r>
+        <w:rPr>
+          <w:rStyle w:val="NormalTok"/>
+        </w:rPr>
+        <w:t xml:space="preserve">(</w:t>
+      </w:r>
+      <w:r>
+        <w:rPr>
+          <w:rStyle w:val="OperatorTok"/>
+        </w:rPr>
+        <w:t xml:space="preserve">-</w:t>
+      </w:r>
+      <w:r>
+        <w:rPr>
+          <w:rStyle w:val="NormalTok"/>
+        </w:rPr>
+        <w:t xml:space="preserve">alc_consumption)</w:t>
       </w:r>
     </w:p>
     <w:p>
@@ -398,7 +569,7 @@
         <w:rPr>
           <w:rStyle w:val="VerbatimChar"/>
         </w:rPr>
-        <w:t xml:space="preserve">## # A tibble: 6 x 10</w:t>
+        <w:t xml:space="preserve">## # A tibble: 6 x 9</w:t>
       </w:r>
       <w:r>
         <w:br w:type="textWrapping"/>
@@ -479,7 +650,7 @@
         <w:rPr>
           <w:rStyle w:val="VerbatimChar"/>
         </w:rPr>
-        <w:t xml:space="preserve">## # … with 5 more variables: conscientiousness_score &lt;dbl&gt;,</w:t>
+        <w:t xml:space="preserve">## # … with 4 more variables: conscientiousness_score &lt;dbl&gt;,</w:t>
       </w:r>
       <w:r>
         <w:br w:type="textWrapping"/>
@@ -488,16 +659,7 @@
         <w:rPr>
           <w:rStyle w:val="VerbatimChar"/>
         </w:rPr>
-        <w:t xml:space="preserve">## #   impulsiveness_score &lt;dbl&gt;, sens_seeking_score &lt;dbl&gt;,</w:t>
-      </w:r>
-      <w:r>
-        <w:br w:type="textWrapping"/>
-      </w:r>
-      <w:r>
-        <w:rPr>
-          <w:rStyle w:val="VerbatimChar"/>
-        </w:rPr>
-        <w:t xml:space="preserve">## #   alc_consumption &lt;chr&gt;, alc_outcome &lt;fct&gt;</w:t>
+        <w:t xml:space="preserve">## #   impulsiveness_score &lt;dbl&gt;, sens_seeking_score &lt;dbl&gt;, alc_outcome &lt;fct&gt;</w:t>
       </w:r>
     </w:p>
     <w:p>
@@ -608,6 +770,853 @@
           <w:rStyle w:val="NormalTok"/>
         </w:rPr>
         <w:t xml:space="preserve">)</w:t>
+      </w:r>
+    </w:p>
+    <w:p>
+      <w:pPr>
+        <w:pStyle w:val="Heading3"/>
+      </w:pPr>
+      <w:bookmarkStart w:id="21" w:name="create-and-compare-models"/>
+      <w:r>
+        <w:t xml:space="preserve">1. Create and Compare Models</w:t>
+      </w:r>
+      <w:bookmarkEnd w:id="21"/>
+    </w:p>
+    <w:p>
+      <w:pPr>
+        <w:pStyle w:val="Heading4"/>
+      </w:pPr>
+      <w:bookmarkStart w:id="22" w:name="model-1"/>
+      <w:r>
+        <w:t xml:space="preserve">Model 1:</w:t>
+      </w:r>
+      <w:bookmarkEnd w:id="22"/>
+    </w:p>
+    <w:p>
+      <w:pPr>
+        <w:pStyle w:val="SourceCode"/>
+      </w:pPr>
+      <w:r>
+        <w:rPr>
+          <w:rStyle w:val="CommentTok"/>
+        </w:rPr>
+        <w:t xml:space="preserve"># Apply to Model1</w:t>
+      </w:r>
+      <w:r>
+        <w:br w:type="textWrapping"/>
+      </w:r>
+      <w:r>
+        <w:rPr>
+          <w:rStyle w:val="NormalTok"/>
+        </w:rPr>
+        <w:t xml:space="preserve">model1 =</w:t>
+      </w:r>
+      <w:r>
+        <w:rPr>
+          <w:rStyle w:val="StringTok"/>
+        </w:rPr>
+        <w:t xml:space="preserve"> </w:t>
+      </w:r>
+      <w:r>
+        <w:rPr>
+          <w:rStyle w:val="KeywordTok"/>
+        </w:rPr>
+        <w:t xml:space="preserve">train</w:t>
+      </w:r>
+      <w:r>
+        <w:rPr>
+          <w:rStyle w:val="NormalTok"/>
+        </w:rPr>
+        <w:t xml:space="preserve">(</w:t>
+      </w:r>
+      <w:r>
+        <w:br w:type="textWrapping"/>
+      </w:r>
+      <w:r>
+        <w:rPr>
+          <w:rStyle w:val="NormalTok"/>
+        </w:rPr>
+        <w:t xml:space="preserve">    alc_outcome </w:t>
+      </w:r>
+      <w:r>
+        <w:rPr>
+          <w:rStyle w:val="OperatorTok"/>
+        </w:rPr>
+        <w:t xml:space="preserve">~</w:t>
+      </w:r>
+      <w:r>
+        <w:rPr>
+          <w:rStyle w:val="NormalTok"/>
+        </w:rPr>
+        <w:t xml:space="preserve">., </w:t>
+      </w:r>
+      <w:r>
+        <w:br w:type="textWrapping"/>
+      </w:r>
+      <w:r>
+        <w:rPr>
+          <w:rStyle w:val="NormalTok"/>
+        </w:rPr>
+        <w:t xml:space="preserve">    </w:t>
+      </w:r>
+      <w:r>
+        <w:rPr>
+          <w:rStyle w:val="DataTypeTok"/>
+        </w:rPr>
+        <w:t xml:space="preserve">data =</w:t>
+      </w:r>
+      <w:r>
+        <w:rPr>
+          <w:rStyle w:val="NormalTok"/>
+        </w:rPr>
+        <w:t xml:space="preserve"> train_alc,</w:t>
+      </w:r>
+      <w:r>
+        <w:br w:type="textWrapping"/>
+      </w:r>
+      <w:r>
+        <w:rPr>
+          <w:rStyle w:val="NormalTok"/>
+        </w:rPr>
+        <w:t xml:space="preserve">    </w:t>
+      </w:r>
+      <w:r>
+        <w:rPr>
+          <w:rStyle w:val="DataTypeTok"/>
+        </w:rPr>
+        <w:t xml:space="preserve">method =</w:t>
+      </w:r>
+      <w:r>
+        <w:rPr>
+          <w:rStyle w:val="NormalTok"/>
+        </w:rPr>
+        <w:t xml:space="preserve"> </w:t>
+      </w:r>
+      <w:r>
+        <w:rPr>
+          <w:rStyle w:val="StringTok"/>
+        </w:rPr>
+        <w:t xml:space="preserve">"glmnet"</w:t>
+      </w:r>
+      <w:r>
+        <w:rPr>
+          <w:rStyle w:val="NormalTok"/>
+        </w:rPr>
+        <w:t xml:space="preserve">,</w:t>
+      </w:r>
+      <w:r>
+        <w:br w:type="textWrapping"/>
+      </w:r>
+      <w:r>
+        <w:rPr>
+          <w:rStyle w:val="NormalTok"/>
+        </w:rPr>
+        <w:t xml:space="preserve">    </w:t>
+      </w:r>
+      <w:r>
+        <w:rPr>
+          <w:rStyle w:val="DataTypeTok"/>
+        </w:rPr>
+        <w:t xml:space="preserve">family =</w:t>
+      </w:r>
+      <w:r>
+        <w:rPr>
+          <w:rStyle w:val="NormalTok"/>
+        </w:rPr>
+        <w:t xml:space="preserve"> </w:t>
+      </w:r>
+      <w:r>
+        <w:rPr>
+          <w:rStyle w:val="StringTok"/>
+        </w:rPr>
+        <w:t xml:space="preserve">"binomial"</w:t>
+      </w:r>
+      <w:r>
+        <w:rPr>
+          <w:rStyle w:val="NormalTok"/>
+        </w:rPr>
+        <w:t xml:space="preserve">,</w:t>
+      </w:r>
+      <w:r>
+        <w:br w:type="textWrapping"/>
+      </w:r>
+      <w:r>
+        <w:rPr>
+          <w:rStyle w:val="NormalTok"/>
+        </w:rPr>
+        <w:t xml:space="preserve">    </w:t>
+      </w:r>
+      <w:r>
+        <w:rPr>
+          <w:rStyle w:val="DataTypeTok"/>
+        </w:rPr>
+        <w:t xml:space="preserve">trControl =</w:t>
+      </w:r>
+      <w:r>
+        <w:rPr>
+          <w:rStyle w:val="NormalTok"/>
+        </w:rPr>
+        <w:t xml:space="preserve"> </w:t>
+      </w:r>
+      <w:r>
+        <w:rPr>
+          <w:rStyle w:val="KeywordTok"/>
+        </w:rPr>
+        <w:t xml:space="preserve">trainControl</w:t>
+      </w:r>
+      <w:r>
+        <w:rPr>
+          <w:rStyle w:val="NormalTok"/>
+        </w:rPr>
+        <w:t xml:space="preserve">(</w:t>
+      </w:r>
+      <w:r>
+        <w:rPr>
+          <w:rStyle w:val="StringTok"/>
+        </w:rPr>
+        <w:t xml:space="preserve">"cv"</w:t>
+      </w:r>
+      <w:r>
+        <w:rPr>
+          <w:rStyle w:val="NormalTok"/>
+        </w:rPr>
+        <w:t xml:space="preserve">, </w:t>
+      </w:r>
+      <w:r>
+        <w:rPr>
+          <w:rStyle w:val="DataTypeTok"/>
+        </w:rPr>
+        <w:t xml:space="preserve">number =</w:t>
+      </w:r>
+      <w:r>
+        <w:rPr>
+          <w:rStyle w:val="NormalTok"/>
+        </w:rPr>
+        <w:t xml:space="preserve"> </w:t>
+      </w:r>
+      <w:r>
+        <w:rPr>
+          <w:rStyle w:val="DecValTok"/>
+        </w:rPr>
+        <w:t xml:space="preserve">10</w:t>
+      </w:r>
+      <w:r>
+        <w:rPr>
+          <w:rStyle w:val="NormalTok"/>
+        </w:rPr>
+        <w:t xml:space="preserve">)</w:t>
+      </w:r>
+      <w:r>
+        <w:br w:type="textWrapping"/>
+      </w:r>
+      <w:r>
+        <w:rPr>
+          <w:rStyle w:val="NormalTok"/>
+        </w:rPr>
+        <w:t xml:space="preserve">  )</w:t>
+      </w:r>
+      <w:r>
+        <w:br w:type="textWrapping"/>
+      </w:r>
+      <w:r>
+        <w:br w:type="textWrapping"/>
+      </w:r>
+      <w:r>
+        <w:rPr>
+          <w:rStyle w:val="CommentTok"/>
+        </w:rPr>
+        <w:t xml:space="preserve"># Test performance</w:t>
+      </w:r>
+      <w:r>
+        <w:br w:type="textWrapping"/>
+      </w:r>
+      <w:r>
+        <w:rPr>
+          <w:rStyle w:val="NormalTok"/>
+        </w:rPr>
+        <w:t xml:space="preserve">results1 =</w:t>
+      </w:r>
+      <w:r>
+        <w:rPr>
+          <w:rStyle w:val="StringTok"/>
+        </w:rPr>
+        <w:t xml:space="preserve"> </w:t>
+      </w:r>
+      <w:r>
+        <w:rPr>
+          <w:rStyle w:val="KeywordTok"/>
+        </w:rPr>
+        <w:t xml:space="preserve">predict</w:t>
+      </w:r>
+      <w:r>
+        <w:rPr>
+          <w:rStyle w:val="NormalTok"/>
+        </w:rPr>
+        <w:t xml:space="preserve">(model1, test_alc, </w:t>
+      </w:r>
+      <w:r>
+        <w:rPr>
+          <w:rStyle w:val="DataTypeTok"/>
+        </w:rPr>
+        <w:t xml:space="preserve">type =</w:t>
+      </w:r>
+      <w:r>
+        <w:rPr>
+          <w:rStyle w:val="NormalTok"/>
+        </w:rPr>
+        <w:t xml:space="preserve"> </w:t>
+      </w:r>
+      <w:r>
+        <w:rPr>
+          <w:rStyle w:val="StringTok"/>
+        </w:rPr>
+        <w:t xml:space="preserve">'prob'</w:t>
+      </w:r>
+      <w:r>
+        <w:rPr>
+          <w:rStyle w:val="NormalTok"/>
+        </w:rPr>
+        <w:t xml:space="preserve">)</w:t>
+      </w:r>
+      <w:r>
+        <w:br w:type="textWrapping"/>
+      </w:r>
+      <w:r>
+        <w:rPr>
+          <w:rStyle w:val="NormalTok"/>
+        </w:rPr>
+        <w:t xml:space="preserve">results_prob1 =</w:t>
+      </w:r>
+      <w:r>
+        <w:rPr>
+          <w:rStyle w:val="StringTok"/>
+        </w:rPr>
+        <w:t xml:space="preserve"> </w:t>
+      </w:r>
+      <w:r>
+        <w:rPr>
+          <w:rStyle w:val="KeywordTok"/>
+        </w:rPr>
+        <w:t xml:space="preserve">ifelse</w:t>
+      </w:r>
+      <w:r>
+        <w:rPr>
+          <w:rStyle w:val="NormalTok"/>
+        </w:rPr>
+        <w:t xml:space="preserve">(results1 </w:t>
+      </w:r>
+      <w:r>
+        <w:rPr>
+          <w:rStyle w:val="OperatorTok"/>
+        </w:rPr>
+        <w:t xml:space="preserve">&gt;</w:t>
+      </w:r>
+      <w:r>
+        <w:rPr>
+          <w:rStyle w:val="StringTok"/>
+        </w:rPr>
+        <w:t xml:space="preserve"> </w:t>
+      </w:r>
+      <w:r>
+        <w:rPr>
+          <w:rStyle w:val="FloatTok"/>
+        </w:rPr>
+        <w:t xml:space="preserve">0.5</w:t>
+      </w:r>
+      <w:r>
+        <w:rPr>
+          <w:rStyle w:val="NormalTok"/>
+        </w:rPr>
+        <w:t xml:space="preserve">,</w:t>
+      </w:r>
+      <w:r>
+        <w:rPr>
+          <w:rStyle w:val="DecValTok"/>
+        </w:rPr>
+        <w:t xml:space="preserve">1</w:t>
+      </w:r>
+      <w:r>
+        <w:rPr>
+          <w:rStyle w:val="NormalTok"/>
+        </w:rPr>
+        <w:t xml:space="preserve">,</w:t>
+      </w:r>
+      <w:r>
+        <w:rPr>
+          <w:rStyle w:val="DecValTok"/>
+        </w:rPr>
+        <w:t xml:space="preserve">0</w:t>
+      </w:r>
+      <w:r>
+        <w:rPr>
+          <w:rStyle w:val="NormalTok"/>
+        </w:rPr>
+        <w:t xml:space="preserve">)</w:t>
+      </w:r>
+      <w:r>
+        <w:br w:type="textWrapping"/>
+      </w:r>
+      <w:r>
+        <w:br w:type="textWrapping"/>
+      </w:r>
+      <w:r>
+        <w:rPr>
+          <w:rStyle w:val="NormalTok"/>
+        </w:rPr>
+        <w:t xml:space="preserve">outcome1 =</w:t>
+      </w:r>
+      <w:r>
+        <w:rPr>
+          <w:rStyle w:val="StringTok"/>
+        </w:rPr>
+        <w:t xml:space="preserve"> </w:t>
+      </w:r>
+      <w:r>
+        <w:rPr>
+          <w:rStyle w:val="NormalTok"/>
+        </w:rPr>
+        <w:t xml:space="preserve">(</w:t>
+      </w:r>
+      <w:r>
+        <w:rPr>
+          <w:rStyle w:val="KeywordTok"/>
+        </w:rPr>
+        <w:t xml:space="preserve">as.numeric</w:t>
+      </w:r>
+      <w:r>
+        <w:rPr>
+          <w:rStyle w:val="NormalTok"/>
+        </w:rPr>
+        <w:t xml:space="preserve">(test_alc</w:t>
+      </w:r>
+      <w:r>
+        <w:rPr>
+          <w:rStyle w:val="OperatorTok"/>
+        </w:rPr>
+        <w:t xml:space="preserve">$</w:t>
+      </w:r>
+      <w:r>
+        <w:rPr>
+          <w:rStyle w:val="NormalTok"/>
+        </w:rPr>
+        <w:t xml:space="preserve">alc_outcome))</w:t>
+      </w:r>
+      <w:r>
+        <w:br w:type="textWrapping"/>
+      </w:r>
+      <w:r>
+        <w:br w:type="textWrapping"/>
+      </w:r>
+      <w:r>
+        <w:rPr>
+          <w:rStyle w:val="NormalTok"/>
+        </w:rPr>
+        <w:t xml:space="preserve">testProbs =</w:t>
+      </w:r>
+      <w:r>
+        <w:rPr>
+          <w:rStyle w:val="StringTok"/>
+        </w:rPr>
+        <w:t xml:space="preserve">  </w:t>
+      </w:r>
+      <w:r>
+        <w:rPr>
+          <w:rStyle w:val="KeywordTok"/>
+        </w:rPr>
+        <w:t xml:space="preserve">data.frame</w:t>
+      </w:r>
+      <w:r>
+        <w:rPr>
+          <w:rStyle w:val="NormalTok"/>
+        </w:rPr>
+        <w:t xml:space="preserve">(</w:t>
+      </w:r>
+      <w:r>
+        <w:rPr>
+          <w:rStyle w:val="DataTypeTok"/>
+        </w:rPr>
+        <w:t xml:space="preserve">obs =</w:t>
+      </w:r>
+      <w:r>
+        <w:rPr>
+          <w:rStyle w:val="NormalTok"/>
+        </w:rPr>
+        <w:t xml:space="preserve"> test_alc</w:t>
+      </w:r>
+      <w:r>
+        <w:rPr>
+          <w:rStyle w:val="OperatorTok"/>
+        </w:rPr>
+        <w:t xml:space="preserve">$</w:t>
+      </w:r>
+      <w:r>
+        <w:rPr>
+          <w:rStyle w:val="NormalTok"/>
+        </w:rPr>
+        <w:t xml:space="preserve">alc_outcome,</w:t>
+      </w:r>
+      <w:r>
+        <w:br w:type="textWrapping"/>
+      </w:r>
+      <w:r>
+        <w:rPr>
+          <w:rStyle w:val="NormalTok"/>
+        </w:rPr>
+        <w:t xml:space="preserve">                        </w:t>
+      </w:r>
+      <w:r>
+        <w:rPr>
+          <w:rStyle w:val="DataTypeTok"/>
+        </w:rPr>
+        <w:t xml:space="preserve">pred.logit=</w:t>
+      </w:r>
+      <w:r>
+        <w:rPr>
+          <w:rStyle w:val="NormalTok"/>
+        </w:rPr>
+        <w:t xml:space="preserve">results_prob1)</w:t>
+      </w:r>
+      <w:r>
+        <w:br w:type="textWrapping"/>
+      </w:r>
+      <w:r>
+        <w:br w:type="textWrapping"/>
+      </w:r>
+      <w:r>
+        <w:rPr>
+          <w:rStyle w:val="NormalTok"/>
+        </w:rPr>
+        <w:t xml:space="preserve">missclass1 =</w:t>
+      </w:r>
+      <w:r>
+        <w:rPr>
+          <w:rStyle w:val="StringTok"/>
+        </w:rPr>
+        <w:t xml:space="preserve"> </w:t>
+      </w:r>
+      <w:r>
+        <w:rPr>
+          <w:rStyle w:val="KeywordTok"/>
+        </w:rPr>
+        <w:t xml:space="preserve">mean</w:t>
+      </w:r>
+      <w:r>
+        <w:rPr>
+          <w:rStyle w:val="NormalTok"/>
+        </w:rPr>
+        <w:t xml:space="preserve">(results_prob1 </w:t>
+      </w:r>
+      <w:r>
+        <w:rPr>
+          <w:rStyle w:val="OperatorTok"/>
+        </w:rPr>
+        <w:t xml:space="preserve">!=</w:t>
+      </w:r>
+      <w:r>
+        <w:rPr>
+          <w:rStyle w:val="StringTok"/>
+        </w:rPr>
+        <w:t xml:space="preserve"> </w:t>
+      </w:r>
+      <w:r>
+        <w:rPr>
+          <w:rStyle w:val="NormalTok"/>
+        </w:rPr>
+        <w:t xml:space="preserve">outcome1, </w:t>
+      </w:r>
+      <w:r>
+        <w:rPr>
+          <w:rStyle w:val="DataTypeTok"/>
+        </w:rPr>
+        <w:t xml:space="preserve">na.rm =</w:t>
+      </w:r>
+      <w:r>
+        <w:rPr>
+          <w:rStyle w:val="NormalTok"/>
+        </w:rPr>
+        <w:t xml:space="preserve"> T)</w:t>
+      </w:r>
+      <w:r>
+        <w:br w:type="textWrapping"/>
+      </w:r>
+      <w:r>
+        <w:rPr>
+          <w:rStyle w:val="KeywordTok"/>
+        </w:rPr>
+        <w:t xml:space="preserve">print</w:t>
+      </w:r>
+      <w:r>
+        <w:rPr>
+          <w:rStyle w:val="NormalTok"/>
+        </w:rPr>
+        <w:t xml:space="preserve">(</w:t>
+      </w:r>
+      <w:r>
+        <w:rPr>
+          <w:rStyle w:val="KeywordTok"/>
+        </w:rPr>
+        <w:t xml:space="preserve">paste</w:t>
+      </w:r>
+      <w:r>
+        <w:rPr>
+          <w:rStyle w:val="NormalTok"/>
+        </w:rPr>
+        <w:t xml:space="preserve">(</w:t>
+      </w:r>
+      <w:r>
+        <w:rPr>
+          <w:rStyle w:val="StringTok"/>
+        </w:rPr>
+        <w:t xml:space="preserve">'Accuracy Model 1'</w:t>
+      </w:r>
+      <w:r>
+        <w:rPr>
+          <w:rStyle w:val="NormalTok"/>
+        </w:rPr>
+        <w:t xml:space="preserve">,</w:t>
+      </w:r>
+      <w:r>
+        <w:rPr>
+          <w:rStyle w:val="DecValTok"/>
+        </w:rPr>
+        <w:t xml:space="preserve">1</w:t>
+      </w:r>
+      <w:r>
+        <w:rPr>
+          <w:rStyle w:val="NormalTok"/>
+        </w:rPr>
+        <w:t xml:space="preserve"> </w:t>
+      </w:r>
+      <w:r>
+        <w:rPr>
+          <w:rStyle w:val="OperatorTok"/>
+        </w:rPr>
+        <w:t xml:space="preserve">-</w:t>
+      </w:r>
+      <w:r>
+        <w:rPr>
+          <w:rStyle w:val="StringTok"/>
+        </w:rPr>
+        <w:t xml:space="preserve"> </w:t>
+      </w:r>
+      <w:r>
+        <w:rPr>
+          <w:rStyle w:val="NormalTok"/>
+        </w:rPr>
+        <w:t xml:space="preserve">missclass1))</w:t>
+      </w:r>
+    </w:p>
+    <w:p>
+      <w:pPr>
+        <w:pStyle w:val="SourceCode"/>
+      </w:pPr>
+      <w:r>
+        <w:rPr>
+          <w:rStyle w:val="VerbatimChar"/>
+        </w:rPr>
+        <w:t xml:space="preserve">## [1] "Accuracy Model 1 0.226548672566372"</w:t>
+      </w:r>
+    </w:p>
+    <w:p>
+      <w:pPr>
+        <w:pStyle w:val="SourceCode"/>
+      </w:pPr>
+      <w:r>
+        <w:rPr>
+          <w:rStyle w:val="NormalTok"/>
+        </w:rPr>
+        <w:t xml:space="preserve">calPlotData =</w:t>
+      </w:r>
+      <w:r>
+        <w:rPr>
+          <w:rStyle w:val="StringTok"/>
+        </w:rPr>
+        <w:t xml:space="preserve"> </w:t>
+      </w:r>
+      <w:r>
+        <w:rPr>
+          <w:rStyle w:val="KeywordTok"/>
+        </w:rPr>
+        <w:t xml:space="preserve">calibration</w:t>
+      </w:r>
+      <w:r>
+        <w:rPr>
+          <w:rStyle w:val="NormalTok"/>
+        </w:rPr>
+        <w:t xml:space="preserve">(obs </w:t>
+      </w:r>
+      <w:r>
+        <w:rPr>
+          <w:rStyle w:val="OperatorTok"/>
+        </w:rPr>
+        <w:t xml:space="preserve">~</w:t>
+      </w:r>
+      <w:r>
+        <w:rPr>
+          <w:rStyle w:val="StringTok"/>
+        </w:rPr>
+        <w:t xml:space="preserve"> </w:t>
+      </w:r>
+      <w:r>
+        <w:rPr>
+          <w:rStyle w:val="NormalTok"/>
+        </w:rPr>
+        <w:t xml:space="preserve">pred.logit</w:t>
+      </w:r>
+      <w:r>
+        <w:rPr>
+          <w:rStyle w:val="FloatTok"/>
+        </w:rPr>
+        <w:t xml:space="preserve">.1</w:t>
+      </w:r>
+      <w:r>
+        <w:rPr>
+          <w:rStyle w:val="NormalTok"/>
+        </w:rPr>
+        <w:t xml:space="preserve">, </w:t>
+      </w:r>
+      <w:r>
+        <w:rPr>
+          <w:rStyle w:val="DataTypeTok"/>
+        </w:rPr>
+        <w:t xml:space="preserve">data =</w:t>
+      </w:r>
+      <w:r>
+        <w:rPr>
+          <w:rStyle w:val="NormalTok"/>
+        </w:rPr>
+        <w:t xml:space="preserve"> testProbs, </w:t>
+      </w:r>
+      <w:r>
+        <w:rPr>
+          <w:rStyle w:val="DataTypeTok"/>
+        </w:rPr>
+        <w:t xml:space="preserve">cuts=</w:t>
+      </w:r>
+      <w:r>
+        <w:rPr>
+          <w:rStyle w:val="DecValTok"/>
+        </w:rPr>
+        <w:t xml:space="preserve">5</w:t>
+      </w:r>
+      <w:r>
+        <w:rPr>
+          <w:rStyle w:val="NormalTok"/>
+        </w:rPr>
+        <w:t xml:space="preserve">)</w:t>
+      </w:r>
+      <w:r>
+        <w:br w:type="textWrapping"/>
+      </w:r>
+      <w:r>
+        <w:br w:type="textWrapping"/>
+      </w:r>
+      <w:r>
+        <w:rPr>
+          <w:rStyle w:val="KeywordTok"/>
+        </w:rPr>
+        <w:t xml:space="preserve">xyplot</w:t>
+      </w:r>
+      <w:r>
+        <w:rPr>
+          <w:rStyle w:val="NormalTok"/>
+        </w:rPr>
+        <w:t xml:space="preserve">(calPlotData, </w:t>
+      </w:r>
+      <w:r>
+        <w:rPr>
+          <w:rStyle w:val="DataTypeTok"/>
+        </w:rPr>
+        <w:t xml:space="preserve">auto.key =</w:t>
+      </w:r>
+      <w:r>
+        <w:rPr>
+          <w:rStyle w:val="NormalTok"/>
+        </w:rPr>
+        <w:t xml:space="preserve"> </w:t>
+      </w:r>
+      <w:r>
+        <w:rPr>
+          <w:rStyle w:val="KeywordTok"/>
+        </w:rPr>
+        <w:t xml:space="preserve">list</w:t>
+      </w:r>
+      <w:r>
+        <w:rPr>
+          <w:rStyle w:val="NormalTok"/>
+        </w:rPr>
+        <w:t xml:space="preserve">(</w:t>
+      </w:r>
+      <w:r>
+        <w:rPr>
+          <w:rStyle w:val="DataTypeTok"/>
+        </w:rPr>
+        <w:t xml:space="preserve">columns =</w:t>
+      </w:r>
+      <w:r>
+        <w:rPr>
+          <w:rStyle w:val="NormalTok"/>
+        </w:rPr>
+        <w:t xml:space="preserve"> </w:t>
+      </w:r>
+      <w:r>
+        <w:rPr>
+          <w:rStyle w:val="DecValTok"/>
+        </w:rPr>
+        <w:t xml:space="preserve">2</w:t>
+      </w:r>
+      <w:r>
+        <w:rPr>
+          <w:rStyle w:val="NormalTok"/>
+        </w:rPr>
+        <w:t xml:space="preserve">))</w:t>
+      </w:r>
+    </w:p>
+    <w:p>
+      <w:pPr>
+        <w:pStyle w:val="FirstParagraph"/>
+      </w:pPr>
+      <w:r>
+        <w:drawing>
+          <wp:inline>
+            <wp:extent cx="5334000" cy="4267200"/>
+            <wp:effectExtent b="0" l="0" r="0" t="0"/>
+            <wp:docPr descr="" title="" id="1" name="Picture"/>
+            <a:graphic>
+              <a:graphicData uri="http://schemas.openxmlformats.org/drawingml/2006/picture">
+                <pic:pic>
+                  <pic:nvPicPr>
+                    <pic:cNvPr descr="HW5_files/figure-docx/unnamed-chunk-1-1.png" id="0" name="Picture"/>
+                    <pic:cNvPicPr>
+                      <a:picLocks noChangeArrowheads="1" noChangeAspect="1"/>
+                    </pic:cNvPicPr>
+                  </pic:nvPicPr>
+                  <pic:blipFill>
+                    <a:blip r:embed="rId23"/>
+                    <a:stretch>
+                      <a:fillRect/>
+                    </a:stretch>
+                  </pic:blipFill>
+                  <pic:spPr bwMode="auto">
+                    <a:xfrm>
+                      <a:off x="0" y="0"/>
+                      <a:ext cx="5334000" cy="4267200"/>
+                    </a:xfrm>
+                    <a:prstGeom prst="rect">
+                      <a:avLst/>
+                    </a:prstGeom>
+                    <a:noFill/>
+                    <a:ln w="9525">
+                      <a:noFill/>
+                      <a:headEnd/>
+                      <a:tailEnd/>
+                    </a:ln>
+                  </pic:spPr>
+                </pic:pic>
+              </a:graphicData>
+            </a:graphic>
+          </wp:inline>
+        </w:drawing>
       </w:r>
     </w:p>
     <w:sectPr/>

</xml_diff>

<commit_message>
Finished running 3 models - not sure about the accuracy. Need to review.
</commit_message>
<xml_diff>
--- a/HW5.docx
+++ b/HW5.docx
@@ -786,9 +786,9 @@
       <w:pPr>
         <w:pStyle w:val="Heading4"/>
       </w:pPr>
-      <w:bookmarkStart w:id="22" w:name="model-1"/>
-      <w:r>
-        <w:t xml:space="preserve">Model 1:</w:t>
+      <w:bookmarkStart w:id="22" w:name="model-1-use-caret-package-to-choose-alpha-and-lambda"/>
+      <w:r>
+        <w:t xml:space="preserve">Model 1: Use Caret package to choose alpha and lambda</w:t>
       </w:r>
       <w:bookmarkEnd w:id="22"/>
     </w:p>
@@ -1052,7 +1052,25 @@
         <w:rPr>
           <w:rStyle w:val="NormalTok"/>
         </w:rPr>
-        <w:t xml:space="preserve">(model1, test_alc, </w:t>
+        <w:t xml:space="preserve">(model1, </w:t>
+      </w:r>
+      <w:r>
+        <w:br w:type="textWrapping"/>
+      </w:r>
+      <w:r>
+        <w:rPr>
+          <w:rStyle w:val="NormalTok"/>
+        </w:rPr>
+        <w:t xml:space="preserve">                   test_alc, </w:t>
+      </w:r>
+      <w:r>
+        <w:br w:type="textWrapping"/>
+      </w:r>
+      <w:r>
+        <w:rPr>
+          <w:rStyle w:val="NormalTok"/>
+        </w:rPr>
+        <w:t xml:space="preserve">                   </w:t>
       </w:r>
       <w:r>
         <w:rPr>
@@ -1082,6 +1100,9 @@
         <w:br w:type="textWrapping"/>
       </w:r>
       <w:r>
+        <w:br w:type="textWrapping"/>
+      </w:r>
+      <w:r>
         <w:rPr>
           <w:rStyle w:val="NormalTok"/>
         </w:rPr>
@@ -1199,19 +1220,43 @@
         <w:rPr>
           <w:rStyle w:val="NormalTok"/>
         </w:rPr>
-        <w:t xml:space="preserve">alc_outcome))</w:t>
-      </w:r>
-      <w:r>
-        <w:br w:type="textWrapping"/>
-      </w:r>
-      <w:r>
-        <w:br w:type="textWrapping"/>
-      </w:r>
-      <w:r>
-        <w:rPr>
-          <w:rStyle w:val="NormalTok"/>
-        </w:rPr>
-        <w:t xml:space="preserve">testProbs =</w:t>
+        <w:t xml:space="preserve">alc_outcome) </w:t>
+      </w:r>
+      <w:r>
+        <w:rPr>
+          <w:rStyle w:val="OperatorTok"/>
+        </w:rPr>
+        <w:t xml:space="preserve">-</w:t>
+      </w:r>
+      <w:r>
+        <w:rPr>
+          <w:rStyle w:val="StringTok"/>
+        </w:rPr>
+        <w:t xml:space="preserve"> </w:t>
+      </w:r>
+      <w:r>
+        <w:rPr>
+          <w:rStyle w:val="DecValTok"/>
+        </w:rPr>
+        <w:t xml:space="preserve">1</w:t>
+      </w:r>
+      <w:r>
+        <w:rPr>
+          <w:rStyle w:val="NormalTok"/>
+        </w:rPr>
+        <w:t xml:space="preserve">)</w:t>
+      </w:r>
+      <w:r>
+        <w:br w:type="textWrapping"/>
+      </w:r>
+      <w:r>
+        <w:br w:type="textWrapping"/>
+      </w:r>
+      <w:r>
+        <w:rPr>
+          <w:rStyle w:val="NormalTok"/>
+        </w:rPr>
+        <w:t xml:space="preserve">testProbs1 =</w:t>
       </w:r>
       <w:r>
         <w:rPr>
@@ -1268,13 +1313,13 @@
         <w:rPr>
           <w:rStyle w:val="DataTypeTok"/>
         </w:rPr>
-        <w:t xml:space="preserve">pred.logit=</w:t>
-      </w:r>
-      <w:r>
-        <w:rPr>
-          <w:rStyle w:val="NormalTok"/>
-        </w:rPr>
-        <w:t xml:space="preserve">results_prob1)</w:t>
+        <w:t xml:space="preserve">pred.logit =</w:t>
+      </w:r>
+      <w:r>
+        <w:rPr>
+          <w:rStyle w:val="NormalTok"/>
+        </w:rPr>
+        <w:t xml:space="preserve"> results_prob1)</w:t>
       </w:r>
       <w:r>
         <w:br w:type="textWrapping"/>
@@ -1304,7 +1349,16 @@
         <w:rPr>
           <w:rStyle w:val="NormalTok"/>
         </w:rPr>
-        <w:t xml:space="preserve">(results_prob1 </w:t>
+        <w:t xml:space="preserve">(</w:t>
+      </w:r>
+      <w:r>
+        <w:br w:type="textWrapping"/>
+      </w:r>
+      <w:r>
+        <w:rPr>
+          <w:rStyle w:val="NormalTok"/>
+        </w:rPr>
+        <w:t xml:space="preserve">  results_prob1 </w:t>
       </w:r>
       <w:r>
         <w:rPr>
@@ -1325,6 +1379,15 @@
         <w:t xml:space="preserve">outcome1, </w:t>
       </w:r>
       <w:r>
+        <w:br w:type="textWrapping"/>
+      </w:r>
+      <w:r>
+        <w:rPr>
+          <w:rStyle w:val="NormalTok"/>
+        </w:rPr>
+        <w:t xml:space="preserve">  </w:t>
+      </w:r>
+      <w:r>
         <w:rPr>
           <w:rStyle w:val="DataTypeTok"/>
         </w:rPr>
@@ -1335,6 +1398,9 @@
           <w:rStyle w:val="NormalTok"/>
         </w:rPr>
         <w:t xml:space="preserve"> T)</w:t>
+      </w:r>
+      <w:r>
+        <w:br w:type="textWrapping"/>
       </w:r>
       <w:r>
         <w:br w:type="textWrapping"/>
@@ -1414,7 +1480,7 @@
         <w:rPr>
           <w:rStyle w:val="VerbatimChar"/>
         </w:rPr>
-        <w:t xml:space="preserve">## [1] "Accuracy Model 1 0.226548672566372"</w:t>
+        <w:t xml:space="preserve">## [1] "Accuracy Model 1 0.5"</w:t>
       </w:r>
     </w:p>
     <w:p>
@@ -1425,7 +1491,7 @@
         <w:rPr>
           <w:rStyle w:val="NormalTok"/>
         </w:rPr>
-        <w:t xml:space="preserve">calPlotData =</w:t>
+        <w:t xml:space="preserve">calPlotData1 =</w:t>
       </w:r>
       <w:r>
         <w:rPr>
@@ -1443,7 +1509,16 @@
         <w:rPr>
           <w:rStyle w:val="NormalTok"/>
         </w:rPr>
-        <w:t xml:space="preserve">(obs </w:t>
+        <w:t xml:space="preserve">(</w:t>
+      </w:r>
+      <w:r>
+        <w:br w:type="textWrapping"/>
+      </w:r>
+      <w:r>
+        <w:rPr>
+          <w:rStyle w:val="NormalTok"/>
+        </w:rPr>
+        <w:t xml:space="preserve">  obs </w:t>
       </w:r>
       <w:r>
         <w:rPr>
@@ -1476,6 +1551,15 @@
         <w:t xml:space="preserve">, </w:t>
       </w:r>
       <w:r>
+        <w:br w:type="textWrapping"/>
+      </w:r>
+      <w:r>
+        <w:rPr>
+          <w:rStyle w:val="NormalTok"/>
+        </w:rPr>
+        <w:t xml:space="preserve">  </w:t>
+      </w:r>
+      <w:r>
         <w:rPr>
           <w:rStyle w:val="DataTypeTok"/>
         </w:rPr>
@@ -1485,13 +1569,28 @@
         <w:rPr>
           <w:rStyle w:val="NormalTok"/>
         </w:rPr>
-        <w:t xml:space="preserve"> testProbs, </w:t>
+        <w:t xml:space="preserve"> testProbs1, </w:t>
+      </w:r>
+      <w:r>
+        <w:br w:type="textWrapping"/>
+      </w:r>
+      <w:r>
+        <w:rPr>
+          <w:rStyle w:val="NormalTok"/>
+        </w:rPr>
+        <w:t xml:space="preserve">  </w:t>
       </w:r>
       <w:r>
         <w:rPr>
           <w:rStyle w:val="DataTypeTok"/>
         </w:rPr>
-        <w:t xml:space="preserve">cuts=</w:t>
+        <w:t xml:space="preserve">cuts =</w:t>
+      </w:r>
+      <w:r>
+        <w:rPr>
+          <w:rStyle w:val="NormalTok"/>
+        </w:rPr>
+        <w:t xml:space="preserve"> </w:t>
       </w:r>
       <w:r>
         <w:rPr>
@@ -1521,7 +1620,16 @@
         <w:rPr>
           <w:rStyle w:val="NormalTok"/>
         </w:rPr>
-        <w:t xml:space="preserve">(calPlotData, </w:t>
+        <w:t xml:space="preserve">(calPlotData1, </w:t>
+      </w:r>
+      <w:r>
+        <w:br w:type="textWrapping"/>
+      </w:r>
+      <w:r>
+        <w:rPr>
+          <w:rStyle w:val="NormalTok"/>
+        </w:rPr>
+        <w:t xml:space="preserve">       </w:t>
       </w:r>
       <w:r>
         <w:rPr>
@@ -1593,6 +1701,852 @@
                   </pic:nvPicPr>
                   <pic:blipFill>
                     <a:blip r:embed="rId23"/>
+                    <a:stretch>
+                      <a:fillRect/>
+                    </a:stretch>
+                  </pic:blipFill>
+                  <pic:spPr bwMode="auto">
+                    <a:xfrm>
+                      <a:off x="0" y="0"/>
+                      <a:ext cx="5334000" cy="4267200"/>
+                    </a:xfrm>
+                    <a:prstGeom prst="rect">
+                      <a:avLst/>
+                    </a:prstGeom>
+                    <a:noFill/>
+                    <a:ln w="9525">
+                      <a:noFill/>
+                      <a:headEnd/>
+                      <a:tailEnd/>
+                    </a:ln>
+                  </pic:spPr>
+                </pic:pic>
+              </a:graphicData>
+            </a:graphic>
+          </wp:inline>
+        </w:drawing>
+      </w:r>
+    </w:p>
+    <w:p>
+      <w:pPr>
+        <w:pStyle w:val="Heading4"/>
+      </w:pPr>
+      <w:bookmarkStart w:id="24" w:name="model-2-logistic-regression"/>
+      <w:r>
+        <w:t xml:space="preserve">Model 2: Logistic Regression</w:t>
+      </w:r>
+      <w:bookmarkEnd w:id="24"/>
+    </w:p>
+    <w:p>
+      <w:pPr>
+        <w:pStyle w:val="SourceCode"/>
+      </w:pPr>
+      <w:r>
+        <w:rPr>
+          <w:rStyle w:val="CommentTok"/>
+        </w:rPr>
+        <w:t xml:space="preserve"># Apply to Model1</w:t>
+      </w:r>
+      <w:r>
+        <w:br w:type="textWrapping"/>
+      </w:r>
+      <w:r>
+        <w:rPr>
+          <w:rStyle w:val="NormalTok"/>
+        </w:rPr>
+        <w:t xml:space="preserve">model2 =</w:t>
+      </w:r>
+      <w:r>
+        <w:rPr>
+          <w:rStyle w:val="StringTok"/>
+        </w:rPr>
+        <w:t xml:space="preserve"> </w:t>
+      </w:r>
+      <w:r>
+        <w:rPr>
+          <w:rStyle w:val="KeywordTok"/>
+        </w:rPr>
+        <w:t xml:space="preserve">glm</w:t>
+      </w:r>
+      <w:r>
+        <w:rPr>
+          <w:rStyle w:val="NormalTok"/>
+        </w:rPr>
+        <w:t xml:space="preserve">(</w:t>
+      </w:r>
+      <w:r>
+        <w:br w:type="textWrapping"/>
+      </w:r>
+      <w:r>
+        <w:rPr>
+          <w:rStyle w:val="NormalTok"/>
+        </w:rPr>
+        <w:t xml:space="preserve">    alc_outcome </w:t>
+      </w:r>
+      <w:r>
+        <w:rPr>
+          <w:rStyle w:val="OperatorTok"/>
+        </w:rPr>
+        <w:t xml:space="preserve">~</w:t>
+      </w:r>
+      <w:r>
+        <w:rPr>
+          <w:rStyle w:val="NormalTok"/>
+        </w:rPr>
+        <w:t xml:space="preserve">., </w:t>
+      </w:r>
+      <w:r>
+        <w:br w:type="textWrapping"/>
+      </w:r>
+      <w:r>
+        <w:rPr>
+          <w:rStyle w:val="NormalTok"/>
+        </w:rPr>
+        <w:t xml:space="preserve">    </w:t>
+      </w:r>
+      <w:r>
+        <w:rPr>
+          <w:rStyle w:val="DataTypeTok"/>
+        </w:rPr>
+        <w:t xml:space="preserve">family =</w:t>
+      </w:r>
+      <w:r>
+        <w:rPr>
+          <w:rStyle w:val="NormalTok"/>
+        </w:rPr>
+        <w:t xml:space="preserve"> </w:t>
+      </w:r>
+      <w:r>
+        <w:rPr>
+          <w:rStyle w:val="KeywordTok"/>
+        </w:rPr>
+        <w:t xml:space="preserve">binomial</w:t>
+      </w:r>
+      <w:r>
+        <w:rPr>
+          <w:rStyle w:val="NormalTok"/>
+        </w:rPr>
+        <w:t xml:space="preserve">(</w:t>
+      </w:r>
+      <w:r>
+        <w:rPr>
+          <w:rStyle w:val="DataTypeTok"/>
+        </w:rPr>
+        <w:t xml:space="preserve">link =</w:t>
+      </w:r>
+      <w:r>
+        <w:rPr>
+          <w:rStyle w:val="NormalTok"/>
+        </w:rPr>
+        <w:t xml:space="preserve"> </w:t>
+      </w:r>
+      <w:r>
+        <w:rPr>
+          <w:rStyle w:val="StringTok"/>
+        </w:rPr>
+        <w:t xml:space="preserve">'logit'</w:t>
+      </w:r>
+      <w:r>
+        <w:rPr>
+          <w:rStyle w:val="NormalTok"/>
+        </w:rPr>
+        <w:t xml:space="preserve">),</w:t>
+      </w:r>
+      <w:r>
+        <w:br w:type="textWrapping"/>
+      </w:r>
+      <w:r>
+        <w:rPr>
+          <w:rStyle w:val="NormalTok"/>
+        </w:rPr>
+        <w:t xml:space="preserve">    </w:t>
+      </w:r>
+      <w:r>
+        <w:rPr>
+          <w:rStyle w:val="DataTypeTok"/>
+        </w:rPr>
+        <w:t xml:space="preserve">data =</w:t>
+      </w:r>
+      <w:r>
+        <w:rPr>
+          <w:rStyle w:val="NormalTok"/>
+        </w:rPr>
+        <w:t xml:space="preserve"> train_alc</w:t>
+      </w:r>
+      <w:r>
+        <w:br w:type="textWrapping"/>
+      </w:r>
+      <w:r>
+        <w:rPr>
+          <w:rStyle w:val="NormalTok"/>
+        </w:rPr>
+        <w:t xml:space="preserve">  )</w:t>
+      </w:r>
+      <w:r>
+        <w:br w:type="textWrapping"/>
+      </w:r>
+      <w:r>
+        <w:br w:type="textWrapping"/>
+      </w:r>
+      <w:r>
+        <w:rPr>
+          <w:rStyle w:val="CommentTok"/>
+        </w:rPr>
+        <w:t xml:space="preserve"># Test performance</w:t>
+      </w:r>
+      <w:r>
+        <w:br w:type="textWrapping"/>
+      </w:r>
+      <w:r>
+        <w:rPr>
+          <w:rStyle w:val="NormalTok"/>
+        </w:rPr>
+        <w:t xml:space="preserve">results2 =</w:t>
+      </w:r>
+      <w:r>
+        <w:rPr>
+          <w:rStyle w:val="StringTok"/>
+        </w:rPr>
+        <w:t xml:space="preserve"> </w:t>
+      </w:r>
+      <w:r>
+        <w:rPr>
+          <w:rStyle w:val="KeywordTok"/>
+        </w:rPr>
+        <w:t xml:space="preserve">predict</w:t>
+      </w:r>
+      <w:r>
+        <w:rPr>
+          <w:rStyle w:val="NormalTok"/>
+        </w:rPr>
+        <w:t xml:space="preserve">(model2, </w:t>
+      </w:r>
+      <w:r>
+        <w:br w:type="textWrapping"/>
+      </w:r>
+      <w:r>
+        <w:rPr>
+          <w:rStyle w:val="NormalTok"/>
+        </w:rPr>
+        <w:t xml:space="preserve">                   test_alc, </w:t>
+      </w:r>
+      <w:r>
+        <w:br w:type="textWrapping"/>
+      </w:r>
+      <w:r>
+        <w:rPr>
+          <w:rStyle w:val="NormalTok"/>
+        </w:rPr>
+        <w:t xml:space="preserve">                   </w:t>
+      </w:r>
+      <w:r>
+        <w:rPr>
+          <w:rStyle w:val="DataTypeTok"/>
+        </w:rPr>
+        <w:t xml:space="preserve">type =</w:t>
+      </w:r>
+      <w:r>
+        <w:rPr>
+          <w:rStyle w:val="NormalTok"/>
+        </w:rPr>
+        <w:t xml:space="preserve"> </w:t>
+      </w:r>
+      <w:r>
+        <w:rPr>
+          <w:rStyle w:val="StringTok"/>
+        </w:rPr>
+        <w:t xml:space="preserve">'response'</w:t>
+      </w:r>
+      <w:r>
+        <w:rPr>
+          <w:rStyle w:val="NormalTok"/>
+        </w:rPr>
+        <w:t xml:space="preserve">)</w:t>
+      </w:r>
+      <w:r>
+        <w:br w:type="textWrapping"/>
+      </w:r>
+      <w:r>
+        <w:br w:type="textWrapping"/>
+      </w:r>
+      <w:r>
+        <w:rPr>
+          <w:rStyle w:val="NormalTok"/>
+        </w:rPr>
+        <w:t xml:space="preserve">results_prob2 =</w:t>
+      </w:r>
+      <w:r>
+        <w:rPr>
+          <w:rStyle w:val="StringTok"/>
+        </w:rPr>
+        <w:t xml:space="preserve"> </w:t>
+      </w:r>
+      <w:r>
+        <w:rPr>
+          <w:rStyle w:val="KeywordTok"/>
+        </w:rPr>
+        <w:t xml:space="preserve">ifelse</w:t>
+      </w:r>
+      <w:r>
+        <w:rPr>
+          <w:rStyle w:val="NormalTok"/>
+        </w:rPr>
+        <w:t xml:space="preserve">(results2 </w:t>
+      </w:r>
+      <w:r>
+        <w:rPr>
+          <w:rStyle w:val="OperatorTok"/>
+        </w:rPr>
+        <w:t xml:space="preserve">&gt;</w:t>
+      </w:r>
+      <w:r>
+        <w:rPr>
+          <w:rStyle w:val="StringTok"/>
+        </w:rPr>
+        <w:t xml:space="preserve"> </w:t>
+      </w:r>
+      <w:r>
+        <w:rPr>
+          <w:rStyle w:val="FloatTok"/>
+        </w:rPr>
+        <w:t xml:space="preserve">0.5</w:t>
+      </w:r>
+      <w:r>
+        <w:rPr>
+          <w:rStyle w:val="NormalTok"/>
+        </w:rPr>
+        <w:t xml:space="preserve">,</w:t>
+      </w:r>
+      <w:r>
+        <w:rPr>
+          <w:rStyle w:val="DecValTok"/>
+        </w:rPr>
+        <w:t xml:space="preserve">1</w:t>
+      </w:r>
+      <w:r>
+        <w:rPr>
+          <w:rStyle w:val="NormalTok"/>
+        </w:rPr>
+        <w:t xml:space="preserve">,</w:t>
+      </w:r>
+      <w:r>
+        <w:rPr>
+          <w:rStyle w:val="DecValTok"/>
+        </w:rPr>
+        <w:t xml:space="preserve">0</w:t>
+      </w:r>
+      <w:r>
+        <w:rPr>
+          <w:rStyle w:val="NormalTok"/>
+        </w:rPr>
+        <w:t xml:space="preserve">)</w:t>
+      </w:r>
+      <w:r>
+        <w:br w:type="textWrapping"/>
+      </w:r>
+      <w:r>
+        <w:br w:type="textWrapping"/>
+      </w:r>
+      <w:r>
+        <w:rPr>
+          <w:rStyle w:val="NormalTok"/>
+        </w:rPr>
+        <w:t xml:space="preserve">outcome2 =</w:t>
+      </w:r>
+      <w:r>
+        <w:rPr>
+          <w:rStyle w:val="StringTok"/>
+        </w:rPr>
+        <w:t xml:space="preserve"> </w:t>
+      </w:r>
+      <w:r>
+        <w:rPr>
+          <w:rStyle w:val="NormalTok"/>
+        </w:rPr>
+        <w:t xml:space="preserve">(</w:t>
+      </w:r>
+      <w:r>
+        <w:rPr>
+          <w:rStyle w:val="KeywordTok"/>
+        </w:rPr>
+        <w:t xml:space="preserve">as.numeric</w:t>
+      </w:r>
+      <w:r>
+        <w:rPr>
+          <w:rStyle w:val="NormalTok"/>
+        </w:rPr>
+        <w:t xml:space="preserve">(test_alc</w:t>
+      </w:r>
+      <w:r>
+        <w:rPr>
+          <w:rStyle w:val="OperatorTok"/>
+        </w:rPr>
+        <w:t xml:space="preserve">$</w:t>
+      </w:r>
+      <w:r>
+        <w:rPr>
+          <w:rStyle w:val="NormalTok"/>
+        </w:rPr>
+        <w:t xml:space="preserve">alc_outcome) </w:t>
+      </w:r>
+      <w:r>
+        <w:rPr>
+          <w:rStyle w:val="OperatorTok"/>
+        </w:rPr>
+        <w:t xml:space="preserve">-</w:t>
+      </w:r>
+      <w:r>
+        <w:rPr>
+          <w:rStyle w:val="StringTok"/>
+        </w:rPr>
+        <w:t xml:space="preserve"> </w:t>
+      </w:r>
+      <w:r>
+        <w:rPr>
+          <w:rStyle w:val="DecValTok"/>
+        </w:rPr>
+        <w:t xml:space="preserve">1</w:t>
+      </w:r>
+      <w:r>
+        <w:rPr>
+          <w:rStyle w:val="NormalTok"/>
+        </w:rPr>
+        <w:t xml:space="preserve">)</w:t>
+      </w:r>
+      <w:r>
+        <w:br w:type="textWrapping"/>
+      </w:r>
+      <w:r>
+        <w:br w:type="textWrapping"/>
+      </w:r>
+      <w:r>
+        <w:rPr>
+          <w:rStyle w:val="NormalTok"/>
+        </w:rPr>
+        <w:t xml:space="preserve">testProbs2 =</w:t>
+      </w:r>
+      <w:r>
+        <w:rPr>
+          <w:rStyle w:val="StringTok"/>
+        </w:rPr>
+        <w:t xml:space="preserve"> </w:t>
+      </w:r>
+      <w:r>
+        <w:rPr>
+          <w:rStyle w:val="KeywordTok"/>
+        </w:rPr>
+        <w:t xml:space="preserve">data.frame</w:t>
+      </w:r>
+      <w:r>
+        <w:rPr>
+          <w:rStyle w:val="NormalTok"/>
+        </w:rPr>
+        <w:t xml:space="preserve">(</w:t>
+      </w:r>
+      <w:r>
+        <w:rPr>
+          <w:rStyle w:val="DataTypeTok"/>
+        </w:rPr>
+        <w:t xml:space="preserve">obs =</w:t>
+      </w:r>
+      <w:r>
+        <w:rPr>
+          <w:rStyle w:val="NormalTok"/>
+        </w:rPr>
+        <w:t xml:space="preserve"> test_alc</w:t>
+      </w:r>
+      <w:r>
+        <w:rPr>
+          <w:rStyle w:val="OperatorTok"/>
+        </w:rPr>
+        <w:t xml:space="preserve">$</w:t>
+      </w:r>
+      <w:r>
+        <w:rPr>
+          <w:rStyle w:val="NormalTok"/>
+        </w:rPr>
+        <w:t xml:space="preserve">alc_outcome,</w:t>
+      </w:r>
+      <w:r>
+        <w:br w:type="textWrapping"/>
+      </w:r>
+      <w:r>
+        <w:rPr>
+          <w:rStyle w:val="NormalTok"/>
+        </w:rPr>
+        <w:t xml:space="preserve">                        </w:t>
+      </w:r>
+      <w:r>
+        <w:rPr>
+          <w:rStyle w:val="DataTypeTok"/>
+        </w:rPr>
+        <w:t xml:space="preserve">pred.logit =</w:t>
+      </w:r>
+      <w:r>
+        <w:rPr>
+          <w:rStyle w:val="NormalTok"/>
+        </w:rPr>
+        <w:t xml:space="preserve"> results_prob2)</w:t>
+      </w:r>
+      <w:r>
+        <w:br w:type="textWrapping"/>
+      </w:r>
+      <w:r>
+        <w:br w:type="textWrapping"/>
+      </w:r>
+      <w:r>
+        <w:rPr>
+          <w:rStyle w:val="NormalTok"/>
+        </w:rPr>
+        <w:t xml:space="preserve">missclass2 =</w:t>
+      </w:r>
+      <w:r>
+        <w:rPr>
+          <w:rStyle w:val="StringTok"/>
+        </w:rPr>
+        <w:t xml:space="preserve"> </w:t>
+      </w:r>
+      <w:r>
+        <w:rPr>
+          <w:rStyle w:val="KeywordTok"/>
+        </w:rPr>
+        <w:t xml:space="preserve">mean</w:t>
+      </w:r>
+      <w:r>
+        <w:rPr>
+          <w:rStyle w:val="NormalTok"/>
+        </w:rPr>
+        <w:t xml:space="preserve">(</w:t>
+      </w:r>
+      <w:r>
+        <w:br w:type="textWrapping"/>
+      </w:r>
+      <w:r>
+        <w:rPr>
+          <w:rStyle w:val="NormalTok"/>
+        </w:rPr>
+        <w:t xml:space="preserve">  results_prob2 </w:t>
+      </w:r>
+      <w:r>
+        <w:rPr>
+          <w:rStyle w:val="OperatorTok"/>
+        </w:rPr>
+        <w:t xml:space="preserve">!=</w:t>
+      </w:r>
+      <w:r>
+        <w:rPr>
+          <w:rStyle w:val="StringTok"/>
+        </w:rPr>
+        <w:t xml:space="preserve"> </w:t>
+      </w:r>
+      <w:r>
+        <w:rPr>
+          <w:rStyle w:val="NormalTok"/>
+        </w:rPr>
+        <w:t xml:space="preserve">outcome2, </w:t>
+      </w:r>
+      <w:r>
+        <w:br w:type="textWrapping"/>
+      </w:r>
+      <w:r>
+        <w:rPr>
+          <w:rStyle w:val="NormalTok"/>
+        </w:rPr>
+        <w:t xml:space="preserve">  </w:t>
+      </w:r>
+      <w:r>
+        <w:rPr>
+          <w:rStyle w:val="DataTypeTok"/>
+        </w:rPr>
+        <w:t xml:space="preserve">na.rm =</w:t>
+      </w:r>
+      <w:r>
+        <w:rPr>
+          <w:rStyle w:val="NormalTok"/>
+        </w:rPr>
+        <w:t xml:space="preserve"> T)</w:t>
+      </w:r>
+      <w:r>
+        <w:br w:type="textWrapping"/>
+      </w:r>
+      <w:r>
+        <w:br w:type="textWrapping"/>
+      </w:r>
+      <w:r>
+        <w:rPr>
+          <w:rStyle w:val="KeywordTok"/>
+        </w:rPr>
+        <w:t xml:space="preserve">print</w:t>
+      </w:r>
+      <w:r>
+        <w:rPr>
+          <w:rStyle w:val="NormalTok"/>
+        </w:rPr>
+        <w:t xml:space="preserve">(</w:t>
+      </w:r>
+      <w:r>
+        <w:rPr>
+          <w:rStyle w:val="KeywordTok"/>
+        </w:rPr>
+        <w:t xml:space="preserve">paste</w:t>
+      </w:r>
+      <w:r>
+        <w:rPr>
+          <w:rStyle w:val="NormalTok"/>
+        </w:rPr>
+        <w:t xml:space="preserve">(</w:t>
+      </w:r>
+      <w:r>
+        <w:rPr>
+          <w:rStyle w:val="StringTok"/>
+        </w:rPr>
+        <w:t xml:space="preserve">'Accuracy Model 2'</w:t>
+      </w:r>
+      <w:r>
+        <w:rPr>
+          <w:rStyle w:val="NormalTok"/>
+        </w:rPr>
+        <w:t xml:space="preserve">,</w:t>
+      </w:r>
+      <w:r>
+        <w:rPr>
+          <w:rStyle w:val="DecValTok"/>
+        </w:rPr>
+        <w:t xml:space="preserve">1</w:t>
+      </w:r>
+      <w:r>
+        <w:rPr>
+          <w:rStyle w:val="NormalTok"/>
+        </w:rPr>
+        <w:t xml:space="preserve"> </w:t>
+      </w:r>
+      <w:r>
+        <w:rPr>
+          <w:rStyle w:val="OperatorTok"/>
+        </w:rPr>
+        <w:t xml:space="preserve">-</w:t>
+      </w:r>
+      <w:r>
+        <w:rPr>
+          <w:rStyle w:val="StringTok"/>
+        </w:rPr>
+        <w:t xml:space="preserve"> </w:t>
+      </w:r>
+      <w:r>
+        <w:rPr>
+          <w:rStyle w:val="NormalTok"/>
+        </w:rPr>
+        <w:t xml:space="preserve">missclass2))</w:t>
+      </w:r>
+    </w:p>
+    <w:p>
+      <w:pPr>
+        <w:pStyle w:val="SourceCode"/>
+      </w:pPr>
+      <w:r>
+        <w:rPr>
+          <w:rStyle w:val="VerbatimChar"/>
+        </w:rPr>
+        <w:t xml:space="preserve">## [1] "Accuracy Model 2 0.775221238938053"</w:t>
+      </w:r>
+    </w:p>
+    <w:p>
+      <w:pPr>
+        <w:pStyle w:val="SourceCode"/>
+      </w:pPr>
+      <w:r>
+        <w:rPr>
+          <w:rStyle w:val="NormalTok"/>
+        </w:rPr>
+        <w:t xml:space="preserve">calPlotData2 =</w:t>
+      </w:r>
+      <w:r>
+        <w:rPr>
+          <w:rStyle w:val="StringTok"/>
+        </w:rPr>
+        <w:t xml:space="preserve"> </w:t>
+      </w:r>
+      <w:r>
+        <w:rPr>
+          <w:rStyle w:val="KeywordTok"/>
+        </w:rPr>
+        <w:t xml:space="preserve">calibration</w:t>
+      </w:r>
+      <w:r>
+        <w:rPr>
+          <w:rStyle w:val="NormalTok"/>
+        </w:rPr>
+        <w:t xml:space="preserve">(</w:t>
+      </w:r>
+      <w:r>
+        <w:br w:type="textWrapping"/>
+      </w:r>
+      <w:r>
+        <w:rPr>
+          <w:rStyle w:val="NormalTok"/>
+        </w:rPr>
+        <w:t xml:space="preserve">  obs </w:t>
+      </w:r>
+      <w:r>
+        <w:rPr>
+          <w:rStyle w:val="OperatorTok"/>
+        </w:rPr>
+        <w:t xml:space="preserve">~</w:t>
+      </w:r>
+      <w:r>
+        <w:rPr>
+          <w:rStyle w:val="StringTok"/>
+        </w:rPr>
+        <w:t xml:space="preserve"> </w:t>
+      </w:r>
+      <w:r>
+        <w:rPr>
+          <w:rStyle w:val="NormalTok"/>
+        </w:rPr>
+        <w:t xml:space="preserve">pred.logit, </w:t>
+      </w:r>
+      <w:r>
+        <w:br w:type="textWrapping"/>
+      </w:r>
+      <w:r>
+        <w:rPr>
+          <w:rStyle w:val="NormalTok"/>
+        </w:rPr>
+        <w:t xml:space="preserve">  </w:t>
+      </w:r>
+      <w:r>
+        <w:rPr>
+          <w:rStyle w:val="DataTypeTok"/>
+        </w:rPr>
+        <w:t xml:space="preserve">data =</w:t>
+      </w:r>
+      <w:r>
+        <w:rPr>
+          <w:rStyle w:val="NormalTok"/>
+        </w:rPr>
+        <w:t xml:space="preserve"> testProbs2, </w:t>
+      </w:r>
+      <w:r>
+        <w:br w:type="textWrapping"/>
+      </w:r>
+      <w:r>
+        <w:rPr>
+          <w:rStyle w:val="NormalTok"/>
+        </w:rPr>
+        <w:t xml:space="preserve">  </w:t>
+      </w:r>
+      <w:r>
+        <w:rPr>
+          <w:rStyle w:val="DataTypeTok"/>
+        </w:rPr>
+        <w:t xml:space="preserve">cuts =</w:t>
+      </w:r>
+      <w:r>
+        <w:rPr>
+          <w:rStyle w:val="NormalTok"/>
+        </w:rPr>
+        <w:t xml:space="preserve"> </w:t>
+      </w:r>
+      <w:r>
+        <w:rPr>
+          <w:rStyle w:val="DecValTok"/>
+        </w:rPr>
+        <w:t xml:space="preserve">5</w:t>
+      </w:r>
+      <w:r>
+        <w:rPr>
+          <w:rStyle w:val="NormalTok"/>
+        </w:rPr>
+        <w:t xml:space="preserve">)</w:t>
+      </w:r>
+      <w:r>
+        <w:br w:type="textWrapping"/>
+      </w:r>
+      <w:r>
+        <w:br w:type="textWrapping"/>
+      </w:r>
+      <w:r>
+        <w:rPr>
+          <w:rStyle w:val="KeywordTok"/>
+        </w:rPr>
+        <w:t xml:space="preserve">xyplot</w:t>
+      </w:r>
+      <w:r>
+        <w:rPr>
+          <w:rStyle w:val="NormalTok"/>
+        </w:rPr>
+        <w:t xml:space="preserve">(calPlotData2, </w:t>
+      </w:r>
+      <w:r>
+        <w:rPr>
+          <w:rStyle w:val="DataTypeTok"/>
+        </w:rPr>
+        <w:t xml:space="preserve">auto.key =</w:t>
+      </w:r>
+      <w:r>
+        <w:rPr>
+          <w:rStyle w:val="NormalTok"/>
+        </w:rPr>
+        <w:t xml:space="preserve"> </w:t>
+      </w:r>
+      <w:r>
+        <w:rPr>
+          <w:rStyle w:val="KeywordTok"/>
+        </w:rPr>
+        <w:t xml:space="preserve">list</w:t>
+      </w:r>
+      <w:r>
+        <w:rPr>
+          <w:rStyle w:val="NormalTok"/>
+        </w:rPr>
+        <w:t xml:space="preserve">(</w:t>
+      </w:r>
+      <w:r>
+        <w:rPr>
+          <w:rStyle w:val="DataTypeTok"/>
+        </w:rPr>
+        <w:t xml:space="preserve">columns =</w:t>
+      </w:r>
+      <w:r>
+        <w:rPr>
+          <w:rStyle w:val="NormalTok"/>
+        </w:rPr>
+        <w:t xml:space="preserve"> </w:t>
+      </w:r>
+      <w:r>
+        <w:rPr>
+          <w:rStyle w:val="DecValTok"/>
+        </w:rPr>
+        <w:t xml:space="preserve">2</w:t>
+      </w:r>
+      <w:r>
+        <w:rPr>
+          <w:rStyle w:val="NormalTok"/>
+        </w:rPr>
+        <w:t xml:space="preserve">))</w:t>
+      </w:r>
+    </w:p>
+    <w:p>
+      <w:pPr>
+        <w:pStyle w:val="FirstParagraph"/>
+      </w:pPr>
+      <w:r>
+        <w:drawing>
+          <wp:inline>
+            <wp:extent cx="5334000" cy="4267200"/>
+            <wp:effectExtent b="0" l="0" r="0" t="0"/>
+            <wp:docPr descr="" title="" id="1" name="Picture"/>
+            <a:graphic>
+              <a:graphicData uri="http://schemas.openxmlformats.org/drawingml/2006/picture">
+                <pic:pic>
+                  <pic:nvPicPr>
+                    <pic:cNvPr descr="HW5_files/figure-docx/unnamed-chunk-2-1.png" id="0" name="Picture"/>
+                    <pic:cNvPicPr>
+                      <a:picLocks noChangeArrowheads="1" noChangeAspect="1"/>
+                    </pic:cNvPicPr>
+                  </pic:nvPicPr>
+                  <pic:blipFill>
+                    <a:blip r:embed="rId25"/>
                     <a:stretch>
                       <a:fillRect/>
                     </a:stretch>

</xml_diff>

<commit_message>
updated after being offline
</commit_message>
<xml_diff>
--- a/HW5.docx
+++ b/HW5.docx
@@ -2478,6 +2478,15 @@
         <w:t xml:space="preserve">(calPlotData2, </w:t>
       </w:r>
       <w:r>
+        <w:br w:type="textWrapping"/>
+      </w:r>
+      <w:r>
+        <w:rPr>
+          <w:rStyle w:val="NormalTok"/>
+        </w:rPr>
+        <w:t xml:space="preserve">       </w:t>
+      </w:r>
+      <w:r>
         <w:rPr>
           <w:rStyle w:val="DataTypeTok"/>
         </w:rPr>
@@ -2571,6 +2580,1534 @@
             </a:graphic>
           </wp:inline>
         </w:drawing>
+      </w:r>
+    </w:p>
+    <w:p>
+      <w:pPr>
+        <w:pStyle w:val="Heading4"/>
+      </w:pPr>
+      <w:bookmarkStart w:id="26" w:name="model-3-lasso-using-caret-package"/>
+      <w:r>
+        <w:t xml:space="preserve">Model 3: LASSO using CARET package</w:t>
+      </w:r>
+      <w:bookmarkEnd w:id="26"/>
+    </w:p>
+    <w:p>
+      <w:pPr>
+        <w:pStyle w:val="SourceCode"/>
+      </w:pPr>
+      <w:r>
+        <w:rPr>
+          <w:rStyle w:val="CommentTok"/>
+        </w:rPr>
+        <w:t xml:space="preserve"># Apply to Model3</w:t>
+      </w:r>
+      <w:r>
+        <w:br w:type="textWrapping"/>
+      </w:r>
+      <w:r>
+        <w:rPr>
+          <w:rStyle w:val="NormalTok"/>
+        </w:rPr>
+        <w:t xml:space="preserve">lambda =</w:t>
+      </w:r>
+      <w:r>
+        <w:rPr>
+          <w:rStyle w:val="StringTok"/>
+        </w:rPr>
+        <w:t xml:space="preserve"> </w:t>
+      </w:r>
+      <w:r>
+        <w:rPr>
+          <w:rStyle w:val="DecValTok"/>
+        </w:rPr>
+        <w:t xml:space="preserve">10</w:t>
+      </w:r>
+      <w:r>
+        <w:rPr>
+          <w:rStyle w:val="OperatorTok"/>
+        </w:rPr>
+        <w:t xml:space="preserve">^</w:t>
+      </w:r>
+      <w:r>
+        <w:rPr>
+          <w:rStyle w:val="KeywordTok"/>
+        </w:rPr>
+        <w:t xml:space="preserve">seq</w:t>
+      </w:r>
+      <w:r>
+        <w:rPr>
+          <w:rStyle w:val="NormalTok"/>
+        </w:rPr>
+        <w:t xml:space="preserve">(</w:t>
+      </w:r>
+      <w:r>
+        <w:rPr>
+          <w:rStyle w:val="OperatorTok"/>
+        </w:rPr>
+        <w:t xml:space="preserve">-</w:t>
+      </w:r>
+      <w:r>
+        <w:rPr>
+          <w:rStyle w:val="DecValTok"/>
+        </w:rPr>
+        <w:t xml:space="preserve">3</w:t>
+      </w:r>
+      <w:r>
+        <w:rPr>
+          <w:rStyle w:val="NormalTok"/>
+        </w:rPr>
+        <w:t xml:space="preserve">,</w:t>
+      </w:r>
+      <w:r>
+        <w:rPr>
+          <w:rStyle w:val="DecValTok"/>
+        </w:rPr>
+        <w:t xml:space="preserve">3</w:t>
+      </w:r>
+      <w:r>
+        <w:rPr>
+          <w:rStyle w:val="NormalTok"/>
+        </w:rPr>
+        <w:t xml:space="preserve">, </w:t>
+      </w:r>
+      <w:r>
+        <w:rPr>
+          <w:rStyle w:val="DataTypeTok"/>
+        </w:rPr>
+        <w:t xml:space="preserve">length =</w:t>
+      </w:r>
+      <w:r>
+        <w:rPr>
+          <w:rStyle w:val="NormalTok"/>
+        </w:rPr>
+        <w:t xml:space="preserve"> </w:t>
+      </w:r>
+      <w:r>
+        <w:rPr>
+          <w:rStyle w:val="DecValTok"/>
+        </w:rPr>
+        <w:t xml:space="preserve">100</w:t>
+      </w:r>
+      <w:r>
+        <w:rPr>
+          <w:rStyle w:val="NormalTok"/>
+        </w:rPr>
+        <w:t xml:space="preserve">)</w:t>
+      </w:r>
+      <w:r>
+        <w:br w:type="textWrapping"/>
+      </w:r>
+      <w:r>
+        <w:br w:type="textWrapping"/>
+      </w:r>
+      <w:r>
+        <w:rPr>
+          <w:rStyle w:val="NormalTok"/>
+        </w:rPr>
+        <w:t xml:space="preserve">model3 =</w:t>
+      </w:r>
+      <w:r>
+        <w:rPr>
+          <w:rStyle w:val="StringTok"/>
+        </w:rPr>
+        <w:t xml:space="preserve"> </w:t>
+      </w:r>
+      <w:r>
+        <w:rPr>
+          <w:rStyle w:val="KeywordTok"/>
+        </w:rPr>
+        <w:t xml:space="preserve">train</w:t>
+      </w:r>
+      <w:r>
+        <w:rPr>
+          <w:rStyle w:val="NormalTok"/>
+        </w:rPr>
+        <w:t xml:space="preserve">(</w:t>
+      </w:r>
+      <w:r>
+        <w:br w:type="textWrapping"/>
+      </w:r>
+      <w:r>
+        <w:rPr>
+          <w:rStyle w:val="NormalTok"/>
+        </w:rPr>
+        <w:t xml:space="preserve">    alc_outcome </w:t>
+      </w:r>
+      <w:r>
+        <w:rPr>
+          <w:rStyle w:val="OperatorTok"/>
+        </w:rPr>
+        <w:t xml:space="preserve">~</w:t>
+      </w:r>
+      <w:r>
+        <w:rPr>
+          <w:rStyle w:val="NormalTok"/>
+        </w:rPr>
+        <w:t xml:space="preserve">., </w:t>
+      </w:r>
+      <w:r>
+        <w:br w:type="textWrapping"/>
+      </w:r>
+      <w:r>
+        <w:rPr>
+          <w:rStyle w:val="NormalTok"/>
+        </w:rPr>
+        <w:t xml:space="preserve">    </w:t>
+      </w:r>
+      <w:r>
+        <w:rPr>
+          <w:rStyle w:val="DataTypeTok"/>
+        </w:rPr>
+        <w:t xml:space="preserve">data =</w:t>
+      </w:r>
+      <w:r>
+        <w:rPr>
+          <w:rStyle w:val="NormalTok"/>
+        </w:rPr>
+        <w:t xml:space="preserve"> train_alc,</w:t>
+      </w:r>
+      <w:r>
+        <w:br w:type="textWrapping"/>
+      </w:r>
+      <w:r>
+        <w:rPr>
+          <w:rStyle w:val="NormalTok"/>
+        </w:rPr>
+        <w:t xml:space="preserve">    </w:t>
+      </w:r>
+      <w:r>
+        <w:rPr>
+          <w:rStyle w:val="DataTypeTok"/>
+        </w:rPr>
+        <w:t xml:space="preserve">method =</w:t>
+      </w:r>
+      <w:r>
+        <w:rPr>
+          <w:rStyle w:val="NormalTok"/>
+        </w:rPr>
+        <w:t xml:space="preserve"> </w:t>
+      </w:r>
+      <w:r>
+        <w:rPr>
+          <w:rStyle w:val="StringTok"/>
+        </w:rPr>
+        <w:t xml:space="preserve">"glmnet"</w:t>
+      </w:r>
+      <w:r>
+        <w:rPr>
+          <w:rStyle w:val="NormalTok"/>
+        </w:rPr>
+        <w:t xml:space="preserve">,</w:t>
+      </w:r>
+      <w:r>
+        <w:br w:type="textWrapping"/>
+      </w:r>
+      <w:r>
+        <w:rPr>
+          <w:rStyle w:val="NormalTok"/>
+        </w:rPr>
+        <w:t xml:space="preserve">    </w:t>
+      </w:r>
+      <w:r>
+        <w:rPr>
+          <w:rStyle w:val="DataTypeTok"/>
+        </w:rPr>
+        <w:t xml:space="preserve">family =</w:t>
+      </w:r>
+      <w:r>
+        <w:rPr>
+          <w:rStyle w:val="NormalTok"/>
+        </w:rPr>
+        <w:t xml:space="preserve"> </w:t>
+      </w:r>
+      <w:r>
+        <w:rPr>
+          <w:rStyle w:val="StringTok"/>
+        </w:rPr>
+        <w:t xml:space="preserve">"binomial"</w:t>
+      </w:r>
+      <w:r>
+        <w:rPr>
+          <w:rStyle w:val="NormalTok"/>
+        </w:rPr>
+        <w:t xml:space="preserve">,</w:t>
+      </w:r>
+      <w:r>
+        <w:br w:type="textWrapping"/>
+      </w:r>
+      <w:r>
+        <w:rPr>
+          <w:rStyle w:val="NormalTok"/>
+        </w:rPr>
+        <w:t xml:space="preserve">    </w:t>
+      </w:r>
+      <w:r>
+        <w:rPr>
+          <w:rStyle w:val="DataTypeTok"/>
+        </w:rPr>
+        <w:t xml:space="preserve">trControl =</w:t>
+      </w:r>
+      <w:r>
+        <w:rPr>
+          <w:rStyle w:val="NormalTok"/>
+        </w:rPr>
+        <w:t xml:space="preserve"> </w:t>
+      </w:r>
+      <w:r>
+        <w:rPr>
+          <w:rStyle w:val="KeywordTok"/>
+        </w:rPr>
+        <w:t xml:space="preserve">trainControl</w:t>
+      </w:r>
+      <w:r>
+        <w:rPr>
+          <w:rStyle w:val="NormalTok"/>
+        </w:rPr>
+        <w:t xml:space="preserve">(</w:t>
+      </w:r>
+      <w:r>
+        <w:rPr>
+          <w:rStyle w:val="StringTok"/>
+        </w:rPr>
+        <w:t xml:space="preserve">"cv"</w:t>
+      </w:r>
+      <w:r>
+        <w:rPr>
+          <w:rStyle w:val="NormalTok"/>
+        </w:rPr>
+        <w:t xml:space="preserve">, </w:t>
+      </w:r>
+      <w:r>
+        <w:rPr>
+          <w:rStyle w:val="DataTypeTok"/>
+        </w:rPr>
+        <w:t xml:space="preserve">number =</w:t>
+      </w:r>
+      <w:r>
+        <w:rPr>
+          <w:rStyle w:val="NormalTok"/>
+        </w:rPr>
+        <w:t xml:space="preserve"> </w:t>
+      </w:r>
+      <w:r>
+        <w:rPr>
+          <w:rStyle w:val="DecValTok"/>
+        </w:rPr>
+        <w:t xml:space="preserve">10</w:t>
+      </w:r>
+      <w:r>
+        <w:rPr>
+          <w:rStyle w:val="NormalTok"/>
+        </w:rPr>
+        <w:t xml:space="preserve">), </w:t>
+      </w:r>
+      <w:r>
+        <w:br w:type="textWrapping"/>
+      </w:r>
+      <w:r>
+        <w:rPr>
+          <w:rStyle w:val="NormalTok"/>
+        </w:rPr>
+        <w:t xml:space="preserve">    </w:t>
+      </w:r>
+      <w:r>
+        <w:rPr>
+          <w:rStyle w:val="DataTypeTok"/>
+        </w:rPr>
+        <w:t xml:space="preserve">tuneGrid =</w:t>
+      </w:r>
+      <w:r>
+        <w:rPr>
+          <w:rStyle w:val="NormalTok"/>
+        </w:rPr>
+        <w:t xml:space="preserve"> </w:t>
+      </w:r>
+      <w:r>
+        <w:rPr>
+          <w:rStyle w:val="KeywordTok"/>
+        </w:rPr>
+        <w:t xml:space="preserve">expand.grid</w:t>
+      </w:r>
+      <w:r>
+        <w:rPr>
+          <w:rStyle w:val="NormalTok"/>
+        </w:rPr>
+        <w:t xml:space="preserve">(</w:t>
+      </w:r>
+      <w:r>
+        <w:rPr>
+          <w:rStyle w:val="DataTypeTok"/>
+        </w:rPr>
+        <w:t xml:space="preserve">alpha =</w:t>
+      </w:r>
+      <w:r>
+        <w:rPr>
+          <w:rStyle w:val="NormalTok"/>
+        </w:rPr>
+        <w:t xml:space="preserve"> </w:t>
+      </w:r>
+      <w:r>
+        <w:rPr>
+          <w:rStyle w:val="DecValTok"/>
+        </w:rPr>
+        <w:t xml:space="preserve">1</w:t>
+      </w:r>
+      <w:r>
+        <w:rPr>
+          <w:rStyle w:val="NormalTok"/>
+        </w:rPr>
+        <w:t xml:space="preserve">, </w:t>
+      </w:r>
+      <w:r>
+        <w:rPr>
+          <w:rStyle w:val="DataTypeTok"/>
+        </w:rPr>
+        <w:t xml:space="preserve">lambda =</w:t>
+      </w:r>
+      <w:r>
+        <w:rPr>
+          <w:rStyle w:val="NormalTok"/>
+        </w:rPr>
+        <w:t xml:space="preserve"> lambda))</w:t>
+      </w:r>
+      <w:r>
+        <w:br w:type="textWrapping"/>
+      </w:r>
+      <w:r>
+        <w:br w:type="textWrapping"/>
+      </w:r>
+      <w:r>
+        <w:rPr>
+          <w:rStyle w:val="CommentTok"/>
+        </w:rPr>
+        <w:t xml:space="preserve"># Test performance</w:t>
+      </w:r>
+      <w:r>
+        <w:br w:type="textWrapping"/>
+      </w:r>
+      <w:r>
+        <w:rPr>
+          <w:rStyle w:val="NormalTok"/>
+        </w:rPr>
+        <w:t xml:space="preserve">results3 =</w:t>
+      </w:r>
+      <w:r>
+        <w:rPr>
+          <w:rStyle w:val="StringTok"/>
+        </w:rPr>
+        <w:t xml:space="preserve"> </w:t>
+      </w:r>
+      <w:r>
+        <w:rPr>
+          <w:rStyle w:val="KeywordTok"/>
+        </w:rPr>
+        <w:t xml:space="preserve">predict</w:t>
+      </w:r>
+      <w:r>
+        <w:rPr>
+          <w:rStyle w:val="NormalTok"/>
+        </w:rPr>
+        <w:t xml:space="preserve">(model3, </w:t>
+      </w:r>
+      <w:r>
+        <w:br w:type="textWrapping"/>
+      </w:r>
+      <w:r>
+        <w:rPr>
+          <w:rStyle w:val="NormalTok"/>
+        </w:rPr>
+        <w:t xml:space="preserve">                   test_alc, </w:t>
+      </w:r>
+      <w:r>
+        <w:br w:type="textWrapping"/>
+      </w:r>
+      <w:r>
+        <w:rPr>
+          <w:rStyle w:val="NormalTok"/>
+        </w:rPr>
+        <w:t xml:space="preserve">                   </w:t>
+      </w:r>
+      <w:r>
+        <w:rPr>
+          <w:rStyle w:val="DataTypeTok"/>
+        </w:rPr>
+        <w:t xml:space="preserve">type =</w:t>
+      </w:r>
+      <w:r>
+        <w:rPr>
+          <w:rStyle w:val="NormalTok"/>
+        </w:rPr>
+        <w:t xml:space="preserve"> </w:t>
+      </w:r>
+      <w:r>
+        <w:rPr>
+          <w:rStyle w:val="StringTok"/>
+        </w:rPr>
+        <w:t xml:space="preserve">'prob'</w:t>
+      </w:r>
+      <w:r>
+        <w:rPr>
+          <w:rStyle w:val="NormalTok"/>
+        </w:rPr>
+        <w:t xml:space="preserve">)</w:t>
+      </w:r>
+      <w:r>
+        <w:br w:type="textWrapping"/>
+      </w:r>
+      <w:r>
+        <w:br w:type="textWrapping"/>
+      </w:r>
+      <w:r>
+        <w:rPr>
+          <w:rStyle w:val="NormalTok"/>
+        </w:rPr>
+        <w:t xml:space="preserve">results_prob3 =</w:t>
+      </w:r>
+      <w:r>
+        <w:rPr>
+          <w:rStyle w:val="StringTok"/>
+        </w:rPr>
+        <w:t xml:space="preserve"> </w:t>
+      </w:r>
+      <w:r>
+        <w:rPr>
+          <w:rStyle w:val="KeywordTok"/>
+        </w:rPr>
+        <w:t xml:space="preserve">ifelse</w:t>
+      </w:r>
+      <w:r>
+        <w:rPr>
+          <w:rStyle w:val="NormalTok"/>
+        </w:rPr>
+        <w:t xml:space="preserve">(results3 </w:t>
+      </w:r>
+      <w:r>
+        <w:rPr>
+          <w:rStyle w:val="OperatorTok"/>
+        </w:rPr>
+        <w:t xml:space="preserve">&gt;</w:t>
+      </w:r>
+      <w:r>
+        <w:rPr>
+          <w:rStyle w:val="StringTok"/>
+        </w:rPr>
+        <w:t xml:space="preserve"> </w:t>
+      </w:r>
+      <w:r>
+        <w:rPr>
+          <w:rStyle w:val="FloatTok"/>
+        </w:rPr>
+        <w:t xml:space="preserve">0.5</w:t>
+      </w:r>
+      <w:r>
+        <w:rPr>
+          <w:rStyle w:val="NormalTok"/>
+        </w:rPr>
+        <w:t xml:space="preserve">,</w:t>
+      </w:r>
+      <w:r>
+        <w:rPr>
+          <w:rStyle w:val="DecValTok"/>
+        </w:rPr>
+        <w:t xml:space="preserve">1</w:t>
+      </w:r>
+      <w:r>
+        <w:rPr>
+          <w:rStyle w:val="NormalTok"/>
+        </w:rPr>
+        <w:t xml:space="preserve">,</w:t>
+      </w:r>
+      <w:r>
+        <w:rPr>
+          <w:rStyle w:val="DecValTok"/>
+        </w:rPr>
+        <w:t xml:space="preserve">0</w:t>
+      </w:r>
+      <w:r>
+        <w:rPr>
+          <w:rStyle w:val="NormalTok"/>
+        </w:rPr>
+        <w:t xml:space="preserve">)</w:t>
+      </w:r>
+      <w:r>
+        <w:br w:type="textWrapping"/>
+      </w:r>
+      <w:r>
+        <w:br w:type="textWrapping"/>
+      </w:r>
+      <w:r>
+        <w:rPr>
+          <w:rStyle w:val="NormalTok"/>
+        </w:rPr>
+        <w:t xml:space="preserve">outcome3 =</w:t>
+      </w:r>
+      <w:r>
+        <w:rPr>
+          <w:rStyle w:val="StringTok"/>
+        </w:rPr>
+        <w:t xml:space="preserve"> </w:t>
+      </w:r>
+      <w:r>
+        <w:rPr>
+          <w:rStyle w:val="NormalTok"/>
+        </w:rPr>
+        <w:t xml:space="preserve">(</w:t>
+      </w:r>
+      <w:r>
+        <w:rPr>
+          <w:rStyle w:val="KeywordTok"/>
+        </w:rPr>
+        <w:t xml:space="preserve">as.numeric</w:t>
+      </w:r>
+      <w:r>
+        <w:rPr>
+          <w:rStyle w:val="NormalTok"/>
+        </w:rPr>
+        <w:t xml:space="preserve">(test_alc</w:t>
+      </w:r>
+      <w:r>
+        <w:rPr>
+          <w:rStyle w:val="OperatorTok"/>
+        </w:rPr>
+        <w:t xml:space="preserve">$</w:t>
+      </w:r>
+      <w:r>
+        <w:rPr>
+          <w:rStyle w:val="NormalTok"/>
+        </w:rPr>
+        <w:t xml:space="preserve">alc_outcome) </w:t>
+      </w:r>
+      <w:r>
+        <w:rPr>
+          <w:rStyle w:val="OperatorTok"/>
+        </w:rPr>
+        <w:t xml:space="preserve">-</w:t>
+      </w:r>
+      <w:r>
+        <w:rPr>
+          <w:rStyle w:val="StringTok"/>
+        </w:rPr>
+        <w:t xml:space="preserve"> </w:t>
+      </w:r>
+      <w:r>
+        <w:rPr>
+          <w:rStyle w:val="DecValTok"/>
+        </w:rPr>
+        <w:t xml:space="preserve">1</w:t>
+      </w:r>
+      <w:r>
+        <w:rPr>
+          <w:rStyle w:val="NormalTok"/>
+        </w:rPr>
+        <w:t xml:space="preserve">)</w:t>
+      </w:r>
+      <w:r>
+        <w:br w:type="textWrapping"/>
+      </w:r>
+      <w:r>
+        <w:br w:type="textWrapping"/>
+      </w:r>
+      <w:r>
+        <w:rPr>
+          <w:rStyle w:val="NormalTok"/>
+        </w:rPr>
+        <w:t xml:space="preserve">testProbs3 =</w:t>
+      </w:r>
+      <w:r>
+        <w:rPr>
+          <w:rStyle w:val="StringTok"/>
+        </w:rPr>
+        <w:t xml:space="preserve"> </w:t>
+      </w:r>
+      <w:r>
+        <w:rPr>
+          <w:rStyle w:val="KeywordTok"/>
+        </w:rPr>
+        <w:t xml:space="preserve">data.frame</w:t>
+      </w:r>
+      <w:r>
+        <w:rPr>
+          <w:rStyle w:val="NormalTok"/>
+        </w:rPr>
+        <w:t xml:space="preserve">(</w:t>
+      </w:r>
+      <w:r>
+        <w:rPr>
+          <w:rStyle w:val="DataTypeTok"/>
+        </w:rPr>
+        <w:t xml:space="preserve">obs =</w:t>
+      </w:r>
+      <w:r>
+        <w:rPr>
+          <w:rStyle w:val="NormalTok"/>
+        </w:rPr>
+        <w:t xml:space="preserve"> test_alc</w:t>
+      </w:r>
+      <w:r>
+        <w:rPr>
+          <w:rStyle w:val="OperatorTok"/>
+        </w:rPr>
+        <w:t xml:space="preserve">$</w:t>
+      </w:r>
+      <w:r>
+        <w:rPr>
+          <w:rStyle w:val="NormalTok"/>
+        </w:rPr>
+        <w:t xml:space="preserve">alc_outcome,</w:t>
+      </w:r>
+      <w:r>
+        <w:br w:type="textWrapping"/>
+      </w:r>
+      <w:r>
+        <w:rPr>
+          <w:rStyle w:val="NormalTok"/>
+        </w:rPr>
+        <w:t xml:space="preserve">                        </w:t>
+      </w:r>
+      <w:r>
+        <w:rPr>
+          <w:rStyle w:val="DataTypeTok"/>
+        </w:rPr>
+        <w:t xml:space="preserve">pred.logit =</w:t>
+      </w:r>
+      <w:r>
+        <w:rPr>
+          <w:rStyle w:val="NormalTok"/>
+        </w:rPr>
+        <w:t xml:space="preserve"> results_prob3)</w:t>
+      </w:r>
+      <w:r>
+        <w:br w:type="textWrapping"/>
+      </w:r>
+      <w:r>
+        <w:br w:type="textWrapping"/>
+      </w:r>
+      <w:r>
+        <w:rPr>
+          <w:rStyle w:val="NormalTok"/>
+        </w:rPr>
+        <w:t xml:space="preserve">missclass3 =</w:t>
+      </w:r>
+      <w:r>
+        <w:rPr>
+          <w:rStyle w:val="StringTok"/>
+        </w:rPr>
+        <w:t xml:space="preserve"> </w:t>
+      </w:r>
+      <w:r>
+        <w:rPr>
+          <w:rStyle w:val="KeywordTok"/>
+        </w:rPr>
+        <w:t xml:space="preserve">mean</w:t>
+      </w:r>
+      <w:r>
+        <w:rPr>
+          <w:rStyle w:val="NormalTok"/>
+        </w:rPr>
+        <w:t xml:space="preserve">(</w:t>
+      </w:r>
+      <w:r>
+        <w:br w:type="textWrapping"/>
+      </w:r>
+      <w:r>
+        <w:rPr>
+          <w:rStyle w:val="NormalTok"/>
+        </w:rPr>
+        <w:t xml:space="preserve">  results_prob3 </w:t>
+      </w:r>
+      <w:r>
+        <w:rPr>
+          <w:rStyle w:val="OperatorTok"/>
+        </w:rPr>
+        <w:t xml:space="preserve">!=</w:t>
+      </w:r>
+      <w:r>
+        <w:rPr>
+          <w:rStyle w:val="StringTok"/>
+        </w:rPr>
+        <w:t xml:space="preserve"> </w:t>
+      </w:r>
+      <w:r>
+        <w:rPr>
+          <w:rStyle w:val="NormalTok"/>
+        </w:rPr>
+        <w:t xml:space="preserve">outcome3, </w:t>
+      </w:r>
+      <w:r>
+        <w:br w:type="textWrapping"/>
+      </w:r>
+      <w:r>
+        <w:rPr>
+          <w:rStyle w:val="NormalTok"/>
+        </w:rPr>
+        <w:t xml:space="preserve">  </w:t>
+      </w:r>
+      <w:r>
+        <w:rPr>
+          <w:rStyle w:val="DataTypeTok"/>
+        </w:rPr>
+        <w:t xml:space="preserve">na.rm =</w:t>
+      </w:r>
+      <w:r>
+        <w:rPr>
+          <w:rStyle w:val="NormalTok"/>
+        </w:rPr>
+        <w:t xml:space="preserve"> T)</w:t>
+      </w:r>
+      <w:r>
+        <w:br w:type="textWrapping"/>
+      </w:r>
+      <w:r>
+        <w:br w:type="textWrapping"/>
+      </w:r>
+      <w:r>
+        <w:rPr>
+          <w:rStyle w:val="KeywordTok"/>
+        </w:rPr>
+        <w:t xml:space="preserve">print</w:t>
+      </w:r>
+      <w:r>
+        <w:rPr>
+          <w:rStyle w:val="NormalTok"/>
+        </w:rPr>
+        <w:t xml:space="preserve">(</w:t>
+      </w:r>
+      <w:r>
+        <w:rPr>
+          <w:rStyle w:val="KeywordTok"/>
+        </w:rPr>
+        <w:t xml:space="preserve">paste</w:t>
+      </w:r>
+      <w:r>
+        <w:rPr>
+          <w:rStyle w:val="NormalTok"/>
+        </w:rPr>
+        <w:t xml:space="preserve">(</w:t>
+      </w:r>
+      <w:r>
+        <w:rPr>
+          <w:rStyle w:val="StringTok"/>
+        </w:rPr>
+        <w:t xml:space="preserve">'Accuracy Model 3'</w:t>
+      </w:r>
+      <w:r>
+        <w:rPr>
+          <w:rStyle w:val="NormalTok"/>
+        </w:rPr>
+        <w:t xml:space="preserve">,</w:t>
+      </w:r>
+      <w:r>
+        <w:rPr>
+          <w:rStyle w:val="DecValTok"/>
+        </w:rPr>
+        <w:t xml:space="preserve">1</w:t>
+      </w:r>
+      <w:r>
+        <w:rPr>
+          <w:rStyle w:val="NormalTok"/>
+        </w:rPr>
+        <w:t xml:space="preserve"> </w:t>
+      </w:r>
+      <w:r>
+        <w:rPr>
+          <w:rStyle w:val="OperatorTok"/>
+        </w:rPr>
+        <w:t xml:space="preserve">-</w:t>
+      </w:r>
+      <w:r>
+        <w:rPr>
+          <w:rStyle w:val="StringTok"/>
+        </w:rPr>
+        <w:t xml:space="preserve"> </w:t>
+      </w:r>
+      <w:r>
+        <w:rPr>
+          <w:rStyle w:val="NormalTok"/>
+        </w:rPr>
+        <w:t xml:space="preserve">missclass3))</w:t>
+      </w:r>
+    </w:p>
+    <w:p>
+      <w:pPr>
+        <w:pStyle w:val="SourceCode"/>
+      </w:pPr>
+      <w:r>
+        <w:rPr>
+          <w:rStyle w:val="VerbatimChar"/>
+        </w:rPr>
+        <w:t xml:space="preserve">## [1] "Accuracy Model 3 0.5"</w:t>
+      </w:r>
+    </w:p>
+    <w:p>
+      <w:pPr>
+        <w:pStyle w:val="SourceCode"/>
+      </w:pPr>
+      <w:r>
+        <w:rPr>
+          <w:rStyle w:val="NormalTok"/>
+        </w:rPr>
+        <w:t xml:space="preserve">calPlotData3 =</w:t>
+      </w:r>
+      <w:r>
+        <w:rPr>
+          <w:rStyle w:val="StringTok"/>
+        </w:rPr>
+        <w:t xml:space="preserve"> </w:t>
+      </w:r>
+      <w:r>
+        <w:rPr>
+          <w:rStyle w:val="KeywordTok"/>
+        </w:rPr>
+        <w:t xml:space="preserve">calibration</w:t>
+      </w:r>
+      <w:r>
+        <w:rPr>
+          <w:rStyle w:val="NormalTok"/>
+        </w:rPr>
+        <w:t xml:space="preserve">(</w:t>
+      </w:r>
+      <w:r>
+        <w:br w:type="textWrapping"/>
+      </w:r>
+      <w:r>
+        <w:rPr>
+          <w:rStyle w:val="NormalTok"/>
+        </w:rPr>
+        <w:t xml:space="preserve">  obs </w:t>
+      </w:r>
+      <w:r>
+        <w:rPr>
+          <w:rStyle w:val="OperatorTok"/>
+        </w:rPr>
+        <w:t xml:space="preserve">~</w:t>
+      </w:r>
+      <w:r>
+        <w:rPr>
+          <w:rStyle w:val="StringTok"/>
+        </w:rPr>
+        <w:t xml:space="preserve"> </w:t>
+      </w:r>
+      <w:r>
+        <w:rPr>
+          <w:rStyle w:val="NormalTok"/>
+        </w:rPr>
+        <w:t xml:space="preserve">pred.logit</w:t>
+      </w:r>
+      <w:r>
+        <w:rPr>
+          <w:rStyle w:val="FloatTok"/>
+        </w:rPr>
+        <w:t xml:space="preserve">.1</w:t>
+      </w:r>
+      <w:r>
+        <w:rPr>
+          <w:rStyle w:val="NormalTok"/>
+        </w:rPr>
+        <w:t xml:space="preserve">, </w:t>
+      </w:r>
+      <w:r>
+        <w:br w:type="textWrapping"/>
+      </w:r>
+      <w:r>
+        <w:rPr>
+          <w:rStyle w:val="NormalTok"/>
+        </w:rPr>
+        <w:t xml:space="preserve">  </w:t>
+      </w:r>
+      <w:r>
+        <w:rPr>
+          <w:rStyle w:val="DataTypeTok"/>
+        </w:rPr>
+        <w:t xml:space="preserve">data =</w:t>
+      </w:r>
+      <w:r>
+        <w:rPr>
+          <w:rStyle w:val="NormalTok"/>
+        </w:rPr>
+        <w:t xml:space="preserve"> testProbs3, </w:t>
+      </w:r>
+      <w:r>
+        <w:br w:type="textWrapping"/>
+      </w:r>
+      <w:r>
+        <w:rPr>
+          <w:rStyle w:val="NormalTok"/>
+        </w:rPr>
+        <w:t xml:space="preserve">  </w:t>
+      </w:r>
+      <w:r>
+        <w:rPr>
+          <w:rStyle w:val="DataTypeTok"/>
+        </w:rPr>
+        <w:t xml:space="preserve">cuts =</w:t>
+      </w:r>
+      <w:r>
+        <w:rPr>
+          <w:rStyle w:val="NormalTok"/>
+        </w:rPr>
+        <w:t xml:space="preserve"> </w:t>
+      </w:r>
+      <w:r>
+        <w:rPr>
+          <w:rStyle w:val="DecValTok"/>
+        </w:rPr>
+        <w:t xml:space="preserve">5</w:t>
+      </w:r>
+      <w:r>
+        <w:rPr>
+          <w:rStyle w:val="NormalTok"/>
+        </w:rPr>
+        <w:t xml:space="preserve">)</w:t>
+      </w:r>
+      <w:r>
+        <w:br w:type="textWrapping"/>
+      </w:r>
+      <w:r>
+        <w:br w:type="textWrapping"/>
+      </w:r>
+      <w:r>
+        <w:rPr>
+          <w:rStyle w:val="KeywordTok"/>
+        </w:rPr>
+        <w:t xml:space="preserve">xyplot</w:t>
+      </w:r>
+      <w:r>
+        <w:rPr>
+          <w:rStyle w:val="NormalTok"/>
+        </w:rPr>
+        <w:t xml:space="preserve">(calPlotData3, </w:t>
+      </w:r>
+      <w:r>
+        <w:br w:type="textWrapping"/>
+      </w:r>
+      <w:r>
+        <w:rPr>
+          <w:rStyle w:val="NormalTok"/>
+        </w:rPr>
+        <w:t xml:space="preserve">       </w:t>
+      </w:r>
+      <w:r>
+        <w:rPr>
+          <w:rStyle w:val="DataTypeTok"/>
+        </w:rPr>
+        <w:t xml:space="preserve">auto.key =</w:t>
+      </w:r>
+      <w:r>
+        <w:rPr>
+          <w:rStyle w:val="NormalTok"/>
+        </w:rPr>
+        <w:t xml:space="preserve"> </w:t>
+      </w:r>
+      <w:r>
+        <w:rPr>
+          <w:rStyle w:val="KeywordTok"/>
+        </w:rPr>
+        <w:t xml:space="preserve">list</w:t>
+      </w:r>
+      <w:r>
+        <w:rPr>
+          <w:rStyle w:val="NormalTok"/>
+        </w:rPr>
+        <w:t xml:space="preserve">(</w:t>
+      </w:r>
+      <w:r>
+        <w:rPr>
+          <w:rStyle w:val="DataTypeTok"/>
+        </w:rPr>
+        <w:t xml:space="preserve">columns =</w:t>
+      </w:r>
+      <w:r>
+        <w:rPr>
+          <w:rStyle w:val="NormalTok"/>
+        </w:rPr>
+        <w:t xml:space="preserve"> </w:t>
+      </w:r>
+      <w:r>
+        <w:rPr>
+          <w:rStyle w:val="DecValTok"/>
+        </w:rPr>
+        <w:t xml:space="preserve">2</w:t>
+      </w:r>
+      <w:r>
+        <w:rPr>
+          <w:rStyle w:val="NormalTok"/>
+        </w:rPr>
+        <w:t xml:space="preserve">))</w:t>
+      </w:r>
+    </w:p>
+    <w:p>
+      <w:pPr>
+        <w:pStyle w:val="FirstParagraph"/>
+      </w:pPr>
+      <w:r>
+        <w:drawing>
+          <wp:inline>
+            <wp:extent cx="5334000" cy="4267200"/>
+            <wp:effectExtent b="0" l="0" r="0" t="0"/>
+            <wp:docPr descr="" title="" id="1" name="Picture"/>
+            <a:graphic>
+              <a:graphicData uri="http://schemas.openxmlformats.org/drawingml/2006/picture">
+                <pic:pic>
+                  <pic:nvPicPr>
+                    <pic:cNvPr descr="HW5_files/figure-docx/unnamed-chunk-3-1.png" id="0" name="Picture"/>
+                    <pic:cNvPicPr>
+                      <a:picLocks noChangeArrowheads="1" noChangeAspect="1"/>
+                    </pic:cNvPicPr>
+                  </pic:nvPicPr>
+                  <pic:blipFill>
+                    <a:blip r:embed="rId27"/>
+                    <a:stretch>
+                      <a:fillRect/>
+                    </a:stretch>
+                  </pic:blipFill>
+                  <pic:spPr bwMode="auto">
+                    <a:xfrm>
+                      <a:off x="0" y="0"/>
+                      <a:ext cx="5334000" cy="4267200"/>
+                    </a:xfrm>
+                    <a:prstGeom prst="rect">
+                      <a:avLst/>
+                    </a:prstGeom>
+                    <a:noFill/>
+                    <a:ln w="9525">
+                      <a:noFill/>
+                      <a:headEnd/>
+                      <a:tailEnd/>
+                    </a:ln>
+                  </pic:spPr>
+                </pic:pic>
+              </a:graphicData>
+            </a:graphic>
+          </wp:inline>
+        </w:drawing>
+      </w:r>
+    </w:p>
+    <w:p>
+      <w:pPr>
+        <w:pStyle w:val="Heading3"/>
+      </w:pPr>
+      <w:bookmarkStart w:id="28" w:name="compare-performace-of-each-model"/>
+      <w:r>
+        <w:t xml:space="preserve">2. Compare Performace of Each Model</w:t>
+      </w:r>
+      <w:bookmarkEnd w:id="28"/>
+    </w:p>
+    <w:p>
+      <w:pPr>
+        <w:pStyle w:val="FirstParagraph"/>
+      </w:pPr>
+      <w:r>
+        <w:t xml:space="preserve">Accuracy of each model:</w:t>
+      </w:r>
+    </w:p>
+    <w:p>
+      <w:pPr>
+        <w:pStyle w:val="SourceCode"/>
+      </w:pPr>
+      <w:r>
+        <w:rPr>
+          <w:rStyle w:val="NormalTok"/>
+        </w:rPr>
+        <w:t xml:space="preserve">performance =</w:t>
+      </w:r>
+      <w:r>
+        <w:rPr>
+          <w:rStyle w:val="StringTok"/>
+        </w:rPr>
+        <w:t xml:space="preserve"> </w:t>
+      </w:r>
+      <w:r>
+        <w:br w:type="textWrapping"/>
+      </w:r>
+      <w:r>
+        <w:rPr>
+          <w:rStyle w:val="StringTok"/>
+        </w:rPr>
+        <w:t xml:space="preserve">  </w:t>
+      </w:r>
+      <w:r>
+        <w:rPr>
+          <w:rStyle w:val="KeywordTok"/>
+        </w:rPr>
+        <w:t xml:space="preserve">tibble</w:t>
+      </w:r>
+      <w:r>
+        <w:rPr>
+          <w:rStyle w:val="NormalTok"/>
+        </w:rPr>
+        <w:t xml:space="preserve">(</w:t>
+      </w:r>
+      <w:r>
+        <w:br w:type="textWrapping"/>
+      </w:r>
+      <w:r>
+        <w:rPr>
+          <w:rStyle w:val="NormalTok"/>
+        </w:rPr>
+        <w:t xml:space="preserve">    </w:t>
+      </w:r>
+      <w:r>
+        <w:rPr>
+          <w:rStyle w:val="StringTok"/>
+        </w:rPr>
+        <w:t xml:space="preserve">"Model 1"</w:t>
+      </w:r>
+      <w:r>
+        <w:rPr>
+          <w:rStyle w:val="NormalTok"/>
+        </w:rPr>
+        <w:t xml:space="preserve"> =</w:t>
+      </w:r>
+      <w:r>
+        <w:rPr>
+          <w:rStyle w:val="StringTok"/>
+        </w:rPr>
+        <w:t xml:space="preserve"> </w:t>
+      </w:r>
+      <w:r>
+        <w:rPr>
+          <w:rStyle w:val="KeywordTok"/>
+        </w:rPr>
+        <w:t xml:space="preserve">c</w:t>
+      </w:r>
+      <w:r>
+        <w:rPr>
+          <w:rStyle w:val="NormalTok"/>
+        </w:rPr>
+        <w:t xml:space="preserve">(</w:t>
+      </w:r>
+      <w:r>
+        <w:rPr>
+          <w:rStyle w:val="DecValTok"/>
+        </w:rPr>
+        <w:t xml:space="preserve">1</w:t>
+      </w:r>
+      <w:r>
+        <w:rPr>
+          <w:rStyle w:val="NormalTok"/>
+        </w:rPr>
+        <w:t xml:space="preserve"> </w:t>
+      </w:r>
+      <w:r>
+        <w:rPr>
+          <w:rStyle w:val="OperatorTok"/>
+        </w:rPr>
+        <w:t xml:space="preserve">-</w:t>
+      </w:r>
+      <w:r>
+        <w:rPr>
+          <w:rStyle w:val="StringTok"/>
+        </w:rPr>
+        <w:t xml:space="preserve"> </w:t>
+      </w:r>
+      <w:r>
+        <w:rPr>
+          <w:rStyle w:val="NormalTok"/>
+        </w:rPr>
+        <w:t xml:space="preserve">missclass1), </w:t>
+      </w:r>
+      <w:r>
+        <w:br w:type="textWrapping"/>
+      </w:r>
+      <w:r>
+        <w:rPr>
+          <w:rStyle w:val="NormalTok"/>
+        </w:rPr>
+        <w:t xml:space="preserve">    </w:t>
+      </w:r>
+      <w:r>
+        <w:rPr>
+          <w:rStyle w:val="StringTok"/>
+        </w:rPr>
+        <w:t xml:space="preserve">"Model 2"</w:t>
+      </w:r>
+      <w:r>
+        <w:rPr>
+          <w:rStyle w:val="NormalTok"/>
+        </w:rPr>
+        <w:t xml:space="preserve"> =</w:t>
+      </w:r>
+      <w:r>
+        <w:rPr>
+          <w:rStyle w:val="StringTok"/>
+        </w:rPr>
+        <w:t xml:space="preserve"> </w:t>
+      </w:r>
+      <w:r>
+        <w:rPr>
+          <w:rStyle w:val="KeywordTok"/>
+        </w:rPr>
+        <w:t xml:space="preserve">c</w:t>
+      </w:r>
+      <w:r>
+        <w:rPr>
+          <w:rStyle w:val="NormalTok"/>
+        </w:rPr>
+        <w:t xml:space="preserve">(</w:t>
+      </w:r>
+      <w:r>
+        <w:rPr>
+          <w:rStyle w:val="DecValTok"/>
+        </w:rPr>
+        <w:t xml:space="preserve">1</w:t>
+      </w:r>
+      <w:r>
+        <w:rPr>
+          <w:rStyle w:val="NormalTok"/>
+        </w:rPr>
+        <w:t xml:space="preserve"> </w:t>
+      </w:r>
+      <w:r>
+        <w:rPr>
+          <w:rStyle w:val="OperatorTok"/>
+        </w:rPr>
+        <w:t xml:space="preserve">-</w:t>
+      </w:r>
+      <w:r>
+        <w:rPr>
+          <w:rStyle w:val="StringTok"/>
+        </w:rPr>
+        <w:t xml:space="preserve"> </w:t>
+      </w:r>
+      <w:r>
+        <w:rPr>
+          <w:rStyle w:val="NormalTok"/>
+        </w:rPr>
+        <w:t xml:space="preserve">missclass2), </w:t>
+      </w:r>
+      <w:r>
+        <w:br w:type="textWrapping"/>
+      </w:r>
+      <w:r>
+        <w:rPr>
+          <w:rStyle w:val="NormalTok"/>
+        </w:rPr>
+        <w:t xml:space="preserve">    </w:t>
+      </w:r>
+      <w:r>
+        <w:rPr>
+          <w:rStyle w:val="StringTok"/>
+        </w:rPr>
+        <w:t xml:space="preserve">"Model 3"</w:t>
+      </w:r>
+      <w:r>
+        <w:rPr>
+          <w:rStyle w:val="NormalTok"/>
+        </w:rPr>
+        <w:t xml:space="preserve"> =</w:t>
+      </w:r>
+      <w:r>
+        <w:rPr>
+          <w:rStyle w:val="StringTok"/>
+        </w:rPr>
+        <w:t xml:space="preserve"> </w:t>
+      </w:r>
+      <w:r>
+        <w:rPr>
+          <w:rStyle w:val="KeywordTok"/>
+        </w:rPr>
+        <w:t xml:space="preserve">c</w:t>
+      </w:r>
+      <w:r>
+        <w:rPr>
+          <w:rStyle w:val="NormalTok"/>
+        </w:rPr>
+        <w:t xml:space="preserve">(</w:t>
+      </w:r>
+      <w:r>
+        <w:rPr>
+          <w:rStyle w:val="DecValTok"/>
+        </w:rPr>
+        <w:t xml:space="preserve">1</w:t>
+      </w:r>
+      <w:r>
+        <w:rPr>
+          <w:rStyle w:val="NormalTok"/>
+        </w:rPr>
+        <w:t xml:space="preserve"> </w:t>
+      </w:r>
+      <w:r>
+        <w:rPr>
+          <w:rStyle w:val="OperatorTok"/>
+        </w:rPr>
+        <w:t xml:space="preserve">-</w:t>
+      </w:r>
+      <w:r>
+        <w:rPr>
+          <w:rStyle w:val="StringTok"/>
+        </w:rPr>
+        <w:t xml:space="preserve"> </w:t>
+      </w:r>
+      <w:r>
+        <w:rPr>
+          <w:rStyle w:val="NormalTok"/>
+        </w:rPr>
+        <w:t xml:space="preserve">missclass3)</w:t>
+      </w:r>
+      <w:r>
+        <w:br w:type="textWrapping"/>
+      </w:r>
+      <w:r>
+        <w:rPr>
+          <w:rStyle w:val="NormalTok"/>
+        </w:rPr>
+        <w:t xml:space="preserve">   ) </w:t>
+      </w:r>
+      <w:r>
+        <w:rPr>
+          <w:rStyle w:val="OperatorTok"/>
+        </w:rPr>
+        <w:t xml:space="preserve">%&gt;%</w:t>
+      </w:r>
+      <w:r>
+        <w:rPr>
+          <w:rStyle w:val="StringTok"/>
+        </w:rPr>
+        <w:t xml:space="preserve"> </w:t>
+      </w:r>
+      <w:r>
+        <w:rPr>
+          <w:rStyle w:val="NormalTok"/>
+        </w:rPr>
+        <w:t xml:space="preserve">knitr</w:t>
+      </w:r>
+      <w:r>
+        <w:rPr>
+          <w:rStyle w:val="OperatorTok"/>
+        </w:rPr>
+        <w:t xml:space="preserve">::</w:t>
+      </w:r>
+      <w:r>
+        <w:rPr>
+          <w:rStyle w:val="KeywordTok"/>
+        </w:rPr>
+        <w:t xml:space="preserve">kable</w:t>
+      </w:r>
+      <w:r>
+        <w:rPr>
+          <w:rStyle w:val="NormalTok"/>
+        </w:rPr>
+        <w:t xml:space="preserve">()</w:t>
+      </w:r>
+      <w:r>
+        <w:br w:type="textWrapping"/>
+      </w:r>
+      <w:r>
+        <w:br w:type="textWrapping"/>
+      </w:r>
+      <w:r>
+        <w:rPr>
+          <w:rStyle w:val="NormalTok"/>
+        </w:rPr>
+        <w:t xml:space="preserve">performance</w:t>
+      </w:r>
+    </w:p>
+    <w:tbl>
+      <w:tblPr>
+        <w:tblStyle w:val="Table"/>
+        <w:tblW w:type="pct" w:w="0.0"/>
+        <w:tblLook w:firstRow="1"/>
+      </w:tblPr>
+      <w:tblGrid/>
+      <w:tr>
+        <w:trPr>
+          <w:cnfStyle w:firstRow="1"/>
+        </w:trPr>
+        <w:tc>
+          <w:tcPr>
+            <w:tcBorders>
+              <w:bottom w:val="single"/>
+            </w:tcBorders>
+            <w:vAlign w:val="bottom"/>
+          </w:tcPr>
+          <w:p>
+            <w:pPr>
+              <w:pStyle w:val="Compact"/>
+              <w:jc w:val="right"/>
+            </w:pPr>
+            <w:r>
+              <w:t xml:space="preserve">Model 1</w:t>
+            </w:r>
+          </w:p>
+        </w:tc>
+        <w:tc>
+          <w:tcPr>
+            <w:tcBorders>
+              <w:bottom w:val="single"/>
+            </w:tcBorders>
+            <w:vAlign w:val="bottom"/>
+          </w:tcPr>
+          <w:p>
+            <w:pPr>
+              <w:pStyle w:val="Compact"/>
+              <w:jc w:val="right"/>
+            </w:pPr>
+            <w:r>
+              <w:t xml:space="preserve">Model 2</w:t>
+            </w:r>
+          </w:p>
+        </w:tc>
+        <w:tc>
+          <w:tcPr>
+            <w:tcBorders>
+              <w:bottom w:val="single"/>
+            </w:tcBorders>
+            <w:vAlign w:val="bottom"/>
+          </w:tcPr>
+          <w:p>
+            <w:pPr>
+              <w:pStyle w:val="Compact"/>
+              <w:jc w:val="right"/>
+            </w:pPr>
+            <w:r>
+              <w:t xml:space="preserve">Model 3</w:t>
+            </w:r>
+          </w:p>
+        </w:tc>
+      </w:tr>
+      <w:tr>
+        <w:tc>
+          <w:p>
+            <w:pPr>
+              <w:pStyle w:val="Compact"/>
+              <w:jc w:val="right"/>
+            </w:pPr>
+            <w:r>
+              <w:t xml:space="preserve">0.5</w:t>
+            </w:r>
+          </w:p>
+        </w:tc>
+        <w:tc>
+          <w:p>
+            <w:pPr>
+              <w:pStyle w:val="Compact"/>
+              <w:jc w:val="right"/>
+            </w:pPr>
+            <w:r>
+              <w:t xml:space="preserve">0.7752212</w:t>
+            </w:r>
+          </w:p>
+        </w:tc>
+        <w:tc>
+          <w:p>
+            <w:pPr>
+              <w:pStyle w:val="Compact"/>
+              <w:jc w:val="right"/>
+            </w:pPr>
+            <w:r>
+              <w:t xml:space="preserve">0.5</w:t>
+            </w:r>
+          </w:p>
+        </w:tc>
+      </w:tr>
+    </w:tbl>
+    <w:p>
+      <w:pPr>
+        <w:pStyle w:val="BodyText"/>
+      </w:pPr>
+      <w:r>
+        <w:t xml:space="preserve">Using the above output, I would choose Model 2 which used standard logistic regression to predict.</w:t>
       </w:r>
     </w:p>
     <w:sectPr/>

</xml_diff>

<commit_message>
done with hw 5
</commit_message>
<xml_diff>
--- a/HW5.docx
+++ b/HW5.docx
@@ -769,16 +769,130 @@
         <w:rPr>
           <w:rStyle w:val="NormalTok"/>
         </w:rPr>
-        <w:t xml:space="preserve">)</w:t>
+        <w:t xml:space="preserve">) </w:t>
+      </w:r>
+      <w:r>
+        <w:rPr>
+          <w:rStyle w:val="OperatorTok"/>
+        </w:rPr>
+        <w:t xml:space="preserve">%&gt;%</w:t>
+      </w:r>
+      <w:r>
+        <w:rPr>
+          <w:rStyle w:val="StringTok"/>
+        </w:rPr>
+        <w:t xml:space="preserve"> </w:t>
+      </w:r>
+      <w:r>
+        <w:br w:type="textWrapping"/>
+      </w:r>
+      <w:r>
+        <w:rPr>
+          <w:rStyle w:val="StringTok"/>
+        </w:rPr>
+        <w:t xml:space="preserve">  </w:t>
+      </w:r>
+      <w:r>
+        <w:rPr>
+          <w:rStyle w:val="KeywordTok"/>
+        </w:rPr>
+        <w:t xml:space="preserve">select</w:t>
+      </w:r>
+      <w:r>
+        <w:rPr>
+          <w:rStyle w:val="NormalTok"/>
+        </w:rPr>
+        <w:t xml:space="preserve">(</w:t>
+      </w:r>
+      <w:r>
+        <w:rPr>
+          <w:rStyle w:val="OperatorTok"/>
+        </w:rPr>
+        <w:t xml:space="preserve">-</w:t>
+      </w:r>
+      <w:r>
+        <w:rPr>
+          <w:rStyle w:val="NormalTok"/>
+        </w:rPr>
+        <w:t xml:space="preserve">x1)</w:t>
+      </w:r>
+      <w:r>
+        <w:br w:type="textWrapping"/>
+      </w:r>
+      <w:r>
+        <w:br w:type="textWrapping"/>
+      </w:r>
+      <w:r>
+        <w:rPr>
+          <w:rStyle w:val="NormalTok"/>
+        </w:rPr>
+        <w:t xml:space="preserve">train_alc =</w:t>
+      </w:r>
+      <w:r>
+        <w:rPr>
+          <w:rStyle w:val="StringTok"/>
+        </w:rPr>
+        <w:t xml:space="preserve"> </w:t>
+      </w:r>
+      <w:r>
+        <w:rPr>
+          <w:rStyle w:val="NormalTok"/>
+        </w:rPr>
+        <w:t xml:space="preserve">train_alc </w:t>
+      </w:r>
+      <w:r>
+        <w:rPr>
+          <w:rStyle w:val="OperatorTok"/>
+        </w:rPr>
+        <w:t xml:space="preserve">%&gt;%</w:t>
+      </w:r>
+      <w:r>
+        <w:rPr>
+          <w:rStyle w:val="StringTok"/>
+        </w:rPr>
+        <w:t xml:space="preserve"> </w:t>
+      </w:r>
+      <w:r>
+        <w:br w:type="textWrapping"/>
+      </w:r>
+      <w:r>
+        <w:rPr>
+          <w:rStyle w:val="StringTok"/>
+        </w:rPr>
+        <w:t xml:space="preserve">  </w:t>
+      </w:r>
+      <w:r>
+        <w:rPr>
+          <w:rStyle w:val="KeywordTok"/>
+        </w:rPr>
+        <w:t xml:space="preserve">select</w:t>
+      </w:r>
+      <w:r>
+        <w:rPr>
+          <w:rStyle w:val="NormalTok"/>
+        </w:rPr>
+        <w:t xml:space="preserve">(</w:t>
+      </w:r>
+      <w:r>
+        <w:rPr>
+          <w:rStyle w:val="OperatorTok"/>
+        </w:rPr>
+        <w:t xml:space="preserve">-</w:t>
+      </w:r>
+      <w:r>
+        <w:rPr>
+          <w:rStyle w:val="NormalTok"/>
+        </w:rPr>
+        <w:t xml:space="preserve">x1)</w:t>
       </w:r>
     </w:p>
     <w:p>
       <w:pPr>
         <w:pStyle w:val="Heading3"/>
       </w:pPr>
-      <w:bookmarkStart w:id="21" w:name="create-and-compare-models"/>
-      <w:r>
-        <w:t xml:space="preserve">1. Create and Compare Models</w:t>
+      <w:bookmarkStart w:id="21" w:name="create-models"/>
+      <w:r>
+        <w:t xml:space="preserve">1. Create Models</w:t>
       </w:r>
       <w:bookmarkEnd w:id="21"/>
     </w:p>
@@ -786,9 +900,9 @@
       <w:pPr>
         <w:pStyle w:val="Heading4"/>
       </w:pPr>
-      <w:bookmarkStart w:id="22" w:name="model-1-use-caret-package-to-choose-alpha-and-lambda"/>
-      <w:r>
-        <w:t xml:space="preserve">Model 1: Use Caret package to choose alpha and lambda</w:t>
+      <w:bookmarkStart w:id="22" w:name="model-1-use-caret-to-choose-alpha-and-lambda"/>
+      <w:r>
+        <w:t xml:space="preserve">Model 1: Use Caret to choose alpha and lambda</w:t>
       </w:r>
       <w:bookmarkEnd w:id="22"/>
     </w:p>
@@ -800,7 +914,7 @@
         <w:rPr>
           <w:rStyle w:val="CommentTok"/>
         </w:rPr>
-        <w:t xml:space="preserve"># Apply to Model1</w:t>
+        <w:t xml:space="preserve"># Create model 1</w:t>
       </w:r>
       <w:r>
         <w:br w:type="textWrapping"/>
@@ -1407,6 +1521,18 @@
       </w:r>
       <w:r>
         <w:rPr>
+          <w:rStyle w:val="NormalTok"/>
+        </w:rPr>
+        <w:t xml:space="preserve">accuracy1 =</w:t>
+      </w:r>
+      <w:r>
+        <w:rPr>
+          <w:rStyle w:val="StringTok"/>
+        </w:rPr>
+        <w:t xml:space="preserve"> </w:t>
+      </w:r>
+      <w:r>
+        <w:rPr>
           <w:rStyle w:val="KeywordTok"/>
         </w:rPr>
         <w:t xml:space="preserve">print</w:t>
@@ -1419,30 +1545,6 @@
       </w:r>
       <w:r>
         <w:rPr>
-          <w:rStyle w:val="KeywordTok"/>
-        </w:rPr>
-        <w:t xml:space="preserve">paste</w:t>
-      </w:r>
-      <w:r>
-        <w:rPr>
-          <w:rStyle w:val="NormalTok"/>
-        </w:rPr>
-        <w:t xml:space="preserve">(</w:t>
-      </w:r>
-      <w:r>
-        <w:rPr>
-          <w:rStyle w:val="StringTok"/>
-        </w:rPr>
-        <w:t xml:space="preserve">'Accuracy Model 1'</w:t>
-      </w:r>
-      <w:r>
-        <w:rPr>
-          <w:rStyle w:val="NormalTok"/>
-        </w:rPr>
-        <w:t xml:space="preserve">,</w:t>
-      </w:r>
-      <w:r>
-        <w:rPr>
           <w:rStyle w:val="DecValTok"/>
         </w:rPr>
         <w:t xml:space="preserve">1</w:t>
@@ -1469,7 +1571,7 @@
         <w:rPr>
           <w:rStyle w:val="NormalTok"/>
         </w:rPr>
-        <w:t xml:space="preserve">missclass1))</w:t>
+        <w:t xml:space="preserve">missclass1)</w:t>
       </w:r>
     </w:p>
     <w:p>
@@ -1480,260 +1582,627 @@
         <w:rPr>
           <w:rStyle w:val="VerbatimChar"/>
         </w:rPr>
-        <w:t xml:space="preserve">## [1] "Accuracy Model 1 0.5"</w:t>
+        <w:t xml:space="preserve">## [1] 0.5</w:t>
       </w:r>
     </w:p>
     <w:p>
       <w:pPr>
-        <w:pStyle w:val="SourceCode"/>
-      </w:pPr>
-      <w:r>
-        <w:rPr>
-          <w:rStyle w:val="NormalTok"/>
-        </w:rPr>
-        <w:t xml:space="preserve">calPlotData1 =</w:t>
-      </w:r>
-      <w:r>
-        <w:rPr>
-          <w:rStyle w:val="StringTok"/>
-        </w:rPr>
-        <w:t xml:space="preserve"> </w:t>
-      </w:r>
-      <w:r>
-        <w:rPr>
-          <w:rStyle w:val="KeywordTok"/>
-        </w:rPr>
-        <w:t xml:space="preserve">calibration</w:t>
-      </w:r>
-      <w:r>
-        <w:rPr>
-          <w:rStyle w:val="NormalTok"/>
-        </w:rPr>
-        <w:t xml:space="preserve">(</w:t>
-      </w:r>
-      <w:r>
-        <w:br w:type="textWrapping"/>
-      </w:r>
-      <w:r>
-        <w:rPr>
-          <w:rStyle w:val="NormalTok"/>
-        </w:rPr>
-        <w:t xml:space="preserve">  obs </w:t>
-      </w:r>
-      <w:r>
-        <w:rPr>
-          <w:rStyle w:val="OperatorTok"/>
-        </w:rPr>
-        <w:t xml:space="preserve">~</w:t>
-      </w:r>
-      <w:r>
-        <w:rPr>
-          <w:rStyle w:val="StringTok"/>
-        </w:rPr>
-        <w:t xml:space="preserve"> </w:t>
-      </w:r>
-      <w:r>
-        <w:rPr>
-          <w:rStyle w:val="NormalTok"/>
-        </w:rPr>
-        <w:t xml:space="preserve">pred.logit</w:t>
-      </w:r>
-      <w:r>
-        <w:rPr>
-          <w:rStyle w:val="FloatTok"/>
-        </w:rPr>
-        <w:t xml:space="preserve">.1</w:t>
-      </w:r>
-      <w:r>
-        <w:rPr>
-          <w:rStyle w:val="NormalTok"/>
-        </w:rPr>
-        <w:t xml:space="preserve">, </w:t>
-      </w:r>
-      <w:r>
-        <w:br w:type="textWrapping"/>
-      </w:r>
-      <w:r>
-        <w:rPr>
-          <w:rStyle w:val="NormalTok"/>
-        </w:rPr>
-        <w:t xml:space="preserve">  </w:t>
-      </w:r>
-      <w:r>
-        <w:rPr>
-          <w:rStyle w:val="DataTypeTok"/>
-        </w:rPr>
-        <w:t xml:space="preserve">data =</w:t>
-      </w:r>
-      <w:r>
-        <w:rPr>
-          <w:rStyle w:val="NormalTok"/>
-        </w:rPr>
-        <w:t xml:space="preserve"> testProbs1, </w:t>
-      </w:r>
-      <w:r>
-        <w:br w:type="textWrapping"/>
-      </w:r>
-      <w:r>
-        <w:rPr>
-          <w:rStyle w:val="NormalTok"/>
-        </w:rPr>
-        <w:t xml:space="preserve">  </w:t>
-      </w:r>
-      <w:r>
-        <w:rPr>
-          <w:rStyle w:val="DataTypeTok"/>
-        </w:rPr>
-        <w:t xml:space="preserve">cuts =</w:t>
-      </w:r>
-      <w:r>
-        <w:rPr>
-          <w:rStyle w:val="NormalTok"/>
-        </w:rPr>
-        <w:t xml:space="preserve"> </w:t>
-      </w:r>
-      <w:r>
-        <w:rPr>
-          <w:rStyle w:val="DecValTok"/>
-        </w:rPr>
-        <w:t xml:space="preserve">5</w:t>
-      </w:r>
-      <w:r>
-        <w:rPr>
-          <w:rStyle w:val="NormalTok"/>
-        </w:rPr>
-        <w:t xml:space="preserve">)</w:t>
-      </w:r>
-      <w:r>
-        <w:br w:type="textWrapping"/>
-      </w:r>
-      <w:r>
-        <w:br w:type="textWrapping"/>
-      </w:r>
-      <w:r>
-        <w:rPr>
-          <w:rStyle w:val="KeywordTok"/>
-        </w:rPr>
-        <w:t xml:space="preserve">xyplot</w:t>
-      </w:r>
-      <w:r>
-        <w:rPr>
-          <w:rStyle w:val="NormalTok"/>
-        </w:rPr>
-        <w:t xml:space="preserve">(calPlotData1, </w:t>
-      </w:r>
-      <w:r>
-        <w:br w:type="textWrapping"/>
-      </w:r>
-      <w:r>
-        <w:rPr>
-          <w:rStyle w:val="NormalTok"/>
-        </w:rPr>
-        <w:t xml:space="preserve">       </w:t>
-      </w:r>
-      <w:r>
-        <w:rPr>
-          <w:rStyle w:val="DataTypeTok"/>
-        </w:rPr>
-        <w:t xml:space="preserve">auto.key =</w:t>
-      </w:r>
-      <w:r>
-        <w:rPr>
-          <w:rStyle w:val="NormalTok"/>
-        </w:rPr>
-        <w:t xml:space="preserve"> </w:t>
-      </w:r>
-      <w:r>
-        <w:rPr>
-          <w:rStyle w:val="KeywordTok"/>
-        </w:rPr>
-        <w:t xml:space="preserve">list</w:t>
-      </w:r>
-      <w:r>
-        <w:rPr>
-          <w:rStyle w:val="NormalTok"/>
-        </w:rPr>
-        <w:t xml:space="preserve">(</w:t>
-      </w:r>
-      <w:r>
-        <w:rPr>
-          <w:rStyle w:val="DataTypeTok"/>
-        </w:rPr>
-        <w:t xml:space="preserve">columns =</w:t>
-      </w:r>
-      <w:r>
-        <w:rPr>
-          <w:rStyle w:val="NormalTok"/>
-        </w:rPr>
-        <w:t xml:space="preserve"> </w:t>
-      </w:r>
-      <w:r>
-        <w:rPr>
-          <w:rStyle w:val="DecValTok"/>
-        </w:rPr>
-        <w:t xml:space="preserve">2</w:t>
-      </w:r>
-      <w:r>
-        <w:rPr>
-          <w:rStyle w:val="NormalTok"/>
-        </w:rPr>
-        <w:t xml:space="preserve">))</w:t>
-      </w:r>
+        <w:pStyle w:val="Heading4"/>
+      </w:pPr>
+      <w:bookmarkStart w:id="23" w:name="model-2-logistic-regression"/>
+      <w:r>
+        <w:t xml:space="preserve">Model 2: Logistic Regression</w:t>
+      </w:r>
+      <w:bookmarkEnd w:id="23"/>
     </w:p>
     <w:p>
       <w:pPr>
-        <w:pStyle w:val="FirstParagraph"/>
-      </w:pPr>
-      <w:r>
-        <w:drawing>
-          <wp:inline>
-            <wp:extent cx="5334000" cy="4267200"/>
-            <wp:effectExtent b="0" l="0" r="0" t="0"/>
-            <wp:docPr descr="" title="" id="1" name="Picture"/>
-            <a:graphic>
-              <a:graphicData uri="http://schemas.openxmlformats.org/drawingml/2006/picture">
-                <pic:pic>
-                  <pic:nvPicPr>
-                    <pic:cNvPr descr="HW5_files/figure-docx/unnamed-chunk-1-1.png" id="0" name="Picture"/>
-                    <pic:cNvPicPr>
-                      <a:picLocks noChangeArrowheads="1" noChangeAspect="1"/>
-                    </pic:cNvPicPr>
-                  </pic:nvPicPr>
-                  <pic:blipFill>
-                    <a:blip r:embed="rId23"/>
-                    <a:stretch>
-                      <a:fillRect/>
-                    </a:stretch>
-                  </pic:blipFill>
-                  <pic:spPr bwMode="auto">
-                    <a:xfrm>
-                      <a:off x="0" y="0"/>
-                      <a:ext cx="5334000" cy="4267200"/>
-                    </a:xfrm>
-                    <a:prstGeom prst="rect">
-                      <a:avLst/>
-                    </a:prstGeom>
-                    <a:noFill/>
-                    <a:ln w="9525">
-                      <a:noFill/>
-                      <a:headEnd/>
-                      <a:tailEnd/>
-                    </a:ln>
-                  </pic:spPr>
-                </pic:pic>
-              </a:graphicData>
-            </a:graphic>
-          </wp:inline>
-        </w:drawing>
+        <w:pStyle w:val="SourceCode"/>
+      </w:pPr>
+      <w:r>
+        <w:rPr>
+          <w:rStyle w:val="CommentTok"/>
+        </w:rPr>
+        <w:t xml:space="preserve"># Create model2</w:t>
+      </w:r>
+      <w:r>
+        <w:br w:type="textWrapping"/>
+      </w:r>
+      <w:r>
+        <w:rPr>
+          <w:rStyle w:val="NormalTok"/>
+        </w:rPr>
+        <w:t xml:space="preserve">model2 =</w:t>
+      </w:r>
+      <w:r>
+        <w:rPr>
+          <w:rStyle w:val="StringTok"/>
+        </w:rPr>
+        <w:t xml:space="preserve"> </w:t>
+      </w:r>
+      <w:r>
+        <w:rPr>
+          <w:rStyle w:val="KeywordTok"/>
+        </w:rPr>
+        <w:t xml:space="preserve">glm</w:t>
+      </w:r>
+      <w:r>
+        <w:rPr>
+          <w:rStyle w:val="NormalTok"/>
+        </w:rPr>
+        <w:t xml:space="preserve">(</w:t>
+      </w:r>
+      <w:r>
+        <w:br w:type="textWrapping"/>
+      </w:r>
+      <w:r>
+        <w:rPr>
+          <w:rStyle w:val="NormalTok"/>
+        </w:rPr>
+        <w:t xml:space="preserve">    alc_outcome </w:t>
+      </w:r>
+      <w:r>
+        <w:rPr>
+          <w:rStyle w:val="OperatorTok"/>
+        </w:rPr>
+        <w:t xml:space="preserve">~</w:t>
+      </w:r>
+      <w:r>
+        <w:rPr>
+          <w:rStyle w:val="NormalTok"/>
+        </w:rPr>
+        <w:t xml:space="preserve">., </w:t>
+      </w:r>
+      <w:r>
+        <w:br w:type="textWrapping"/>
+      </w:r>
+      <w:r>
+        <w:rPr>
+          <w:rStyle w:val="NormalTok"/>
+        </w:rPr>
+        <w:t xml:space="preserve">    </w:t>
+      </w:r>
+      <w:r>
+        <w:rPr>
+          <w:rStyle w:val="DataTypeTok"/>
+        </w:rPr>
+        <w:t xml:space="preserve">family =</w:t>
+      </w:r>
+      <w:r>
+        <w:rPr>
+          <w:rStyle w:val="NormalTok"/>
+        </w:rPr>
+        <w:t xml:space="preserve"> </w:t>
+      </w:r>
+      <w:r>
+        <w:rPr>
+          <w:rStyle w:val="KeywordTok"/>
+        </w:rPr>
+        <w:t xml:space="preserve">binomial</w:t>
+      </w:r>
+      <w:r>
+        <w:rPr>
+          <w:rStyle w:val="NormalTok"/>
+        </w:rPr>
+        <w:t xml:space="preserve">(</w:t>
+      </w:r>
+      <w:r>
+        <w:rPr>
+          <w:rStyle w:val="DataTypeTok"/>
+        </w:rPr>
+        <w:t xml:space="preserve">link =</w:t>
+      </w:r>
+      <w:r>
+        <w:rPr>
+          <w:rStyle w:val="NormalTok"/>
+        </w:rPr>
+        <w:t xml:space="preserve"> </w:t>
+      </w:r>
+      <w:r>
+        <w:rPr>
+          <w:rStyle w:val="StringTok"/>
+        </w:rPr>
+        <w:t xml:space="preserve">'logit'</w:t>
+      </w:r>
+      <w:r>
+        <w:rPr>
+          <w:rStyle w:val="NormalTok"/>
+        </w:rPr>
+        <w:t xml:space="preserve">),</w:t>
+      </w:r>
+      <w:r>
+        <w:br w:type="textWrapping"/>
+      </w:r>
+      <w:r>
+        <w:rPr>
+          <w:rStyle w:val="NormalTok"/>
+        </w:rPr>
+        <w:t xml:space="preserve">    </w:t>
+      </w:r>
+      <w:r>
+        <w:rPr>
+          <w:rStyle w:val="DataTypeTok"/>
+        </w:rPr>
+        <w:t xml:space="preserve">data =</w:t>
+      </w:r>
+      <w:r>
+        <w:rPr>
+          <w:rStyle w:val="NormalTok"/>
+        </w:rPr>
+        <w:t xml:space="preserve"> train_alc</w:t>
+      </w:r>
+      <w:r>
+        <w:br w:type="textWrapping"/>
+      </w:r>
+      <w:r>
+        <w:rPr>
+          <w:rStyle w:val="NormalTok"/>
+        </w:rPr>
+        <w:t xml:space="preserve">  )</w:t>
+      </w:r>
+      <w:r>
+        <w:br w:type="textWrapping"/>
+      </w:r>
+      <w:r>
+        <w:br w:type="textWrapping"/>
+      </w:r>
+      <w:r>
+        <w:rPr>
+          <w:rStyle w:val="CommentTok"/>
+        </w:rPr>
+        <w:t xml:space="preserve"># Test performance</w:t>
+      </w:r>
+      <w:r>
+        <w:br w:type="textWrapping"/>
+      </w:r>
+      <w:r>
+        <w:rPr>
+          <w:rStyle w:val="NormalTok"/>
+        </w:rPr>
+        <w:t xml:space="preserve">results2 =</w:t>
+      </w:r>
+      <w:r>
+        <w:rPr>
+          <w:rStyle w:val="StringTok"/>
+        </w:rPr>
+        <w:t xml:space="preserve"> </w:t>
+      </w:r>
+      <w:r>
+        <w:rPr>
+          <w:rStyle w:val="KeywordTok"/>
+        </w:rPr>
+        <w:t xml:space="preserve">predict</w:t>
+      </w:r>
+      <w:r>
+        <w:rPr>
+          <w:rStyle w:val="NormalTok"/>
+        </w:rPr>
+        <w:t xml:space="preserve">(model2, </w:t>
+      </w:r>
+      <w:r>
+        <w:br w:type="textWrapping"/>
+      </w:r>
+      <w:r>
+        <w:rPr>
+          <w:rStyle w:val="NormalTok"/>
+        </w:rPr>
+        <w:t xml:space="preserve">                   test_alc, </w:t>
+      </w:r>
+      <w:r>
+        <w:br w:type="textWrapping"/>
+      </w:r>
+      <w:r>
+        <w:rPr>
+          <w:rStyle w:val="NormalTok"/>
+        </w:rPr>
+        <w:t xml:space="preserve">                   </w:t>
+      </w:r>
+      <w:r>
+        <w:rPr>
+          <w:rStyle w:val="DataTypeTok"/>
+        </w:rPr>
+        <w:t xml:space="preserve">type =</w:t>
+      </w:r>
+      <w:r>
+        <w:rPr>
+          <w:rStyle w:val="NormalTok"/>
+        </w:rPr>
+        <w:t xml:space="preserve"> </w:t>
+      </w:r>
+      <w:r>
+        <w:rPr>
+          <w:rStyle w:val="StringTok"/>
+        </w:rPr>
+        <w:t xml:space="preserve">'response'</w:t>
+      </w:r>
+      <w:r>
+        <w:rPr>
+          <w:rStyle w:val="NormalTok"/>
+        </w:rPr>
+        <w:t xml:space="preserve">)</w:t>
+      </w:r>
+      <w:r>
+        <w:br w:type="textWrapping"/>
+      </w:r>
+      <w:r>
+        <w:br w:type="textWrapping"/>
+      </w:r>
+      <w:r>
+        <w:rPr>
+          <w:rStyle w:val="NormalTok"/>
+        </w:rPr>
+        <w:t xml:space="preserve">results_prob2 =</w:t>
+      </w:r>
+      <w:r>
+        <w:rPr>
+          <w:rStyle w:val="StringTok"/>
+        </w:rPr>
+        <w:t xml:space="preserve"> </w:t>
+      </w:r>
+      <w:r>
+        <w:rPr>
+          <w:rStyle w:val="KeywordTok"/>
+        </w:rPr>
+        <w:t xml:space="preserve">ifelse</w:t>
+      </w:r>
+      <w:r>
+        <w:rPr>
+          <w:rStyle w:val="NormalTok"/>
+        </w:rPr>
+        <w:t xml:space="preserve">(results2 </w:t>
+      </w:r>
+      <w:r>
+        <w:rPr>
+          <w:rStyle w:val="OperatorTok"/>
+        </w:rPr>
+        <w:t xml:space="preserve">&gt;</w:t>
+      </w:r>
+      <w:r>
+        <w:rPr>
+          <w:rStyle w:val="StringTok"/>
+        </w:rPr>
+        <w:t xml:space="preserve"> </w:t>
+      </w:r>
+      <w:r>
+        <w:rPr>
+          <w:rStyle w:val="FloatTok"/>
+        </w:rPr>
+        <w:t xml:space="preserve">0.5</w:t>
+      </w:r>
+      <w:r>
+        <w:rPr>
+          <w:rStyle w:val="NormalTok"/>
+        </w:rPr>
+        <w:t xml:space="preserve">,</w:t>
+      </w:r>
+      <w:r>
+        <w:rPr>
+          <w:rStyle w:val="DecValTok"/>
+        </w:rPr>
+        <w:t xml:space="preserve">1</w:t>
+      </w:r>
+      <w:r>
+        <w:rPr>
+          <w:rStyle w:val="NormalTok"/>
+        </w:rPr>
+        <w:t xml:space="preserve">,</w:t>
+      </w:r>
+      <w:r>
+        <w:rPr>
+          <w:rStyle w:val="DecValTok"/>
+        </w:rPr>
+        <w:t xml:space="preserve">0</w:t>
+      </w:r>
+      <w:r>
+        <w:rPr>
+          <w:rStyle w:val="NormalTok"/>
+        </w:rPr>
+        <w:t xml:space="preserve">)</w:t>
+      </w:r>
+      <w:r>
+        <w:br w:type="textWrapping"/>
+      </w:r>
+      <w:r>
+        <w:br w:type="textWrapping"/>
+      </w:r>
+      <w:r>
+        <w:rPr>
+          <w:rStyle w:val="NormalTok"/>
+        </w:rPr>
+        <w:t xml:space="preserve">outcome2 =</w:t>
+      </w:r>
+      <w:r>
+        <w:rPr>
+          <w:rStyle w:val="StringTok"/>
+        </w:rPr>
+        <w:t xml:space="preserve"> </w:t>
+      </w:r>
+      <w:r>
+        <w:rPr>
+          <w:rStyle w:val="NormalTok"/>
+        </w:rPr>
+        <w:t xml:space="preserve">(</w:t>
+      </w:r>
+      <w:r>
+        <w:rPr>
+          <w:rStyle w:val="KeywordTok"/>
+        </w:rPr>
+        <w:t xml:space="preserve">as.numeric</w:t>
+      </w:r>
+      <w:r>
+        <w:rPr>
+          <w:rStyle w:val="NormalTok"/>
+        </w:rPr>
+        <w:t xml:space="preserve">(test_alc</w:t>
+      </w:r>
+      <w:r>
+        <w:rPr>
+          <w:rStyle w:val="OperatorTok"/>
+        </w:rPr>
+        <w:t xml:space="preserve">$</w:t>
+      </w:r>
+      <w:r>
+        <w:rPr>
+          <w:rStyle w:val="NormalTok"/>
+        </w:rPr>
+        <w:t xml:space="preserve">alc_outcome) </w:t>
+      </w:r>
+      <w:r>
+        <w:rPr>
+          <w:rStyle w:val="OperatorTok"/>
+        </w:rPr>
+        <w:t xml:space="preserve">-</w:t>
+      </w:r>
+      <w:r>
+        <w:rPr>
+          <w:rStyle w:val="StringTok"/>
+        </w:rPr>
+        <w:t xml:space="preserve"> </w:t>
+      </w:r>
+      <w:r>
+        <w:rPr>
+          <w:rStyle w:val="DecValTok"/>
+        </w:rPr>
+        <w:t xml:space="preserve">1</w:t>
+      </w:r>
+      <w:r>
+        <w:rPr>
+          <w:rStyle w:val="NormalTok"/>
+        </w:rPr>
+        <w:t xml:space="preserve">)</w:t>
+      </w:r>
+      <w:r>
+        <w:br w:type="textWrapping"/>
+      </w:r>
+      <w:r>
+        <w:br w:type="textWrapping"/>
+      </w:r>
+      <w:r>
+        <w:rPr>
+          <w:rStyle w:val="NormalTok"/>
+        </w:rPr>
+        <w:t xml:space="preserve">testProbs2 =</w:t>
+      </w:r>
+      <w:r>
+        <w:rPr>
+          <w:rStyle w:val="StringTok"/>
+        </w:rPr>
+        <w:t xml:space="preserve"> </w:t>
+      </w:r>
+      <w:r>
+        <w:rPr>
+          <w:rStyle w:val="KeywordTok"/>
+        </w:rPr>
+        <w:t xml:space="preserve">data.frame</w:t>
+      </w:r>
+      <w:r>
+        <w:rPr>
+          <w:rStyle w:val="NormalTok"/>
+        </w:rPr>
+        <w:t xml:space="preserve">(</w:t>
+      </w:r>
+      <w:r>
+        <w:rPr>
+          <w:rStyle w:val="DataTypeTok"/>
+        </w:rPr>
+        <w:t xml:space="preserve">obs =</w:t>
+      </w:r>
+      <w:r>
+        <w:rPr>
+          <w:rStyle w:val="NormalTok"/>
+        </w:rPr>
+        <w:t xml:space="preserve"> test_alc</w:t>
+      </w:r>
+      <w:r>
+        <w:rPr>
+          <w:rStyle w:val="OperatorTok"/>
+        </w:rPr>
+        <w:t xml:space="preserve">$</w:t>
+      </w:r>
+      <w:r>
+        <w:rPr>
+          <w:rStyle w:val="NormalTok"/>
+        </w:rPr>
+        <w:t xml:space="preserve">alc_outcome,</w:t>
+      </w:r>
+      <w:r>
+        <w:br w:type="textWrapping"/>
+      </w:r>
+      <w:r>
+        <w:rPr>
+          <w:rStyle w:val="NormalTok"/>
+        </w:rPr>
+        <w:t xml:space="preserve">                        </w:t>
+      </w:r>
+      <w:r>
+        <w:rPr>
+          <w:rStyle w:val="DataTypeTok"/>
+        </w:rPr>
+        <w:t xml:space="preserve">pred.logit =</w:t>
+      </w:r>
+      <w:r>
+        <w:rPr>
+          <w:rStyle w:val="NormalTok"/>
+        </w:rPr>
+        <w:t xml:space="preserve"> results_prob2)</w:t>
+      </w:r>
+      <w:r>
+        <w:br w:type="textWrapping"/>
+      </w:r>
+      <w:r>
+        <w:br w:type="textWrapping"/>
+      </w:r>
+      <w:r>
+        <w:rPr>
+          <w:rStyle w:val="NormalTok"/>
+        </w:rPr>
+        <w:t xml:space="preserve">missclass2 =</w:t>
+      </w:r>
+      <w:r>
+        <w:rPr>
+          <w:rStyle w:val="StringTok"/>
+        </w:rPr>
+        <w:t xml:space="preserve"> </w:t>
+      </w:r>
+      <w:r>
+        <w:rPr>
+          <w:rStyle w:val="KeywordTok"/>
+        </w:rPr>
+        <w:t xml:space="preserve">mean</w:t>
+      </w:r>
+      <w:r>
+        <w:rPr>
+          <w:rStyle w:val="NormalTok"/>
+        </w:rPr>
+        <w:t xml:space="preserve">(</w:t>
+      </w:r>
+      <w:r>
+        <w:br w:type="textWrapping"/>
+      </w:r>
+      <w:r>
+        <w:rPr>
+          <w:rStyle w:val="NormalTok"/>
+        </w:rPr>
+        <w:t xml:space="preserve">  results_prob2 </w:t>
+      </w:r>
+      <w:r>
+        <w:rPr>
+          <w:rStyle w:val="OperatorTok"/>
+        </w:rPr>
+        <w:t xml:space="preserve">!=</w:t>
+      </w:r>
+      <w:r>
+        <w:rPr>
+          <w:rStyle w:val="StringTok"/>
+        </w:rPr>
+        <w:t xml:space="preserve"> </w:t>
+      </w:r>
+      <w:r>
+        <w:rPr>
+          <w:rStyle w:val="NormalTok"/>
+        </w:rPr>
+        <w:t xml:space="preserve">outcome2, </w:t>
+      </w:r>
+      <w:r>
+        <w:br w:type="textWrapping"/>
+      </w:r>
+      <w:r>
+        <w:rPr>
+          <w:rStyle w:val="NormalTok"/>
+        </w:rPr>
+        <w:t xml:space="preserve">  </w:t>
+      </w:r>
+      <w:r>
+        <w:rPr>
+          <w:rStyle w:val="DataTypeTok"/>
+        </w:rPr>
+        <w:t xml:space="preserve">na.rm =</w:t>
+      </w:r>
+      <w:r>
+        <w:rPr>
+          <w:rStyle w:val="NormalTok"/>
+        </w:rPr>
+        <w:t xml:space="preserve"> T)</w:t>
+      </w:r>
+      <w:r>
+        <w:br w:type="textWrapping"/>
+      </w:r>
+      <w:r>
+        <w:br w:type="textWrapping"/>
+      </w:r>
+      <w:r>
+        <w:rPr>
+          <w:rStyle w:val="NormalTok"/>
+        </w:rPr>
+        <w:t xml:space="preserve">accuracy2 =</w:t>
+      </w:r>
+      <w:r>
+        <w:rPr>
+          <w:rStyle w:val="StringTok"/>
+        </w:rPr>
+        <w:t xml:space="preserve"> </w:t>
+      </w:r>
+      <w:r>
+        <w:rPr>
+          <w:rStyle w:val="KeywordTok"/>
+        </w:rPr>
+        <w:t xml:space="preserve">print</w:t>
+      </w:r>
+      <w:r>
+        <w:rPr>
+          <w:rStyle w:val="NormalTok"/>
+        </w:rPr>
+        <w:t xml:space="preserve">(</w:t>
+      </w:r>
+      <w:r>
+        <w:rPr>
+          <w:rStyle w:val="DecValTok"/>
+        </w:rPr>
+        <w:t xml:space="preserve">1</w:t>
+      </w:r>
+      <w:r>
+        <w:rPr>
+          <w:rStyle w:val="NormalTok"/>
+        </w:rPr>
+        <w:t xml:space="preserve"> </w:t>
+      </w:r>
+      <w:r>
+        <w:rPr>
+          <w:rStyle w:val="OperatorTok"/>
+        </w:rPr>
+        <w:t xml:space="preserve">-</w:t>
+      </w:r>
+      <w:r>
+        <w:rPr>
+          <w:rStyle w:val="StringTok"/>
+        </w:rPr>
+        <w:t xml:space="preserve"> </w:t>
+      </w:r>
+      <w:r>
+        <w:rPr>
+          <w:rStyle w:val="NormalTok"/>
+        </w:rPr>
+        <w:t xml:space="preserve">missclass2)</w:t>
       </w:r>
     </w:p>
     <w:p>
       <w:pPr>
+        <w:pStyle w:val="SourceCode"/>
+      </w:pPr>
+      <w:r>
+        <w:rPr>
+          <w:rStyle w:val="VerbatimChar"/>
+        </w:rPr>
+        <w:t xml:space="preserve">## [1] 0.7699115</w:t>
+      </w:r>
+    </w:p>
+    <w:p>
+      <w:pPr>
         <w:pStyle w:val="Heading4"/>
       </w:pPr>
-      <w:bookmarkStart w:id="24" w:name="model-2-logistic-regression"/>
-      <w:r>
-        <w:t xml:space="preserve">Model 2: Logistic Regression</w:t>
+      <w:bookmarkStart w:id="24" w:name="model-3-lasso-using-caret-package"/>
+      <w:r>
+        <w:t xml:space="preserve">Model 3: LASSO using CARET package</w:t>
       </w:r>
       <w:bookmarkEnd w:id="24"/>
     </w:p>
@@ -1745,28 +2214,40 @@
         <w:rPr>
           <w:rStyle w:val="CommentTok"/>
         </w:rPr>
-        <w:t xml:space="preserve"># Apply to Model1</w:t>
-      </w:r>
-      <w:r>
-        <w:br w:type="textWrapping"/>
-      </w:r>
-      <w:r>
-        <w:rPr>
-          <w:rStyle w:val="NormalTok"/>
-        </w:rPr>
-        <w:t xml:space="preserve">model2 =</w:t>
-      </w:r>
-      <w:r>
-        <w:rPr>
-          <w:rStyle w:val="StringTok"/>
-        </w:rPr>
-        <w:t xml:space="preserve"> </w:t>
+        <w:t xml:space="preserve"># Create model 3</w:t>
+      </w:r>
+      <w:r>
+        <w:br w:type="textWrapping"/>
+      </w:r>
+      <w:r>
+        <w:rPr>
+          <w:rStyle w:val="NormalTok"/>
+        </w:rPr>
+        <w:t xml:space="preserve">lambda =</w:t>
+      </w:r>
+      <w:r>
+        <w:rPr>
+          <w:rStyle w:val="StringTok"/>
+        </w:rPr>
+        <w:t xml:space="preserve"> </w:t>
+      </w:r>
+      <w:r>
+        <w:rPr>
+          <w:rStyle w:val="DecValTok"/>
+        </w:rPr>
+        <w:t xml:space="preserve">10</w:t>
+      </w:r>
+      <w:r>
+        <w:rPr>
+          <w:rStyle w:val="OperatorTok"/>
+        </w:rPr>
+        <w:t xml:space="preserve">^</w:t>
       </w:r>
       <w:r>
         <w:rPr>
           <w:rStyle w:val="KeywordTok"/>
         </w:rPr>
-        <w:t xml:space="preserve">glm</w:t>
+        <w:t xml:space="preserve">seq</w:t>
       </w:r>
       <w:r>
         <w:rPr>
@@ -1775,6 +2256,90 @@
         <w:t xml:space="preserve">(</w:t>
       </w:r>
       <w:r>
+        <w:rPr>
+          <w:rStyle w:val="OperatorTok"/>
+        </w:rPr>
+        <w:t xml:space="preserve">-</w:t>
+      </w:r>
+      <w:r>
+        <w:rPr>
+          <w:rStyle w:val="DecValTok"/>
+        </w:rPr>
+        <w:t xml:space="preserve">3</w:t>
+      </w:r>
+      <w:r>
+        <w:rPr>
+          <w:rStyle w:val="NormalTok"/>
+        </w:rPr>
+        <w:t xml:space="preserve">,</w:t>
+      </w:r>
+      <w:r>
+        <w:rPr>
+          <w:rStyle w:val="DecValTok"/>
+        </w:rPr>
+        <w:t xml:space="preserve">3</w:t>
+      </w:r>
+      <w:r>
+        <w:rPr>
+          <w:rStyle w:val="NormalTok"/>
+        </w:rPr>
+        <w:t xml:space="preserve">, </w:t>
+      </w:r>
+      <w:r>
+        <w:rPr>
+          <w:rStyle w:val="DataTypeTok"/>
+        </w:rPr>
+        <w:t xml:space="preserve">length =</w:t>
+      </w:r>
+      <w:r>
+        <w:rPr>
+          <w:rStyle w:val="NormalTok"/>
+        </w:rPr>
+        <w:t xml:space="preserve"> </w:t>
+      </w:r>
+      <w:r>
+        <w:rPr>
+          <w:rStyle w:val="DecValTok"/>
+        </w:rPr>
+        <w:t xml:space="preserve">100</w:t>
+      </w:r>
+      <w:r>
+        <w:rPr>
+          <w:rStyle w:val="NormalTok"/>
+        </w:rPr>
+        <w:t xml:space="preserve">)</w:t>
+      </w:r>
+      <w:r>
+        <w:br w:type="textWrapping"/>
+      </w:r>
+      <w:r>
+        <w:br w:type="textWrapping"/>
+      </w:r>
+      <w:r>
+        <w:rPr>
+          <w:rStyle w:val="NormalTok"/>
+        </w:rPr>
+        <w:t xml:space="preserve">model3 =</w:t>
+      </w:r>
+      <w:r>
+        <w:rPr>
+          <w:rStyle w:val="StringTok"/>
+        </w:rPr>
+        <w:t xml:space="preserve"> </w:t>
+      </w:r>
+      <w:r>
+        <w:rPr>
+          <w:rStyle w:val="KeywordTok"/>
+        </w:rPr>
+        <w:t xml:space="preserve">train</w:t>
+      </w:r>
+      <w:r>
+        <w:rPr>
+          <w:rStyle w:val="NormalTok"/>
+        </w:rPr>
+        <w:t xml:space="preserve">(</w:t>
+      </w:r>
+      <w:r>
         <w:br w:type="textWrapping"/>
       </w:r>
       <w:r>
@@ -1808,6 +2373,60 @@
         <w:rPr>
           <w:rStyle w:val="DataTypeTok"/>
         </w:rPr>
+        <w:t xml:space="preserve">data =</w:t>
+      </w:r>
+      <w:r>
+        <w:rPr>
+          <w:rStyle w:val="NormalTok"/>
+        </w:rPr>
+        <w:t xml:space="preserve"> train_alc,</w:t>
+      </w:r>
+      <w:r>
+        <w:br w:type="textWrapping"/>
+      </w:r>
+      <w:r>
+        <w:rPr>
+          <w:rStyle w:val="NormalTok"/>
+        </w:rPr>
+        <w:t xml:space="preserve">    </w:t>
+      </w:r>
+      <w:r>
+        <w:rPr>
+          <w:rStyle w:val="DataTypeTok"/>
+        </w:rPr>
+        <w:t xml:space="preserve">method =</w:t>
+      </w:r>
+      <w:r>
+        <w:rPr>
+          <w:rStyle w:val="NormalTok"/>
+        </w:rPr>
+        <w:t xml:space="preserve"> </w:t>
+      </w:r>
+      <w:r>
+        <w:rPr>
+          <w:rStyle w:val="StringTok"/>
+        </w:rPr>
+        <w:t xml:space="preserve">"glmnet"</w:t>
+      </w:r>
+      <w:r>
+        <w:rPr>
+          <w:rStyle w:val="NormalTok"/>
+        </w:rPr>
+        <w:t xml:space="preserve">,</w:t>
+      </w:r>
+      <w:r>
+        <w:br w:type="textWrapping"/>
+      </w:r>
+      <w:r>
+        <w:rPr>
+          <w:rStyle w:val="NormalTok"/>
+        </w:rPr>
+        <w:t xml:space="preserve">    </w:t>
+      </w:r>
+      <w:r>
+        <w:rPr>
+          <w:rStyle w:val="DataTypeTok"/>
+        </w:rPr>
         <w:t xml:space="preserve">family =</w:t>
       </w:r>
       <w:r>
@@ -1818,9 +2437,42 @@
       </w:r>
       <w:r>
         <w:rPr>
+          <w:rStyle w:val="StringTok"/>
+        </w:rPr>
+        <w:t xml:space="preserve">"binomial"</w:t>
+      </w:r>
+      <w:r>
+        <w:rPr>
+          <w:rStyle w:val="NormalTok"/>
+        </w:rPr>
+        <w:t xml:space="preserve">,</w:t>
+      </w:r>
+      <w:r>
+        <w:br w:type="textWrapping"/>
+      </w:r>
+      <w:r>
+        <w:rPr>
+          <w:rStyle w:val="NormalTok"/>
+        </w:rPr>
+        <w:t xml:space="preserve">    </w:t>
+      </w:r>
+      <w:r>
+        <w:rPr>
+          <w:rStyle w:val="DataTypeTok"/>
+        </w:rPr>
+        <w:t xml:space="preserve">trControl =</w:t>
+      </w:r>
+      <w:r>
+        <w:rPr>
+          <w:rStyle w:val="NormalTok"/>
+        </w:rPr>
+        <w:t xml:space="preserve"> </w:t>
+      </w:r>
+      <w:r>
+        <w:rPr>
           <w:rStyle w:val="KeywordTok"/>
         </w:rPr>
-        <w:t xml:space="preserve">binomial</w:t>
+        <w:t xml:space="preserve">trainControl</w:t>
       </w:r>
       <w:r>
         <w:rPr>
@@ -1830,27 +2482,39 @@
       </w:r>
       <w:r>
         <w:rPr>
+          <w:rStyle w:val="StringTok"/>
+        </w:rPr>
+        <w:t xml:space="preserve">"cv"</w:t>
+      </w:r>
+      <w:r>
+        <w:rPr>
+          <w:rStyle w:val="NormalTok"/>
+        </w:rPr>
+        <w:t xml:space="preserve">, </w:t>
+      </w:r>
+      <w:r>
+        <w:rPr>
           <w:rStyle w:val="DataTypeTok"/>
         </w:rPr>
-        <w:t xml:space="preserve">link =</w:t>
-      </w:r>
-      <w:r>
-        <w:rPr>
-          <w:rStyle w:val="NormalTok"/>
-        </w:rPr>
-        <w:t xml:space="preserve"> </w:t>
-      </w:r>
-      <w:r>
-        <w:rPr>
-          <w:rStyle w:val="StringTok"/>
-        </w:rPr>
-        <w:t xml:space="preserve">'logit'</w:t>
-      </w:r>
-      <w:r>
-        <w:rPr>
-          <w:rStyle w:val="NormalTok"/>
-        </w:rPr>
-        <w:t xml:space="preserve">),</w:t>
+        <w:t xml:space="preserve">number =</w:t>
+      </w:r>
+      <w:r>
+        <w:rPr>
+          <w:rStyle w:val="NormalTok"/>
+        </w:rPr>
+        <w:t xml:space="preserve"> </w:t>
+      </w:r>
+      <w:r>
+        <w:rPr>
+          <w:rStyle w:val="DecValTok"/>
+        </w:rPr>
+        <w:t xml:space="preserve">10</w:t>
+      </w:r>
+      <w:r>
+        <w:rPr>
+          <w:rStyle w:val="NormalTok"/>
+        </w:rPr>
+        <w:t xml:space="preserve">), </w:t>
       </w:r>
       <w:r>
         <w:br w:type="textWrapping"/>
@@ -1865,22 +2529,61 @@
         <w:rPr>
           <w:rStyle w:val="DataTypeTok"/>
         </w:rPr>
-        <w:t xml:space="preserve">data =</w:t>
-      </w:r>
-      <w:r>
-        <w:rPr>
-          <w:rStyle w:val="NormalTok"/>
-        </w:rPr>
-        <w:t xml:space="preserve"> train_alc</w:t>
-      </w:r>
-      <w:r>
-        <w:br w:type="textWrapping"/>
-      </w:r>
-      <w:r>
-        <w:rPr>
-          <w:rStyle w:val="NormalTok"/>
-        </w:rPr>
-        <w:t xml:space="preserve">  )</w:t>
+        <w:t xml:space="preserve">tuneGrid =</w:t>
+      </w:r>
+      <w:r>
+        <w:rPr>
+          <w:rStyle w:val="NormalTok"/>
+        </w:rPr>
+        <w:t xml:space="preserve"> </w:t>
+      </w:r>
+      <w:r>
+        <w:rPr>
+          <w:rStyle w:val="KeywordTok"/>
+        </w:rPr>
+        <w:t xml:space="preserve">expand.grid</w:t>
+      </w:r>
+      <w:r>
+        <w:rPr>
+          <w:rStyle w:val="NormalTok"/>
+        </w:rPr>
+        <w:t xml:space="preserve">(</w:t>
+      </w:r>
+      <w:r>
+        <w:rPr>
+          <w:rStyle w:val="DataTypeTok"/>
+        </w:rPr>
+        <w:t xml:space="preserve">alpha =</w:t>
+      </w:r>
+      <w:r>
+        <w:rPr>
+          <w:rStyle w:val="NormalTok"/>
+        </w:rPr>
+        <w:t xml:space="preserve"> </w:t>
+      </w:r>
+      <w:r>
+        <w:rPr>
+          <w:rStyle w:val="DecValTok"/>
+        </w:rPr>
+        <w:t xml:space="preserve">1</w:t>
+      </w:r>
+      <w:r>
+        <w:rPr>
+          <w:rStyle w:val="NormalTok"/>
+        </w:rPr>
+        <w:t xml:space="preserve">, </w:t>
+      </w:r>
+      <w:r>
+        <w:rPr>
+          <w:rStyle w:val="DataTypeTok"/>
+        </w:rPr>
+        <w:t xml:space="preserve">lambda =</w:t>
+      </w:r>
+      <w:r>
+        <w:rPr>
+          <w:rStyle w:val="NormalTok"/>
+        </w:rPr>
+        <w:t xml:space="preserve"> lambda))</w:t>
       </w:r>
       <w:r>
         <w:br w:type="textWrapping"/>
@@ -1901,7 +2604,7 @@
         <w:rPr>
           <w:rStyle w:val="NormalTok"/>
         </w:rPr>
-        <w:t xml:space="preserve">results2 =</w:t>
+        <w:t xml:space="preserve">results3 =</w:t>
       </w:r>
       <w:r>
         <w:rPr>
@@ -1919,7 +2622,7 @@
         <w:rPr>
           <w:rStyle w:val="NormalTok"/>
         </w:rPr>
-        <w:t xml:space="preserve">(model2, </w:t>
+        <w:t xml:space="preserve">(model3, </w:t>
       </w:r>
       <w:r>
         <w:br w:type="textWrapping"/>
@@ -1955,7 +2658,7 @@
         <w:rPr>
           <w:rStyle w:val="StringTok"/>
         </w:rPr>
-        <w:t xml:space="preserve">'response'</w:t>
+        <w:t xml:space="preserve">'prob'</w:t>
       </w:r>
       <w:r>
         <w:rPr>
@@ -1973,7 +2676,7 @@
         <w:rPr>
           <w:rStyle w:val="NormalTok"/>
         </w:rPr>
-        <w:t xml:space="preserve">results_prob2 =</w:t>
+        <w:t xml:space="preserve">results_prob3 =</w:t>
       </w:r>
       <w:r>
         <w:rPr>
@@ -1991,7 +2694,7 @@
         <w:rPr>
           <w:rStyle w:val="NormalTok"/>
         </w:rPr>
-        <w:t xml:space="preserve">(results2 </w:t>
+        <w:t xml:space="preserve">(results3 </w:t>
       </w:r>
       <w:r>
         <w:rPr>
@@ -2051,7 +2754,7 @@
         <w:rPr>
           <w:rStyle w:val="NormalTok"/>
         </w:rPr>
-        <w:t xml:space="preserve">outcome2 =</w:t>
+        <w:t xml:space="preserve">outcome3 =</w:t>
       </w:r>
       <w:r>
         <w:rPr>
@@ -2123,7 +2826,7 @@
         <w:rPr>
           <w:rStyle w:val="NormalTok"/>
         </w:rPr>
-        <w:t xml:space="preserve">testProbs2 =</w:t>
+        <w:t xml:space="preserve">testProbs3 =</w:t>
       </w:r>
       <w:r>
         <w:rPr>
@@ -2186,19 +2889,19 @@
         <w:rPr>
           <w:rStyle w:val="NormalTok"/>
         </w:rPr>
-        <w:t xml:space="preserve"> results_prob2)</w:t>
-      </w:r>
-      <w:r>
-        <w:br w:type="textWrapping"/>
-      </w:r>
-      <w:r>
-        <w:br w:type="textWrapping"/>
-      </w:r>
-      <w:r>
-        <w:rPr>
-          <w:rStyle w:val="NormalTok"/>
-        </w:rPr>
-        <w:t xml:space="preserve">missclass2 =</w:t>
+        <w:t xml:space="preserve"> results_prob3)</w:t>
+      </w:r>
+      <w:r>
+        <w:br w:type="textWrapping"/>
+      </w:r>
+      <w:r>
+        <w:br w:type="textWrapping"/>
+      </w:r>
+      <w:r>
+        <w:rPr>
+          <w:rStyle w:val="NormalTok"/>
+        </w:rPr>
+        <w:t xml:space="preserve">missclass3 =</w:t>
       </w:r>
       <w:r>
         <w:rPr>
@@ -2225,7 +2928,7 @@
         <w:rPr>
           <w:rStyle w:val="NormalTok"/>
         </w:rPr>
-        <w:t xml:space="preserve">  results_prob2 </w:t>
+        <w:t xml:space="preserve">  results_prob3 </w:t>
       </w:r>
       <w:r>
         <w:rPr>
@@ -2243,7 +2946,7 @@
         <w:rPr>
           <w:rStyle w:val="NormalTok"/>
         </w:rPr>
-        <w:t xml:space="preserve">outcome2, </w:t>
+        <w:t xml:space="preserve">outcome3, </w:t>
       </w:r>
       <w:r>
         <w:br w:type="textWrapping"/>
@@ -2274,6 +2977,18 @@
       </w:r>
       <w:r>
         <w:rPr>
+          <w:rStyle w:val="NormalTok"/>
+        </w:rPr>
+        <w:t xml:space="preserve">accuracy3 =</w:t>
+      </w:r>
+      <w:r>
+        <w:rPr>
+          <w:rStyle w:val="StringTok"/>
+        </w:rPr>
+        <w:t xml:space="preserve"> </w:t>
+      </w:r>
+      <w:r>
+        <w:rPr>
           <w:rStyle w:val="KeywordTok"/>
         </w:rPr>
         <w:t xml:space="preserve">print</w:t>
@@ -2286,30 +3001,6 @@
       </w:r>
       <w:r>
         <w:rPr>
-          <w:rStyle w:val="KeywordTok"/>
-        </w:rPr>
-        <w:t xml:space="preserve">paste</w:t>
-      </w:r>
-      <w:r>
-        <w:rPr>
-          <w:rStyle w:val="NormalTok"/>
-        </w:rPr>
-        <w:t xml:space="preserve">(</w:t>
-      </w:r>
-      <w:r>
-        <w:rPr>
-          <w:rStyle w:val="StringTok"/>
-        </w:rPr>
-        <w:t xml:space="preserve">'Accuracy Model 2'</w:t>
-      </w:r>
-      <w:r>
-        <w:rPr>
-          <w:rStyle w:val="NormalTok"/>
-        </w:rPr>
-        <w:t xml:space="preserve">,</w:t>
-      </w:r>
-      <w:r>
-        <w:rPr>
           <w:rStyle w:val="DecValTok"/>
         </w:rPr>
         <w:t xml:space="preserve">1</w:t>
@@ -2336,7 +3027,7 @@
         <w:rPr>
           <w:rStyle w:val="NormalTok"/>
         </w:rPr>
-        <w:t xml:space="preserve">missclass2))</w:t>
+        <w:t xml:space="preserve">missclass3)</w:t>
       </w:r>
     </w:p>
     <w:p>
@@ -2347,273 +3038,124 @@
         <w:rPr>
           <w:rStyle w:val="VerbatimChar"/>
         </w:rPr>
-        <w:t xml:space="preserve">## [1] "Accuracy Model 2 0.775221238938053"</w:t>
+        <w:t xml:space="preserve">## [1] 0.5</w:t>
       </w:r>
     </w:p>
     <w:p>
       <w:pPr>
-        <w:pStyle w:val="SourceCode"/>
-      </w:pPr>
-      <w:r>
-        <w:rPr>
-          <w:rStyle w:val="NormalTok"/>
-        </w:rPr>
-        <w:t xml:space="preserve">calPlotData2 =</w:t>
-      </w:r>
-      <w:r>
-        <w:rPr>
-          <w:rStyle w:val="StringTok"/>
-        </w:rPr>
-        <w:t xml:space="preserve"> </w:t>
-      </w:r>
-      <w:r>
-        <w:rPr>
-          <w:rStyle w:val="KeywordTok"/>
-        </w:rPr>
-        <w:t xml:space="preserve">calibration</w:t>
-      </w:r>
-      <w:r>
-        <w:rPr>
-          <w:rStyle w:val="NormalTok"/>
-        </w:rPr>
-        <w:t xml:space="preserve">(</w:t>
-      </w:r>
-      <w:r>
-        <w:br w:type="textWrapping"/>
-      </w:r>
-      <w:r>
-        <w:rPr>
-          <w:rStyle w:val="NormalTok"/>
-        </w:rPr>
-        <w:t xml:space="preserve">  obs </w:t>
-      </w:r>
-      <w:r>
-        <w:rPr>
-          <w:rStyle w:val="OperatorTok"/>
-        </w:rPr>
-        <w:t xml:space="preserve">~</w:t>
-      </w:r>
-      <w:r>
-        <w:rPr>
-          <w:rStyle w:val="StringTok"/>
-        </w:rPr>
-        <w:t xml:space="preserve"> </w:t>
-      </w:r>
-      <w:r>
-        <w:rPr>
-          <w:rStyle w:val="NormalTok"/>
-        </w:rPr>
-        <w:t xml:space="preserve">pred.logit, </w:t>
-      </w:r>
-      <w:r>
-        <w:br w:type="textWrapping"/>
-      </w:r>
-      <w:r>
-        <w:rPr>
-          <w:rStyle w:val="NormalTok"/>
-        </w:rPr>
-        <w:t xml:space="preserve">  </w:t>
-      </w:r>
-      <w:r>
-        <w:rPr>
-          <w:rStyle w:val="DataTypeTok"/>
-        </w:rPr>
-        <w:t xml:space="preserve">data =</w:t>
-      </w:r>
-      <w:r>
-        <w:rPr>
-          <w:rStyle w:val="NormalTok"/>
-        </w:rPr>
-        <w:t xml:space="preserve"> testProbs2, </w:t>
-      </w:r>
-      <w:r>
-        <w:br w:type="textWrapping"/>
-      </w:r>
-      <w:r>
-        <w:rPr>
-          <w:rStyle w:val="NormalTok"/>
-        </w:rPr>
-        <w:t xml:space="preserve">  </w:t>
-      </w:r>
-      <w:r>
-        <w:rPr>
-          <w:rStyle w:val="DataTypeTok"/>
-        </w:rPr>
-        <w:t xml:space="preserve">cuts =</w:t>
-      </w:r>
-      <w:r>
-        <w:rPr>
-          <w:rStyle w:val="NormalTok"/>
-        </w:rPr>
-        <w:t xml:space="preserve"> </w:t>
-      </w:r>
-      <w:r>
-        <w:rPr>
-          <w:rStyle w:val="DecValTok"/>
-        </w:rPr>
-        <w:t xml:space="preserve">5</w:t>
-      </w:r>
-      <w:r>
-        <w:rPr>
-          <w:rStyle w:val="NormalTok"/>
-        </w:rPr>
-        <w:t xml:space="preserve">)</w:t>
-      </w:r>
-      <w:r>
-        <w:br w:type="textWrapping"/>
-      </w:r>
-      <w:r>
-        <w:br w:type="textWrapping"/>
-      </w:r>
-      <w:r>
-        <w:rPr>
-          <w:rStyle w:val="KeywordTok"/>
-        </w:rPr>
-        <w:t xml:space="preserve">xyplot</w:t>
-      </w:r>
-      <w:r>
-        <w:rPr>
-          <w:rStyle w:val="NormalTok"/>
-        </w:rPr>
-        <w:t xml:space="preserve">(calPlotData2, </w:t>
-      </w:r>
-      <w:r>
-        <w:br w:type="textWrapping"/>
-      </w:r>
-      <w:r>
-        <w:rPr>
-          <w:rStyle w:val="NormalTok"/>
-        </w:rPr>
-        <w:t xml:space="preserve">       </w:t>
-      </w:r>
-      <w:r>
-        <w:rPr>
-          <w:rStyle w:val="DataTypeTok"/>
-        </w:rPr>
-        <w:t xml:space="preserve">auto.key =</w:t>
-      </w:r>
-      <w:r>
-        <w:rPr>
-          <w:rStyle w:val="NormalTok"/>
-        </w:rPr>
-        <w:t xml:space="preserve"> </w:t>
-      </w:r>
-      <w:r>
-        <w:rPr>
-          <w:rStyle w:val="KeywordTok"/>
-        </w:rPr>
-        <w:t xml:space="preserve">list</w:t>
-      </w:r>
-      <w:r>
-        <w:rPr>
-          <w:rStyle w:val="NormalTok"/>
-        </w:rPr>
-        <w:t xml:space="preserve">(</w:t>
-      </w:r>
-      <w:r>
-        <w:rPr>
-          <w:rStyle w:val="DataTypeTok"/>
-        </w:rPr>
-        <w:t xml:space="preserve">columns =</w:t>
-      </w:r>
-      <w:r>
-        <w:rPr>
-          <w:rStyle w:val="NormalTok"/>
-        </w:rPr>
-        <w:t xml:space="preserve"> </w:t>
-      </w:r>
-      <w:r>
-        <w:rPr>
-          <w:rStyle w:val="DecValTok"/>
-        </w:rPr>
-        <w:t xml:space="preserve">2</w:t>
-      </w:r>
-      <w:r>
-        <w:rPr>
-          <w:rStyle w:val="NormalTok"/>
-        </w:rPr>
-        <w:t xml:space="preserve">))</w:t>
-      </w:r>
+        <w:pStyle w:val="Heading3"/>
+      </w:pPr>
+      <w:bookmarkStart w:id="25" w:name="compare-model-performace"/>
+      <w:r>
+        <w:t xml:space="preserve">2. Compare Model Performace</w:t>
+      </w:r>
+      <w:bookmarkEnd w:id="25"/>
     </w:p>
     <w:p>
       <w:pPr>
         <w:pStyle w:val="FirstParagraph"/>
       </w:pPr>
       <w:r>
-        <w:drawing>
-          <wp:inline>
-            <wp:extent cx="5334000" cy="4267200"/>
-            <wp:effectExtent b="0" l="0" r="0" t="0"/>
-            <wp:docPr descr="" title="" id="1" name="Picture"/>
-            <a:graphic>
-              <a:graphicData uri="http://schemas.openxmlformats.org/drawingml/2006/picture">
-                <pic:pic>
-                  <pic:nvPicPr>
-                    <pic:cNvPr descr="HW5_files/figure-docx/unnamed-chunk-2-1.png" id="0" name="Picture"/>
-                    <pic:cNvPicPr>
-                      <a:picLocks noChangeArrowheads="1" noChangeAspect="1"/>
-                    </pic:cNvPicPr>
-                  </pic:nvPicPr>
-                  <pic:blipFill>
-                    <a:blip r:embed="rId25"/>
-                    <a:stretch>
-                      <a:fillRect/>
-                    </a:stretch>
-                  </pic:blipFill>
-                  <pic:spPr bwMode="auto">
-                    <a:xfrm>
-                      <a:off x="0" y="0"/>
-                      <a:ext cx="5334000" cy="4267200"/>
-                    </a:xfrm>
-                    <a:prstGeom prst="rect">
-                      <a:avLst/>
-                    </a:prstGeom>
-                    <a:noFill/>
-                    <a:ln w="9525">
-                      <a:noFill/>
-                      <a:headEnd/>
-                      <a:tailEnd/>
-                    </a:ln>
-                  </pic:spPr>
-                </pic:pic>
-              </a:graphicData>
-            </a:graphic>
-          </wp:inline>
-        </w:drawing>
+        <w:t xml:space="preserve">Accuracy of each model:</w:t>
       </w:r>
     </w:p>
     <w:p>
       <w:pPr>
-        <w:pStyle w:val="Heading4"/>
-      </w:pPr>
-      <w:bookmarkStart w:id="26" w:name="model-3-lasso-using-caret-package"/>
-      <w:r>
-        <w:t xml:space="preserve">Model 3: LASSO using CARET package</w:t>
-      </w:r>
-      <w:bookmarkEnd w:id="26"/>
-    </w:p>
-    <w:p>
-      <w:pPr>
         <w:pStyle w:val="SourceCode"/>
       </w:pPr>
       <w:r>
         <w:rPr>
-          <w:rStyle w:val="CommentTok"/>
-        </w:rPr>
-        <w:t xml:space="preserve"># Apply to Model3</w:t>
-      </w:r>
-      <w:r>
-        <w:br w:type="textWrapping"/>
-      </w:r>
-      <w:r>
-        <w:rPr>
-          <w:rStyle w:val="NormalTok"/>
-        </w:rPr>
-        <w:t xml:space="preserve">lambda =</w:t>
-      </w:r>
-      <w:r>
-        <w:rPr>
-          <w:rStyle w:val="StringTok"/>
+          <w:rStyle w:val="NormalTok"/>
+        </w:rPr>
+        <w:t xml:space="preserve">performance =</w:t>
+      </w:r>
+      <w:r>
+        <w:rPr>
+          <w:rStyle w:val="StringTok"/>
+        </w:rPr>
+        <w:t xml:space="preserve"> </w:t>
+      </w:r>
+      <w:r>
+        <w:br w:type="textWrapping"/>
+      </w:r>
+      <w:r>
+        <w:rPr>
+          <w:rStyle w:val="StringTok"/>
+        </w:rPr>
+        <w:t xml:space="preserve">  </w:t>
+      </w:r>
+      <w:r>
+        <w:rPr>
+          <w:rStyle w:val="KeywordTok"/>
+        </w:rPr>
+        <w:t xml:space="preserve">tibble</w:t>
+      </w:r>
+      <w:r>
+        <w:rPr>
+          <w:rStyle w:val="NormalTok"/>
+        </w:rPr>
+        <w:t xml:space="preserve">(</w:t>
+      </w:r>
+      <w:r>
+        <w:br w:type="textWrapping"/>
+      </w:r>
+      <w:r>
+        <w:rPr>
+          <w:rStyle w:val="NormalTok"/>
+        </w:rPr>
+        <w:t xml:space="preserve">    </w:t>
+      </w:r>
+      <w:r>
+        <w:rPr>
+          <w:rStyle w:val="StringTok"/>
+        </w:rPr>
+        <w:t xml:space="preserve">"Model 1"</w:t>
+      </w:r>
+      <w:r>
+        <w:rPr>
+          <w:rStyle w:val="NormalTok"/>
+        </w:rPr>
+        <w:t xml:space="preserve"> =</w:t>
+      </w:r>
+      <w:r>
+        <w:rPr>
+          <w:rStyle w:val="StringTok"/>
+        </w:rPr>
+        <w:t xml:space="preserve"> </w:t>
+      </w:r>
+      <w:r>
+        <w:rPr>
+          <w:rStyle w:val="KeywordTok"/>
+        </w:rPr>
+        <w:t xml:space="preserve">c</w:t>
+      </w:r>
+      <w:r>
+        <w:rPr>
+          <w:rStyle w:val="NormalTok"/>
+        </w:rPr>
+        <w:t xml:space="preserve">(</w:t>
+      </w:r>
+      <w:r>
+        <w:rPr>
+          <w:rStyle w:val="KeywordTok"/>
+        </w:rPr>
+        <w:t xml:space="preserve">round</w:t>
+      </w:r>
+      <w:r>
+        <w:rPr>
+          <w:rStyle w:val="NormalTok"/>
+        </w:rPr>
+        <w:t xml:space="preserve">(accuracy1, </w:t>
+      </w:r>
+      <w:r>
+        <w:rPr>
+          <w:rStyle w:val="DataTypeTok"/>
+        </w:rPr>
+        <w:t xml:space="preserve">digits =</w:t>
+      </w:r>
+      <w:r>
+        <w:rPr>
+          <w:rStyle w:val="NormalTok"/>
         </w:rPr>
         <w:t xml:space="preserve"> </w:t>
       </w:r>
@@ -2621,19 +3163,46 @@
         <w:rPr>
           <w:rStyle w:val="DecValTok"/>
         </w:rPr>
-        <w:t xml:space="preserve">10</w:t>
-      </w:r>
-      <w:r>
-        <w:rPr>
-          <w:rStyle w:val="OperatorTok"/>
-        </w:rPr>
-        <w:t xml:space="preserve">^</w:t>
+        <w:t xml:space="preserve">3</w:t>
+      </w:r>
+      <w:r>
+        <w:rPr>
+          <w:rStyle w:val="NormalTok"/>
+        </w:rPr>
+        <w:t xml:space="preserve">)), </w:t>
+      </w:r>
+      <w:r>
+        <w:br w:type="textWrapping"/>
+      </w:r>
+      <w:r>
+        <w:rPr>
+          <w:rStyle w:val="NormalTok"/>
+        </w:rPr>
+        <w:t xml:space="preserve">    </w:t>
+      </w:r>
+      <w:r>
+        <w:rPr>
+          <w:rStyle w:val="StringTok"/>
+        </w:rPr>
+        <w:t xml:space="preserve">"Model 2"</w:t>
+      </w:r>
+      <w:r>
+        <w:rPr>
+          <w:rStyle w:val="NormalTok"/>
+        </w:rPr>
+        <w:t xml:space="preserve"> =</w:t>
+      </w:r>
+      <w:r>
+        <w:rPr>
+          <w:rStyle w:val="StringTok"/>
+        </w:rPr>
+        <w:t xml:space="preserve"> </w:t>
       </w:r>
       <w:r>
         <w:rPr>
           <w:rStyle w:val="KeywordTok"/>
         </w:rPr>
-        <w:t xml:space="preserve">seq</w:t>
+        <w:t xml:space="preserve">c</w:t>
       </w:r>
       <w:r>
         <w:rPr>
@@ -2643,9 +3212,27 @@
       </w:r>
       <w:r>
         <w:rPr>
-          <w:rStyle w:val="OperatorTok"/>
-        </w:rPr>
-        <w:t xml:space="preserve">-</w:t>
+          <w:rStyle w:val="KeywordTok"/>
+        </w:rPr>
+        <w:t xml:space="preserve">round</w:t>
+      </w:r>
+      <w:r>
+        <w:rPr>
+          <w:rStyle w:val="NormalTok"/>
+        </w:rPr>
+        <w:t xml:space="preserve">(accuracy2, </w:t>
+      </w:r>
+      <w:r>
+        <w:rPr>
+          <w:rStyle w:val="DataTypeTok"/>
+        </w:rPr>
+        <w:t xml:space="preserve">digits =</w:t>
+      </w:r>
+      <w:r>
+        <w:rPr>
+          <w:rStyle w:val="NormalTok"/>
+        </w:rPr>
+        <w:t xml:space="preserve"> </w:t>
       </w:r>
       <w:r>
         <w:rPr>
@@ -2657,7 +3244,70 @@
         <w:rPr>
           <w:rStyle w:val="NormalTok"/>
         </w:rPr>
-        <w:t xml:space="preserve">,</w:t>
+        <w:t xml:space="preserve">)), </w:t>
+      </w:r>
+      <w:r>
+        <w:br w:type="textWrapping"/>
+      </w:r>
+      <w:r>
+        <w:rPr>
+          <w:rStyle w:val="NormalTok"/>
+        </w:rPr>
+        <w:t xml:space="preserve">    </w:t>
+      </w:r>
+      <w:r>
+        <w:rPr>
+          <w:rStyle w:val="StringTok"/>
+        </w:rPr>
+        <w:t xml:space="preserve">"Model 3"</w:t>
+      </w:r>
+      <w:r>
+        <w:rPr>
+          <w:rStyle w:val="NormalTok"/>
+        </w:rPr>
+        <w:t xml:space="preserve"> =</w:t>
+      </w:r>
+      <w:r>
+        <w:rPr>
+          <w:rStyle w:val="StringTok"/>
+        </w:rPr>
+        <w:t xml:space="preserve"> </w:t>
+      </w:r>
+      <w:r>
+        <w:rPr>
+          <w:rStyle w:val="KeywordTok"/>
+        </w:rPr>
+        <w:t xml:space="preserve">c</w:t>
+      </w:r>
+      <w:r>
+        <w:rPr>
+          <w:rStyle w:val="NormalTok"/>
+        </w:rPr>
+        <w:t xml:space="preserve">(</w:t>
+      </w:r>
+      <w:r>
+        <w:rPr>
+          <w:rStyle w:val="KeywordTok"/>
+        </w:rPr>
+        <w:t xml:space="preserve">round</w:t>
+      </w:r>
+      <w:r>
+        <w:rPr>
+          <w:rStyle w:val="NormalTok"/>
+        </w:rPr>
+        <w:t xml:space="preserve">(accuracy3, </w:t>
+      </w:r>
+      <w:r>
+        <w:rPr>
+          <w:rStyle w:val="DataTypeTok"/>
+        </w:rPr>
+        <w:t xml:space="preserve">digits =</w:t>
+      </w:r>
+      <w:r>
+        <w:rPr>
+          <w:rStyle w:val="NormalTok"/>
+        </w:rPr>
+        <w:t xml:space="preserve"> </w:t>
       </w:r>
       <w:r>
         <w:rPr>
@@ -2669,1290 +3319,16 @@
         <w:rPr>
           <w:rStyle w:val="NormalTok"/>
         </w:rPr>
-        <w:t xml:space="preserve">, </w:t>
-      </w:r>
-      <w:r>
-        <w:rPr>
-          <w:rStyle w:val="DataTypeTok"/>
-        </w:rPr>
-        <w:t xml:space="preserve">length =</w:t>
-      </w:r>
-      <w:r>
-        <w:rPr>
-          <w:rStyle w:val="NormalTok"/>
-        </w:rPr>
-        <w:t xml:space="preserve"> </w:t>
-      </w:r>
-      <w:r>
-        <w:rPr>
-          <w:rStyle w:val="DecValTok"/>
-        </w:rPr>
-        <w:t xml:space="preserve">100</w:t>
-      </w:r>
-      <w:r>
-        <w:rPr>
-          <w:rStyle w:val="NormalTok"/>
-        </w:rPr>
-        <w:t xml:space="preserve">)</w:t>
-      </w:r>
-      <w:r>
-        <w:br w:type="textWrapping"/>
-      </w:r>
-      <w:r>
-        <w:br w:type="textWrapping"/>
-      </w:r>
-      <w:r>
-        <w:rPr>
-          <w:rStyle w:val="NormalTok"/>
-        </w:rPr>
-        <w:t xml:space="preserve">model3 =</w:t>
-      </w:r>
-      <w:r>
-        <w:rPr>
-          <w:rStyle w:val="StringTok"/>
-        </w:rPr>
-        <w:t xml:space="preserve"> </w:t>
-      </w:r>
-      <w:r>
-        <w:rPr>
-          <w:rStyle w:val="KeywordTok"/>
-        </w:rPr>
-        <w:t xml:space="preserve">train</w:t>
-      </w:r>
-      <w:r>
-        <w:rPr>
-          <w:rStyle w:val="NormalTok"/>
-        </w:rPr>
-        <w:t xml:space="preserve">(</w:t>
-      </w:r>
-      <w:r>
-        <w:br w:type="textWrapping"/>
-      </w:r>
-      <w:r>
-        <w:rPr>
-          <w:rStyle w:val="NormalTok"/>
-        </w:rPr>
-        <w:t xml:space="preserve">    alc_outcome </w:t>
-      </w:r>
-      <w:r>
-        <w:rPr>
-          <w:rStyle w:val="OperatorTok"/>
-        </w:rPr>
-        <w:t xml:space="preserve">~</w:t>
-      </w:r>
-      <w:r>
-        <w:rPr>
-          <w:rStyle w:val="NormalTok"/>
-        </w:rPr>
-        <w:t xml:space="preserve">., </w:t>
-      </w:r>
-      <w:r>
-        <w:br w:type="textWrapping"/>
-      </w:r>
-      <w:r>
-        <w:rPr>
-          <w:rStyle w:val="NormalTok"/>
-        </w:rPr>
-        <w:t xml:space="preserve">    </w:t>
-      </w:r>
-      <w:r>
-        <w:rPr>
-          <w:rStyle w:val="DataTypeTok"/>
-        </w:rPr>
-        <w:t xml:space="preserve">data =</w:t>
-      </w:r>
-      <w:r>
-        <w:rPr>
-          <w:rStyle w:val="NormalTok"/>
-        </w:rPr>
-        <w:t xml:space="preserve"> train_alc,</w:t>
-      </w:r>
-      <w:r>
-        <w:br w:type="textWrapping"/>
-      </w:r>
-      <w:r>
-        <w:rPr>
-          <w:rStyle w:val="NormalTok"/>
-        </w:rPr>
-        <w:t xml:space="preserve">    </w:t>
-      </w:r>
-      <w:r>
-        <w:rPr>
-          <w:rStyle w:val="DataTypeTok"/>
-        </w:rPr>
-        <w:t xml:space="preserve">method =</w:t>
-      </w:r>
-      <w:r>
-        <w:rPr>
-          <w:rStyle w:val="NormalTok"/>
-        </w:rPr>
-        <w:t xml:space="preserve"> </w:t>
-      </w:r>
-      <w:r>
-        <w:rPr>
-          <w:rStyle w:val="StringTok"/>
-        </w:rPr>
-        <w:t xml:space="preserve">"glmnet"</w:t>
-      </w:r>
-      <w:r>
-        <w:rPr>
-          <w:rStyle w:val="NormalTok"/>
-        </w:rPr>
-        <w:t xml:space="preserve">,</w:t>
-      </w:r>
-      <w:r>
-        <w:br w:type="textWrapping"/>
-      </w:r>
-      <w:r>
-        <w:rPr>
-          <w:rStyle w:val="NormalTok"/>
-        </w:rPr>
-        <w:t xml:space="preserve">    </w:t>
-      </w:r>
-      <w:r>
-        <w:rPr>
-          <w:rStyle w:val="DataTypeTok"/>
-        </w:rPr>
-        <w:t xml:space="preserve">family =</w:t>
-      </w:r>
-      <w:r>
-        <w:rPr>
-          <w:rStyle w:val="NormalTok"/>
-        </w:rPr>
-        <w:t xml:space="preserve"> </w:t>
-      </w:r>
-      <w:r>
-        <w:rPr>
-          <w:rStyle w:val="StringTok"/>
-        </w:rPr>
-        <w:t xml:space="preserve">"binomial"</w:t>
-      </w:r>
-      <w:r>
-        <w:rPr>
-          <w:rStyle w:val="NormalTok"/>
-        </w:rPr>
-        <w:t xml:space="preserve">,</w:t>
-      </w:r>
-      <w:r>
-        <w:br w:type="textWrapping"/>
-      </w:r>
-      <w:r>
-        <w:rPr>
-          <w:rStyle w:val="NormalTok"/>
-        </w:rPr>
-        <w:t xml:space="preserve">    </w:t>
-      </w:r>
-      <w:r>
-        <w:rPr>
-          <w:rStyle w:val="DataTypeTok"/>
-        </w:rPr>
-        <w:t xml:space="preserve">trControl =</w:t>
-      </w:r>
-      <w:r>
-        <w:rPr>
-          <w:rStyle w:val="NormalTok"/>
-        </w:rPr>
-        <w:t xml:space="preserve"> </w:t>
-      </w:r>
-      <w:r>
-        <w:rPr>
-          <w:rStyle w:val="KeywordTok"/>
-        </w:rPr>
-        <w:t xml:space="preserve">trainControl</w:t>
-      </w:r>
-      <w:r>
-        <w:rPr>
-          <w:rStyle w:val="NormalTok"/>
-        </w:rPr>
-        <w:t xml:space="preserve">(</w:t>
-      </w:r>
-      <w:r>
-        <w:rPr>
-          <w:rStyle w:val="StringTok"/>
-        </w:rPr>
-        <w:t xml:space="preserve">"cv"</w:t>
-      </w:r>
-      <w:r>
-        <w:rPr>
-          <w:rStyle w:val="NormalTok"/>
-        </w:rPr>
-        <w:t xml:space="preserve">, </w:t>
-      </w:r>
-      <w:r>
-        <w:rPr>
-          <w:rStyle w:val="DataTypeTok"/>
-        </w:rPr>
-        <w:t xml:space="preserve">number =</w:t>
-      </w:r>
-      <w:r>
-        <w:rPr>
-          <w:rStyle w:val="NormalTok"/>
-        </w:rPr>
-        <w:t xml:space="preserve"> </w:t>
-      </w:r>
-      <w:r>
-        <w:rPr>
-          <w:rStyle w:val="DecValTok"/>
-        </w:rPr>
-        <w:t xml:space="preserve">10</w:t>
-      </w:r>
-      <w:r>
-        <w:rPr>
-          <w:rStyle w:val="NormalTok"/>
-        </w:rPr>
-        <w:t xml:space="preserve">), </w:t>
-      </w:r>
-      <w:r>
-        <w:br w:type="textWrapping"/>
-      </w:r>
-      <w:r>
-        <w:rPr>
-          <w:rStyle w:val="NormalTok"/>
-        </w:rPr>
-        <w:t xml:space="preserve">    </w:t>
-      </w:r>
-      <w:r>
-        <w:rPr>
-          <w:rStyle w:val="DataTypeTok"/>
-        </w:rPr>
-        <w:t xml:space="preserve">tuneGrid =</w:t>
-      </w:r>
-      <w:r>
-        <w:rPr>
-          <w:rStyle w:val="NormalTok"/>
-        </w:rPr>
-        <w:t xml:space="preserve"> </w:t>
-      </w:r>
-      <w:r>
-        <w:rPr>
-          <w:rStyle w:val="KeywordTok"/>
-        </w:rPr>
-        <w:t xml:space="preserve">expand.grid</w:t>
-      </w:r>
-      <w:r>
-        <w:rPr>
-          <w:rStyle w:val="NormalTok"/>
-        </w:rPr>
-        <w:t xml:space="preserve">(</w:t>
-      </w:r>
-      <w:r>
-        <w:rPr>
-          <w:rStyle w:val="DataTypeTok"/>
-        </w:rPr>
-        <w:t xml:space="preserve">alpha =</w:t>
-      </w:r>
-      <w:r>
-        <w:rPr>
-          <w:rStyle w:val="NormalTok"/>
-        </w:rPr>
-        <w:t xml:space="preserve"> </w:t>
-      </w:r>
-      <w:r>
-        <w:rPr>
-          <w:rStyle w:val="DecValTok"/>
-        </w:rPr>
-        <w:t xml:space="preserve">1</w:t>
-      </w:r>
-      <w:r>
-        <w:rPr>
-          <w:rStyle w:val="NormalTok"/>
-        </w:rPr>
-        <w:t xml:space="preserve">, </w:t>
-      </w:r>
-      <w:r>
-        <w:rPr>
-          <w:rStyle w:val="DataTypeTok"/>
-        </w:rPr>
-        <w:t xml:space="preserve">lambda =</w:t>
-      </w:r>
-      <w:r>
-        <w:rPr>
-          <w:rStyle w:val="NormalTok"/>
-        </w:rPr>
-        <w:t xml:space="preserve"> lambda))</w:t>
-      </w:r>
-      <w:r>
-        <w:br w:type="textWrapping"/>
-      </w:r>
-      <w:r>
-        <w:br w:type="textWrapping"/>
-      </w:r>
-      <w:r>
-        <w:rPr>
-          <w:rStyle w:val="CommentTok"/>
-        </w:rPr>
-        <w:t xml:space="preserve"># Test performance</w:t>
-      </w:r>
-      <w:r>
-        <w:br w:type="textWrapping"/>
-      </w:r>
-      <w:r>
-        <w:rPr>
-          <w:rStyle w:val="NormalTok"/>
-        </w:rPr>
-        <w:t xml:space="preserve">results3 =</w:t>
-      </w:r>
-      <w:r>
-        <w:rPr>
-          <w:rStyle w:val="StringTok"/>
-        </w:rPr>
-        <w:t xml:space="preserve"> </w:t>
-      </w:r>
-      <w:r>
-        <w:rPr>
-          <w:rStyle w:val="KeywordTok"/>
-        </w:rPr>
-        <w:t xml:space="preserve">predict</w:t>
-      </w:r>
-      <w:r>
-        <w:rPr>
-          <w:rStyle w:val="NormalTok"/>
-        </w:rPr>
-        <w:t xml:space="preserve">(model3, </w:t>
-      </w:r>
-      <w:r>
-        <w:br w:type="textWrapping"/>
-      </w:r>
-      <w:r>
-        <w:rPr>
-          <w:rStyle w:val="NormalTok"/>
-        </w:rPr>
-        <w:t xml:space="preserve">                   test_alc, </w:t>
-      </w:r>
-      <w:r>
-        <w:br w:type="textWrapping"/>
-      </w:r>
-      <w:r>
-        <w:rPr>
-          <w:rStyle w:val="NormalTok"/>
-        </w:rPr>
-        <w:t xml:space="preserve">                   </w:t>
-      </w:r>
-      <w:r>
-        <w:rPr>
-          <w:rStyle w:val="DataTypeTok"/>
-        </w:rPr>
-        <w:t xml:space="preserve">type =</w:t>
-      </w:r>
-      <w:r>
-        <w:rPr>
-          <w:rStyle w:val="NormalTok"/>
-        </w:rPr>
-        <w:t xml:space="preserve"> </w:t>
-      </w:r>
-      <w:r>
-        <w:rPr>
-          <w:rStyle w:val="StringTok"/>
-        </w:rPr>
-        <w:t xml:space="preserve">'prob'</w:t>
-      </w:r>
-      <w:r>
-        <w:rPr>
-          <w:rStyle w:val="NormalTok"/>
-        </w:rPr>
-        <w:t xml:space="preserve">)</w:t>
-      </w:r>
-      <w:r>
-        <w:br w:type="textWrapping"/>
-      </w:r>
-      <w:r>
-        <w:br w:type="textWrapping"/>
-      </w:r>
-      <w:r>
-        <w:rPr>
-          <w:rStyle w:val="NormalTok"/>
-        </w:rPr>
-        <w:t xml:space="preserve">results_prob3 =</w:t>
-      </w:r>
-      <w:r>
-        <w:rPr>
-          <w:rStyle w:val="StringTok"/>
-        </w:rPr>
-        <w:t xml:space="preserve"> </w:t>
-      </w:r>
-      <w:r>
-        <w:rPr>
-          <w:rStyle w:val="KeywordTok"/>
-        </w:rPr>
-        <w:t xml:space="preserve">ifelse</w:t>
-      </w:r>
-      <w:r>
-        <w:rPr>
-          <w:rStyle w:val="NormalTok"/>
-        </w:rPr>
-        <w:t xml:space="preserve">(results3 </w:t>
-      </w:r>
-      <w:r>
-        <w:rPr>
-          <w:rStyle w:val="OperatorTok"/>
-        </w:rPr>
-        <w:t xml:space="preserve">&gt;</w:t>
-      </w:r>
-      <w:r>
-        <w:rPr>
-          <w:rStyle w:val="StringTok"/>
-        </w:rPr>
-        <w:t xml:space="preserve"> </w:t>
-      </w:r>
-      <w:r>
-        <w:rPr>
-          <w:rStyle w:val="FloatTok"/>
-        </w:rPr>
-        <w:t xml:space="preserve">0.5</w:t>
-      </w:r>
-      <w:r>
-        <w:rPr>
-          <w:rStyle w:val="NormalTok"/>
-        </w:rPr>
-        <w:t xml:space="preserve">,</w:t>
-      </w:r>
-      <w:r>
-        <w:rPr>
-          <w:rStyle w:val="DecValTok"/>
-        </w:rPr>
-        <w:t xml:space="preserve">1</w:t>
-      </w:r>
-      <w:r>
-        <w:rPr>
-          <w:rStyle w:val="NormalTok"/>
-        </w:rPr>
-        <w:t xml:space="preserve">,</w:t>
-      </w:r>
-      <w:r>
-        <w:rPr>
-          <w:rStyle w:val="DecValTok"/>
-        </w:rPr>
-        <w:t xml:space="preserve">0</w:t>
-      </w:r>
-      <w:r>
-        <w:rPr>
-          <w:rStyle w:val="NormalTok"/>
-        </w:rPr>
-        <w:t xml:space="preserve">)</w:t>
-      </w:r>
-      <w:r>
-        <w:br w:type="textWrapping"/>
-      </w:r>
-      <w:r>
-        <w:br w:type="textWrapping"/>
-      </w:r>
-      <w:r>
-        <w:rPr>
-          <w:rStyle w:val="NormalTok"/>
-        </w:rPr>
-        <w:t xml:space="preserve">outcome3 =</w:t>
-      </w:r>
-      <w:r>
-        <w:rPr>
-          <w:rStyle w:val="StringTok"/>
-        </w:rPr>
-        <w:t xml:space="preserve"> </w:t>
-      </w:r>
-      <w:r>
-        <w:rPr>
-          <w:rStyle w:val="NormalTok"/>
-        </w:rPr>
-        <w:t xml:space="preserve">(</w:t>
-      </w:r>
-      <w:r>
-        <w:rPr>
-          <w:rStyle w:val="KeywordTok"/>
-        </w:rPr>
-        <w:t xml:space="preserve">as.numeric</w:t>
-      </w:r>
-      <w:r>
-        <w:rPr>
-          <w:rStyle w:val="NormalTok"/>
-        </w:rPr>
-        <w:t xml:space="preserve">(test_alc</w:t>
-      </w:r>
-      <w:r>
-        <w:rPr>
-          <w:rStyle w:val="OperatorTok"/>
-        </w:rPr>
-        <w:t xml:space="preserve">$</w:t>
-      </w:r>
-      <w:r>
-        <w:rPr>
-          <w:rStyle w:val="NormalTok"/>
-        </w:rPr>
-        <w:t xml:space="preserve">alc_outcome) </w:t>
-      </w:r>
-      <w:r>
-        <w:rPr>
-          <w:rStyle w:val="OperatorTok"/>
-        </w:rPr>
-        <w:t xml:space="preserve">-</w:t>
-      </w:r>
-      <w:r>
-        <w:rPr>
-          <w:rStyle w:val="StringTok"/>
-        </w:rPr>
-        <w:t xml:space="preserve"> </w:t>
-      </w:r>
-      <w:r>
-        <w:rPr>
-          <w:rStyle w:val="DecValTok"/>
-        </w:rPr>
-        <w:t xml:space="preserve">1</w:t>
-      </w:r>
-      <w:r>
-        <w:rPr>
-          <w:rStyle w:val="NormalTok"/>
-        </w:rPr>
-        <w:t xml:space="preserve">)</w:t>
-      </w:r>
-      <w:r>
-        <w:br w:type="textWrapping"/>
-      </w:r>
-      <w:r>
-        <w:br w:type="textWrapping"/>
-      </w:r>
-      <w:r>
-        <w:rPr>
-          <w:rStyle w:val="NormalTok"/>
-        </w:rPr>
-        <w:t xml:space="preserve">testProbs3 =</w:t>
-      </w:r>
-      <w:r>
-        <w:rPr>
-          <w:rStyle w:val="StringTok"/>
-        </w:rPr>
-        <w:t xml:space="preserve"> </w:t>
-      </w:r>
-      <w:r>
-        <w:rPr>
-          <w:rStyle w:val="KeywordTok"/>
-        </w:rPr>
-        <w:t xml:space="preserve">data.frame</w:t>
-      </w:r>
-      <w:r>
-        <w:rPr>
-          <w:rStyle w:val="NormalTok"/>
-        </w:rPr>
-        <w:t xml:space="preserve">(</w:t>
-      </w:r>
-      <w:r>
-        <w:rPr>
-          <w:rStyle w:val="DataTypeTok"/>
-        </w:rPr>
-        <w:t xml:space="preserve">obs =</w:t>
-      </w:r>
-      <w:r>
-        <w:rPr>
-          <w:rStyle w:val="NormalTok"/>
-        </w:rPr>
-        <w:t xml:space="preserve"> test_alc</w:t>
-      </w:r>
-      <w:r>
-        <w:rPr>
-          <w:rStyle w:val="OperatorTok"/>
-        </w:rPr>
-        <w:t xml:space="preserve">$</w:t>
-      </w:r>
-      <w:r>
-        <w:rPr>
-          <w:rStyle w:val="NormalTok"/>
-        </w:rPr>
-        <w:t xml:space="preserve">alc_outcome,</w:t>
-      </w:r>
-      <w:r>
-        <w:br w:type="textWrapping"/>
-      </w:r>
-      <w:r>
-        <w:rPr>
-          <w:rStyle w:val="NormalTok"/>
-        </w:rPr>
-        <w:t xml:space="preserve">                        </w:t>
-      </w:r>
-      <w:r>
-        <w:rPr>
-          <w:rStyle w:val="DataTypeTok"/>
-        </w:rPr>
-        <w:t xml:space="preserve">pred.logit =</w:t>
-      </w:r>
-      <w:r>
-        <w:rPr>
-          <w:rStyle w:val="NormalTok"/>
-        </w:rPr>
-        <w:t xml:space="preserve"> results_prob3)</w:t>
-      </w:r>
-      <w:r>
-        <w:br w:type="textWrapping"/>
-      </w:r>
-      <w:r>
-        <w:br w:type="textWrapping"/>
-      </w:r>
-      <w:r>
-        <w:rPr>
-          <w:rStyle w:val="NormalTok"/>
-        </w:rPr>
-        <w:t xml:space="preserve">missclass3 =</w:t>
-      </w:r>
-      <w:r>
-        <w:rPr>
-          <w:rStyle w:val="StringTok"/>
-        </w:rPr>
-        <w:t xml:space="preserve"> </w:t>
-      </w:r>
-      <w:r>
-        <w:rPr>
-          <w:rStyle w:val="KeywordTok"/>
-        </w:rPr>
-        <w:t xml:space="preserve">mean</w:t>
-      </w:r>
-      <w:r>
-        <w:rPr>
-          <w:rStyle w:val="NormalTok"/>
-        </w:rPr>
-        <w:t xml:space="preserve">(</w:t>
-      </w:r>
-      <w:r>
-        <w:br w:type="textWrapping"/>
-      </w:r>
-      <w:r>
-        <w:rPr>
-          <w:rStyle w:val="NormalTok"/>
-        </w:rPr>
-        <w:t xml:space="preserve">  results_prob3 </w:t>
-      </w:r>
-      <w:r>
-        <w:rPr>
-          <w:rStyle w:val="OperatorTok"/>
-        </w:rPr>
-        <w:t xml:space="preserve">!=</w:t>
-      </w:r>
-      <w:r>
-        <w:rPr>
-          <w:rStyle w:val="StringTok"/>
-        </w:rPr>
-        <w:t xml:space="preserve"> </w:t>
-      </w:r>
-      <w:r>
-        <w:rPr>
-          <w:rStyle w:val="NormalTok"/>
-        </w:rPr>
-        <w:t xml:space="preserve">outcome3, </w:t>
-      </w:r>
-      <w:r>
-        <w:br w:type="textWrapping"/>
-      </w:r>
-      <w:r>
-        <w:rPr>
-          <w:rStyle w:val="NormalTok"/>
-        </w:rPr>
-        <w:t xml:space="preserve">  </w:t>
-      </w:r>
-      <w:r>
-        <w:rPr>
-          <w:rStyle w:val="DataTypeTok"/>
-        </w:rPr>
-        <w:t xml:space="preserve">na.rm =</w:t>
-      </w:r>
-      <w:r>
-        <w:rPr>
-          <w:rStyle w:val="NormalTok"/>
-        </w:rPr>
-        <w:t xml:space="preserve"> T)</w:t>
-      </w:r>
-      <w:r>
-        <w:br w:type="textWrapping"/>
-      </w:r>
-      <w:r>
-        <w:br w:type="textWrapping"/>
-      </w:r>
-      <w:r>
-        <w:rPr>
-          <w:rStyle w:val="KeywordTok"/>
-        </w:rPr>
-        <w:t xml:space="preserve">print</w:t>
-      </w:r>
-      <w:r>
-        <w:rPr>
-          <w:rStyle w:val="NormalTok"/>
-        </w:rPr>
-        <w:t xml:space="preserve">(</w:t>
-      </w:r>
-      <w:r>
-        <w:rPr>
-          <w:rStyle w:val="KeywordTok"/>
-        </w:rPr>
-        <w:t xml:space="preserve">paste</w:t>
-      </w:r>
-      <w:r>
-        <w:rPr>
-          <w:rStyle w:val="NormalTok"/>
-        </w:rPr>
-        <w:t xml:space="preserve">(</w:t>
-      </w:r>
-      <w:r>
-        <w:rPr>
-          <w:rStyle w:val="StringTok"/>
-        </w:rPr>
-        <w:t xml:space="preserve">'Accuracy Model 3'</w:t>
-      </w:r>
-      <w:r>
-        <w:rPr>
-          <w:rStyle w:val="NormalTok"/>
-        </w:rPr>
-        <w:t xml:space="preserve">,</w:t>
-      </w:r>
-      <w:r>
-        <w:rPr>
-          <w:rStyle w:val="DecValTok"/>
-        </w:rPr>
-        <w:t xml:space="preserve">1</w:t>
-      </w:r>
-      <w:r>
-        <w:rPr>
-          <w:rStyle w:val="NormalTok"/>
-        </w:rPr>
-        <w:t xml:space="preserve"> </w:t>
-      </w:r>
-      <w:r>
-        <w:rPr>
-          <w:rStyle w:val="OperatorTok"/>
-        </w:rPr>
-        <w:t xml:space="preserve">-</w:t>
-      </w:r>
-      <w:r>
-        <w:rPr>
-          <w:rStyle w:val="StringTok"/>
-        </w:rPr>
-        <w:t xml:space="preserve"> </w:t>
-      </w:r>
-      <w:r>
-        <w:rPr>
-          <w:rStyle w:val="NormalTok"/>
-        </w:rPr>
-        <w:t xml:space="preserve">missclass3))</w:t>
-      </w:r>
-    </w:p>
-    <w:p>
-      <w:pPr>
-        <w:pStyle w:val="SourceCode"/>
-      </w:pPr>
-      <w:r>
-        <w:rPr>
-          <w:rStyle w:val="VerbatimChar"/>
-        </w:rPr>
-        <w:t xml:space="preserve">## [1] "Accuracy Model 3 0.5"</w:t>
-      </w:r>
-    </w:p>
-    <w:p>
-      <w:pPr>
-        <w:pStyle w:val="SourceCode"/>
-      </w:pPr>
-      <w:r>
-        <w:rPr>
-          <w:rStyle w:val="NormalTok"/>
-        </w:rPr>
-        <w:t xml:space="preserve">calPlotData3 =</w:t>
-      </w:r>
-      <w:r>
-        <w:rPr>
-          <w:rStyle w:val="StringTok"/>
-        </w:rPr>
-        <w:t xml:space="preserve"> </w:t>
-      </w:r>
-      <w:r>
-        <w:rPr>
-          <w:rStyle w:val="KeywordTok"/>
-        </w:rPr>
-        <w:t xml:space="preserve">calibration</w:t>
-      </w:r>
-      <w:r>
-        <w:rPr>
-          <w:rStyle w:val="NormalTok"/>
-        </w:rPr>
-        <w:t xml:space="preserve">(</w:t>
-      </w:r>
-      <w:r>
-        <w:br w:type="textWrapping"/>
-      </w:r>
-      <w:r>
-        <w:rPr>
-          <w:rStyle w:val="NormalTok"/>
-        </w:rPr>
-        <w:t xml:space="preserve">  obs </w:t>
-      </w:r>
-      <w:r>
-        <w:rPr>
-          <w:rStyle w:val="OperatorTok"/>
-        </w:rPr>
-        <w:t xml:space="preserve">~</w:t>
-      </w:r>
-      <w:r>
-        <w:rPr>
-          <w:rStyle w:val="StringTok"/>
-        </w:rPr>
-        <w:t xml:space="preserve"> </w:t>
-      </w:r>
-      <w:r>
-        <w:rPr>
-          <w:rStyle w:val="NormalTok"/>
-        </w:rPr>
-        <w:t xml:space="preserve">pred.logit</w:t>
-      </w:r>
-      <w:r>
-        <w:rPr>
-          <w:rStyle w:val="FloatTok"/>
-        </w:rPr>
-        <w:t xml:space="preserve">.1</w:t>
-      </w:r>
-      <w:r>
-        <w:rPr>
-          <w:rStyle w:val="NormalTok"/>
-        </w:rPr>
-        <w:t xml:space="preserve">, </w:t>
-      </w:r>
-      <w:r>
-        <w:br w:type="textWrapping"/>
-      </w:r>
-      <w:r>
-        <w:rPr>
-          <w:rStyle w:val="NormalTok"/>
-        </w:rPr>
-        <w:t xml:space="preserve">  </w:t>
-      </w:r>
-      <w:r>
-        <w:rPr>
-          <w:rStyle w:val="DataTypeTok"/>
-        </w:rPr>
-        <w:t xml:space="preserve">data =</w:t>
-      </w:r>
-      <w:r>
-        <w:rPr>
-          <w:rStyle w:val="NormalTok"/>
-        </w:rPr>
-        <w:t xml:space="preserve"> testProbs3, </w:t>
-      </w:r>
-      <w:r>
-        <w:br w:type="textWrapping"/>
-      </w:r>
-      <w:r>
-        <w:rPr>
-          <w:rStyle w:val="NormalTok"/>
-        </w:rPr>
-        <w:t xml:space="preserve">  </w:t>
-      </w:r>
-      <w:r>
-        <w:rPr>
-          <w:rStyle w:val="DataTypeTok"/>
-        </w:rPr>
-        <w:t xml:space="preserve">cuts =</w:t>
-      </w:r>
-      <w:r>
-        <w:rPr>
-          <w:rStyle w:val="NormalTok"/>
-        </w:rPr>
-        <w:t xml:space="preserve"> </w:t>
-      </w:r>
-      <w:r>
-        <w:rPr>
-          <w:rStyle w:val="DecValTok"/>
-        </w:rPr>
-        <w:t xml:space="preserve">5</w:t>
-      </w:r>
-      <w:r>
-        <w:rPr>
-          <w:rStyle w:val="NormalTok"/>
-        </w:rPr>
-        <w:t xml:space="preserve">)</w:t>
-      </w:r>
-      <w:r>
-        <w:br w:type="textWrapping"/>
-      </w:r>
-      <w:r>
-        <w:br w:type="textWrapping"/>
-      </w:r>
-      <w:r>
-        <w:rPr>
-          <w:rStyle w:val="KeywordTok"/>
-        </w:rPr>
-        <w:t xml:space="preserve">xyplot</w:t>
-      </w:r>
-      <w:r>
-        <w:rPr>
-          <w:rStyle w:val="NormalTok"/>
-        </w:rPr>
-        <w:t xml:space="preserve">(calPlotData3, </w:t>
-      </w:r>
-      <w:r>
-        <w:br w:type="textWrapping"/>
-      </w:r>
-      <w:r>
-        <w:rPr>
-          <w:rStyle w:val="NormalTok"/>
-        </w:rPr>
-        <w:t xml:space="preserve">       </w:t>
-      </w:r>
-      <w:r>
-        <w:rPr>
-          <w:rStyle w:val="DataTypeTok"/>
-        </w:rPr>
-        <w:t xml:space="preserve">auto.key =</w:t>
-      </w:r>
-      <w:r>
-        <w:rPr>
-          <w:rStyle w:val="NormalTok"/>
-        </w:rPr>
-        <w:t xml:space="preserve"> </w:t>
-      </w:r>
-      <w:r>
-        <w:rPr>
-          <w:rStyle w:val="KeywordTok"/>
-        </w:rPr>
-        <w:t xml:space="preserve">list</w:t>
-      </w:r>
-      <w:r>
-        <w:rPr>
-          <w:rStyle w:val="NormalTok"/>
-        </w:rPr>
-        <w:t xml:space="preserve">(</w:t>
-      </w:r>
-      <w:r>
-        <w:rPr>
-          <w:rStyle w:val="DataTypeTok"/>
-        </w:rPr>
-        <w:t xml:space="preserve">columns =</w:t>
-      </w:r>
-      <w:r>
-        <w:rPr>
-          <w:rStyle w:val="NormalTok"/>
-        </w:rPr>
-        <w:t xml:space="preserve"> </w:t>
-      </w:r>
-      <w:r>
-        <w:rPr>
-          <w:rStyle w:val="DecValTok"/>
-        </w:rPr>
-        <w:t xml:space="preserve">2</w:t>
-      </w:r>
-      <w:r>
-        <w:rPr>
-          <w:rStyle w:val="NormalTok"/>
-        </w:rPr>
         <w:t xml:space="preserve">))</w:t>
       </w:r>
-    </w:p>
-    <w:p>
-      <w:pPr>
-        <w:pStyle w:val="FirstParagraph"/>
-      </w:pPr>
-      <w:r>
-        <w:drawing>
-          <wp:inline>
-            <wp:extent cx="5334000" cy="4267200"/>
-            <wp:effectExtent b="0" l="0" r="0" t="0"/>
-            <wp:docPr descr="" title="" id="1" name="Picture"/>
-            <a:graphic>
-              <a:graphicData uri="http://schemas.openxmlformats.org/drawingml/2006/picture">
-                <pic:pic>
-                  <pic:nvPicPr>
-                    <pic:cNvPr descr="HW5_files/figure-docx/unnamed-chunk-3-1.png" id="0" name="Picture"/>
-                    <pic:cNvPicPr>
-                      <a:picLocks noChangeArrowheads="1" noChangeAspect="1"/>
-                    </pic:cNvPicPr>
-                  </pic:nvPicPr>
-                  <pic:blipFill>
-                    <a:blip r:embed="rId27"/>
-                    <a:stretch>
-                      <a:fillRect/>
-                    </a:stretch>
-                  </pic:blipFill>
-                  <pic:spPr bwMode="auto">
-                    <a:xfrm>
-                      <a:off x="0" y="0"/>
-                      <a:ext cx="5334000" cy="4267200"/>
-                    </a:xfrm>
-                    <a:prstGeom prst="rect">
-                      <a:avLst/>
-                    </a:prstGeom>
-                    <a:noFill/>
-                    <a:ln w="9525">
-                      <a:noFill/>
-                      <a:headEnd/>
-                      <a:tailEnd/>
-                    </a:ln>
-                  </pic:spPr>
-                </pic:pic>
-              </a:graphicData>
-            </a:graphic>
-          </wp:inline>
-        </w:drawing>
-      </w:r>
-    </w:p>
-    <w:p>
-      <w:pPr>
-        <w:pStyle w:val="Heading3"/>
-      </w:pPr>
-      <w:bookmarkStart w:id="28" w:name="compare-performace-of-each-model"/>
-      <w:r>
-        <w:t xml:space="preserve">2. Compare Performace of Each Model</w:t>
-      </w:r>
-      <w:bookmarkEnd w:id="28"/>
-    </w:p>
-    <w:p>
-      <w:pPr>
-        <w:pStyle w:val="FirstParagraph"/>
-      </w:pPr>
-      <w:r>
-        <w:t xml:space="preserve">Accuracy of each model:</w:t>
-      </w:r>
-    </w:p>
-    <w:p>
-      <w:pPr>
-        <w:pStyle w:val="SourceCode"/>
-      </w:pPr>
-      <w:r>
-        <w:rPr>
-          <w:rStyle w:val="NormalTok"/>
-        </w:rPr>
-        <w:t xml:space="preserve">performance =</w:t>
-      </w:r>
-      <w:r>
-        <w:rPr>
-          <w:rStyle w:val="StringTok"/>
-        </w:rPr>
-        <w:t xml:space="preserve"> </w:t>
-      </w:r>
-      <w:r>
-        <w:br w:type="textWrapping"/>
-      </w:r>
-      <w:r>
-        <w:rPr>
-          <w:rStyle w:val="StringTok"/>
-        </w:rPr>
-        <w:t xml:space="preserve">  </w:t>
-      </w:r>
-      <w:r>
-        <w:rPr>
-          <w:rStyle w:val="KeywordTok"/>
-        </w:rPr>
-        <w:t xml:space="preserve">tibble</w:t>
-      </w:r>
-      <w:r>
-        <w:rPr>
-          <w:rStyle w:val="NormalTok"/>
-        </w:rPr>
-        <w:t xml:space="preserve">(</w:t>
-      </w:r>
-      <w:r>
-        <w:br w:type="textWrapping"/>
-      </w:r>
-      <w:r>
-        <w:rPr>
-          <w:rStyle w:val="NormalTok"/>
-        </w:rPr>
-        <w:t xml:space="preserve">    </w:t>
-      </w:r>
-      <w:r>
-        <w:rPr>
-          <w:rStyle w:val="StringTok"/>
-        </w:rPr>
-        <w:t xml:space="preserve">"Model 1"</w:t>
-      </w:r>
-      <w:r>
-        <w:rPr>
-          <w:rStyle w:val="NormalTok"/>
-        </w:rPr>
-        <w:t xml:space="preserve"> =</w:t>
-      </w:r>
-      <w:r>
-        <w:rPr>
-          <w:rStyle w:val="StringTok"/>
-        </w:rPr>
-        <w:t xml:space="preserve"> </w:t>
-      </w:r>
-      <w:r>
-        <w:rPr>
-          <w:rStyle w:val="KeywordTok"/>
-        </w:rPr>
-        <w:t xml:space="preserve">c</w:t>
-      </w:r>
-      <w:r>
-        <w:rPr>
-          <w:rStyle w:val="NormalTok"/>
-        </w:rPr>
-        <w:t xml:space="preserve">(</w:t>
-      </w:r>
-      <w:r>
-        <w:rPr>
-          <w:rStyle w:val="DecValTok"/>
-        </w:rPr>
-        <w:t xml:space="preserve">1</w:t>
-      </w:r>
-      <w:r>
-        <w:rPr>
-          <w:rStyle w:val="NormalTok"/>
-        </w:rPr>
-        <w:t xml:space="preserve"> </w:t>
-      </w:r>
-      <w:r>
-        <w:rPr>
-          <w:rStyle w:val="OperatorTok"/>
-        </w:rPr>
-        <w:t xml:space="preserve">-</w:t>
-      </w:r>
-      <w:r>
-        <w:rPr>
-          <w:rStyle w:val="StringTok"/>
-        </w:rPr>
-        <w:t xml:space="preserve"> </w:t>
-      </w:r>
-      <w:r>
-        <w:rPr>
-          <w:rStyle w:val="NormalTok"/>
-        </w:rPr>
-        <w:t xml:space="preserve">missclass1), </w:t>
-      </w:r>
-      <w:r>
-        <w:br w:type="textWrapping"/>
-      </w:r>
-      <w:r>
-        <w:rPr>
-          <w:rStyle w:val="NormalTok"/>
-        </w:rPr>
-        <w:t xml:space="preserve">    </w:t>
-      </w:r>
-      <w:r>
-        <w:rPr>
-          <w:rStyle w:val="StringTok"/>
-        </w:rPr>
-        <w:t xml:space="preserve">"Model 2"</w:t>
-      </w:r>
-      <w:r>
-        <w:rPr>
-          <w:rStyle w:val="NormalTok"/>
-        </w:rPr>
-        <w:t xml:space="preserve"> =</w:t>
-      </w:r>
-      <w:r>
-        <w:rPr>
-          <w:rStyle w:val="StringTok"/>
-        </w:rPr>
-        <w:t xml:space="preserve"> </w:t>
-      </w:r>
-      <w:r>
-        <w:rPr>
-          <w:rStyle w:val="KeywordTok"/>
-        </w:rPr>
-        <w:t xml:space="preserve">c</w:t>
-      </w:r>
-      <w:r>
-        <w:rPr>
-          <w:rStyle w:val="NormalTok"/>
-        </w:rPr>
-        <w:t xml:space="preserve">(</w:t>
-      </w:r>
-      <w:r>
-        <w:rPr>
-          <w:rStyle w:val="DecValTok"/>
-        </w:rPr>
-        <w:t xml:space="preserve">1</w:t>
-      </w:r>
-      <w:r>
-        <w:rPr>
-          <w:rStyle w:val="NormalTok"/>
-        </w:rPr>
-        <w:t xml:space="preserve"> </w:t>
-      </w:r>
-      <w:r>
-        <w:rPr>
-          <w:rStyle w:val="OperatorTok"/>
-        </w:rPr>
-        <w:t xml:space="preserve">-</w:t>
-      </w:r>
-      <w:r>
-        <w:rPr>
-          <w:rStyle w:val="StringTok"/>
-        </w:rPr>
-        <w:t xml:space="preserve"> </w:t>
-      </w:r>
-      <w:r>
-        <w:rPr>
-          <w:rStyle w:val="NormalTok"/>
-        </w:rPr>
-        <w:t xml:space="preserve">missclass2), </w:t>
-      </w:r>
-      <w:r>
-        <w:br w:type="textWrapping"/>
-      </w:r>
-      <w:r>
-        <w:rPr>
-          <w:rStyle w:val="NormalTok"/>
-        </w:rPr>
-        <w:t xml:space="preserve">    </w:t>
-      </w:r>
-      <w:r>
-        <w:rPr>
-          <w:rStyle w:val="StringTok"/>
-        </w:rPr>
-        <w:t xml:space="preserve">"Model 3"</w:t>
-      </w:r>
-      <w:r>
-        <w:rPr>
-          <w:rStyle w:val="NormalTok"/>
-        </w:rPr>
-        <w:t xml:space="preserve"> =</w:t>
-      </w:r>
-      <w:r>
-        <w:rPr>
-          <w:rStyle w:val="StringTok"/>
-        </w:rPr>
-        <w:t xml:space="preserve"> </w:t>
-      </w:r>
-      <w:r>
-        <w:rPr>
-          <w:rStyle w:val="KeywordTok"/>
-        </w:rPr>
-        <w:t xml:space="preserve">c</w:t>
-      </w:r>
-      <w:r>
-        <w:rPr>
-          <w:rStyle w:val="NormalTok"/>
-        </w:rPr>
-        <w:t xml:space="preserve">(</w:t>
-      </w:r>
-      <w:r>
-        <w:rPr>
-          <w:rStyle w:val="DecValTok"/>
-        </w:rPr>
-        <w:t xml:space="preserve">1</w:t>
-      </w:r>
-      <w:r>
-        <w:rPr>
-          <w:rStyle w:val="NormalTok"/>
-        </w:rPr>
-        <w:t xml:space="preserve"> </w:t>
-      </w:r>
-      <w:r>
-        <w:rPr>
-          <w:rStyle w:val="OperatorTok"/>
-        </w:rPr>
-        <w:t xml:space="preserve">-</w:t>
-      </w:r>
-      <w:r>
-        <w:rPr>
-          <w:rStyle w:val="StringTok"/>
-        </w:rPr>
-        <w:t xml:space="preserve"> </w:t>
-      </w:r>
-      <w:r>
-        <w:rPr>
-          <w:rStyle w:val="NormalTok"/>
-        </w:rPr>
-        <w:t xml:space="preserve">missclass3)</w:t>
-      </w:r>
-      <w:r>
-        <w:br w:type="textWrapping"/>
-      </w:r>
-      <w:r>
-        <w:rPr>
-          <w:rStyle w:val="NormalTok"/>
-        </w:rPr>
-        <w:t xml:space="preserve">   ) </w:t>
+      <w:r>
+        <w:br w:type="textWrapping"/>
+      </w:r>
+      <w:r>
+        <w:rPr>
+          <w:rStyle w:val="NormalTok"/>
+        </w:rPr>
+        <w:t xml:space="preserve">    ) </w:t>
       </w:r>
       <w:r>
         <w:rPr>
@@ -4085,7 +3461,7 @@
               <w:jc w:val="right"/>
             </w:pPr>
             <w:r>
-              <w:t xml:space="preserve">0.7752212</w:t>
+              <w:t xml:space="preserve">0.77</w:t>
             </w:r>
           </w:p>
         </w:tc>
@@ -4107,7 +3483,39 @@
         <w:pStyle w:val="BodyText"/>
       </w:pPr>
       <w:r>
-        <w:t xml:space="preserve">Using the above output, I would choose Model 2 which used standard logistic regression to predict.</w:t>
+        <w:t xml:space="preserve">Using the above output, I would choose Model 2 which used standard logistic regression. Not only is this computationally less intensive, but it has the highest prediction accuracy. This model also only has 7 parameters, so feature selection is not a high priority.</w:t>
+      </w:r>
+    </w:p>
+    <w:p>
+      <w:pPr>
+        <w:pStyle w:val="Heading3"/>
+      </w:pPr>
+      <w:bookmarkStart w:id="26" w:name="question"/>
+      <w:r>
+        <w:t xml:space="preserve">4. Question</w:t>
+      </w:r>
+      <w:bookmarkEnd w:id="26"/>
+    </w:p>
+    <w:p>
+      <w:pPr>
+        <w:numPr>
+          <w:numId w:val="1001"/>
+          <w:ilvl w:val="0"/>
+        </w:numPr>
+      </w:pPr>
+      <w:r>
+        <w:t xml:space="preserve">Directly address: We were able to identify a model that accurately (77%) explained alcohol use in the past month using 7 personality features. We can answer: are personality traits associated with alcohol use in the past month among the study sample?</w:t>
+      </w:r>
+    </w:p>
+    <w:p>
+      <w:pPr>
+        <w:numPr>
+          <w:numId w:val="1001"/>
+          <w:ilvl w:val="0"/>
+        </w:numPr>
+      </w:pPr>
+      <w:r>
+        <w:t xml:space="preserve">Indirectly address: Future researchers could identify more personality characteristics that are associated with alcohol use. With this information, they could create a personality index that accurately predicts alcohol use. This could be used to identify individuals that may have harmful alcohol behaviors.</w:t>
       </w:r>
     </w:p>
     <w:sectPr/>
@@ -4346,11 +3754,153 @@
       </w:pPr>
     </w:lvl>
   </w:abstractNum>
+  <w:abstractNum w:abstractNumId="99721">
+    <w:nsid w:val="ea454b4c"/>
+    <w:multiLevelType w:val="multilevel"/>
+    <w:lvl w:ilvl="0">
+      <w:start w:val="1"/>
+      <w:numFmt w:val="lowerLetter"/>
+      <w:lvlText w:val="%1)"/>
+      <w:lvlJc w:val="left"/>
+      <w:pPr>
+        <w:tabs>
+          <w:tab w:val="num" w:pos="0"/>
+        </w:tabs>
+        <w:ind w:left="480" w:hanging="480"/>
+      </w:pPr>
+    </w:lvl>
+    <w:lvl w:ilvl="1">
+      <w:start w:val="1"/>
+      <w:numFmt w:val="lowerLetter"/>
+      <w:lvlText w:val="%2)"/>
+      <w:lvlJc w:val="left"/>
+      <w:pPr>
+        <w:tabs>
+          <w:tab w:val="num" w:pos="720"/>
+        </w:tabs>
+        <w:ind w:left="1200" w:hanging="480"/>
+      </w:pPr>
+    </w:lvl>
+    <w:lvl w:ilvl="2">
+      <w:start w:val="1"/>
+      <w:numFmt w:val="lowerLetter"/>
+      <w:lvlText w:val="%3)"/>
+      <w:lvlJc w:val="left"/>
+      <w:pPr>
+        <w:tabs>
+          <w:tab w:val="num" w:pos="1440"/>
+        </w:tabs>
+        <w:ind w:left="1920" w:hanging="480"/>
+      </w:pPr>
+    </w:lvl>
+    <w:lvl w:ilvl="3">
+      <w:start w:val="1"/>
+      <w:numFmt w:val="lowerLetter"/>
+      <w:lvlText w:val="%4)"/>
+      <w:lvlJc w:val="left"/>
+      <w:pPr>
+        <w:tabs>
+          <w:tab w:val="num" w:pos="2160"/>
+        </w:tabs>
+        <w:ind w:left="2640" w:hanging="480"/>
+      </w:pPr>
+    </w:lvl>
+    <w:lvl w:ilvl="4">
+      <w:start w:val="1"/>
+      <w:numFmt w:val="lowerLetter"/>
+      <w:lvlText w:val="%5)"/>
+      <w:lvlJc w:val="left"/>
+      <w:pPr>
+        <w:tabs>
+          <w:tab w:val="num" w:pos="2880"/>
+        </w:tabs>
+        <w:ind w:left="3360" w:hanging="480"/>
+      </w:pPr>
+    </w:lvl>
+    <w:lvl w:ilvl="5">
+      <w:start w:val="1"/>
+      <w:numFmt w:val="lowerLetter"/>
+      <w:lvlText w:val="%6)"/>
+      <w:lvlJc w:val="left"/>
+      <w:pPr>
+        <w:tabs>
+          <w:tab w:val="num" w:pos="3600"/>
+        </w:tabs>
+        <w:ind w:left="4080" w:hanging="480"/>
+      </w:pPr>
+    </w:lvl>
+    <w:lvl w:ilvl="6">
+      <w:start w:val="1"/>
+      <w:numFmt w:val="lowerLetter"/>
+      <w:lvlText w:val="%7)"/>
+      <w:lvlJc w:val="left"/>
+      <w:pPr>
+        <w:tabs>
+          <w:tab w:val="num" w:pos="4320"/>
+        </w:tabs>
+        <w:ind w:left="4800" w:hanging="480"/>
+      </w:pPr>
+    </w:lvl>
+    <w:lvl w:ilvl="7">
+      <w:start w:val="1"/>
+      <w:numFmt w:val="lowerLetter"/>
+      <w:lvlText w:val="%8)"/>
+      <w:lvlJc w:val="left"/>
+      <w:pPr>
+        <w:tabs>
+          <w:tab w:val="num" w:pos="5040"/>
+        </w:tabs>
+        <w:ind w:left="5520" w:hanging="480"/>
+      </w:pPr>
+    </w:lvl>
+    <w:lvl w:ilvl="8">
+      <w:start w:val="1"/>
+      <w:numFmt w:val="lowerLetter"/>
+      <w:lvlText w:val="%9)"/>
+      <w:lvlJc w:val="left"/>
+      <w:pPr>
+        <w:tabs>
+          <w:tab w:val="num" w:pos="5760"/>
+        </w:tabs>
+        <w:ind w:left="6240" w:hanging="480"/>
+      </w:pPr>
+    </w:lvl>
+  </w:abstractNum>
   <w:num w:numId="1000">
     <w:abstractNumId w:val="990"/>
   </w:num>
   <w:num w:numId="1000">
     <w:abstractNumId w:val="990"/>
+  </w:num>
+  <w:num w:numId="1001">
+    <w:abstractNumId w:val="99721"/>
+    <w:lvlOverride w:ilvl="0">
+      <w:startOverride w:val="1"/>
+    </w:lvlOverride>
+    <w:lvlOverride w:ilvl="1">
+      <w:startOverride w:val="1"/>
+    </w:lvlOverride>
+    <w:lvlOverride w:ilvl="2">
+      <w:startOverride w:val="1"/>
+    </w:lvlOverride>
+    <w:lvlOverride w:ilvl="3">
+      <w:startOverride w:val="1"/>
+    </w:lvlOverride>
+    <w:lvlOverride w:ilvl="4">
+      <w:startOverride w:val="1"/>
+    </w:lvlOverride>
+    <w:lvlOverride w:ilvl="5">
+      <w:startOverride w:val="1"/>
+    </w:lvlOverride>
+    <w:lvlOverride w:ilvl="6">
+      <w:startOverride w:val="1"/>
+    </w:lvlOverride>
+    <w:lvlOverride w:ilvl="7">
+      <w:startOverride w:val="1"/>
+    </w:lvlOverride>
+    <w:lvlOverride w:ilvl="8">
+      <w:startOverride w:val="1"/>
+    </w:lvlOverride>
   </w:num>
 </w:numbering>
 </file>

</xml_diff>